<commit_message>
Implementation Plan - append Introduction
</commit_message>
<xml_diff>
--- a/documentation/projman/W5-KAYVI byte - Implementation Plan.docx
+++ b/documentation/projman/W5-KAYVI byte - Implementation Plan.docx
@@ -72,189 +72,143 @@
     </w:p>
     <w:p>
       <w:pPr>
-        <w:ind w:left="2156" w:right="873"/>
-      </w:pPr>
-      <w:r>
-        <w:t xml:space="preserve">The Dispatch Directory System project is nearing completion, and as part of the project closeout, a transition out plan has been developed to ensure a smooth handover of the system to its new owners. The purpose of this plan is to provide a high-level overview of the transition process, including the history of the contract, the current state of the system, and the planned transition to the new owners. </w:t>
-      </w:r>
-      <w:r>
-        <w:rPr>
-          <w:rFonts w:ascii="Segoe UI" w:eastAsia="Segoe UI" w:hAnsi="Segoe UI" w:cs="Segoe UI"/>
-          <w:sz w:val="18"/>
-        </w:rPr>
-        <w:t xml:space="preserve"> </w:t>
-      </w:r>
-      <w:r>
-        <w:t xml:space="preserve"> </w:t>
-      </w:r>
-    </w:p>
-    <w:p>
-      <w:pPr>
-        <w:spacing w:after="5" w:line="259" w:lineRule="auto"/>
-        <w:ind w:left="2161" w:firstLine="0"/>
-        <w:jc w:val="left"/>
-      </w:pPr>
-      <w:r>
-        <w:t xml:space="preserve"> </w:t>
-      </w:r>
-      <w:r>
-        <w:rPr>
-          <w:rFonts w:ascii="Segoe UI" w:eastAsia="Segoe UI" w:hAnsi="Segoe UI" w:cs="Segoe UI"/>
-          <w:sz w:val="18"/>
-        </w:rPr>
-        <w:t xml:space="preserve"> </w:t>
-      </w:r>
-      <w:r>
-        <w:t xml:space="preserve"> </w:t>
-      </w:r>
-    </w:p>
-    <w:p>
-      <w:pPr>
-        <w:ind w:left="2156" w:right="873"/>
-      </w:pPr>
-      <w:r>
-        <w:t xml:space="preserve">The Dispatch Directory System was developed by our organization in collaboration with the client to improve their dispatch operations. The system has been in use for the past year and has successfully achieved the project objectives. As per the contract agreement, the system is now transitioning to the client's ownership. </w:t>
-      </w:r>
-      <w:r>
-        <w:rPr>
-          <w:rFonts w:ascii="Segoe UI" w:eastAsia="Segoe UI" w:hAnsi="Segoe UI" w:cs="Segoe UI"/>
-          <w:sz w:val="18"/>
-        </w:rPr>
-        <w:t xml:space="preserve"> </w:t>
-      </w:r>
-      <w:r>
-        <w:t xml:space="preserve"> </w:t>
-      </w:r>
-    </w:p>
-    <w:p>
-      <w:pPr>
-        <w:spacing w:after="10" w:line="259" w:lineRule="auto"/>
-        <w:ind w:left="2161" w:firstLine="0"/>
-        <w:jc w:val="left"/>
-      </w:pPr>
-      <w:r>
-        <w:t xml:space="preserve"> </w:t>
-      </w:r>
-      <w:r>
-        <w:rPr>
-          <w:rFonts w:ascii="Segoe UI" w:eastAsia="Segoe UI" w:hAnsi="Segoe UI" w:cs="Segoe UI"/>
-          <w:sz w:val="18"/>
-        </w:rPr>
-        <w:t xml:space="preserve"> </w:t>
-      </w:r>
-      <w:r>
-        <w:t xml:space="preserve"> </w:t>
-      </w:r>
-    </w:p>
-    <w:p>
-      <w:pPr>
-        <w:ind w:left="2156" w:right="873"/>
-      </w:pPr>
-      <w:r>
-        <w:t xml:space="preserve">The current state of the system is stable and operational. All required functionalities have been tested and validated, and user training has been completed. As we transition out, we aim to ensure that the client is equipped with all necessary documentation and support to manage and maintain the system effectively.  </w:t>
-      </w:r>
-      <w:r>
-        <w:rPr>
-          <w:rFonts w:ascii="Segoe UI" w:eastAsia="Segoe UI" w:hAnsi="Segoe UI" w:cs="Segoe UI"/>
-          <w:sz w:val="18"/>
-        </w:rPr>
-        <w:t xml:space="preserve">  </w:t>
-      </w:r>
-    </w:p>
-    <w:p>
-      <w:pPr>
-        <w:spacing w:after="0" w:line="259" w:lineRule="auto"/>
-        <w:ind w:left="2146" w:firstLine="0"/>
-        <w:jc w:val="left"/>
-      </w:pPr>
-      <w:r>
-        <w:t xml:space="preserve"> </w:t>
-      </w:r>
-    </w:p>
-    <w:p>
-      <w:pPr>
-        <w:ind w:left="2156" w:right="873"/>
-      </w:pPr>
-      <w:r>
-        <w:t xml:space="preserve">The new owners will receive all project deliverables, including technical documentation, user manuals, and source code, to ensure they have a comprehensive understanding of the system. We will also provide knowledge transfer sessions to the new owners, covering system operations, maintenance, and troubleshooting. </w:t>
-      </w:r>
-      <w:r>
-        <w:rPr>
-          <w:rFonts w:ascii="Segoe UI" w:eastAsia="Segoe UI" w:hAnsi="Segoe UI" w:cs="Segoe UI"/>
-          <w:sz w:val="18"/>
-        </w:rPr>
-        <w:t xml:space="preserve"> </w:t>
-      </w:r>
-      <w:r>
-        <w:t xml:space="preserve"> </w:t>
-      </w:r>
-    </w:p>
-    <w:p>
-      <w:pPr>
-        <w:spacing w:after="10" w:line="259" w:lineRule="auto"/>
-        <w:ind w:left="2161" w:firstLine="0"/>
-        <w:jc w:val="left"/>
-      </w:pPr>
-      <w:r>
-        <w:t xml:space="preserve"> </w:t>
-      </w:r>
-      <w:r>
-        <w:rPr>
-          <w:rFonts w:ascii="Segoe UI" w:eastAsia="Segoe UI" w:hAnsi="Segoe UI" w:cs="Segoe UI"/>
-          <w:sz w:val="18"/>
-        </w:rPr>
-        <w:t xml:space="preserve"> </w:t>
-      </w:r>
-      <w:r>
-        <w:t xml:space="preserve"> </w:t>
-      </w:r>
-    </w:p>
-    <w:p>
-      <w:pPr>
-        <w:ind w:left="2156" w:right="773"/>
-      </w:pPr>
-      <w:r>
-        <w:t xml:space="preserve">The transition out plan for the project includes a detailed timeline with a focus on a smooth and successful handover to the new contractor. The execution phase of the transition plan involves user training and go-live, which will take place at the end of August 2023. The closeout phase of the plan involves several key activities, including documenting lessons learned, updating files and records, gaining formal acceptance, archiving files and documents, and holding a project closeout meeting. These activities will take place throughout September 2023, with the project closeout meeting </w:t>
-      </w:r>
-      <w:r>
-        <w:lastRenderedPageBreak/>
-        <w:t xml:space="preserve">scheduled for the end of the month. Throughout the transition, the transition team will work closely together to ensure a smooth handover and minimize any disruptions to the project's operations. The team will consist of various roles, including the Transition Project Manager, Technical Lead, Subject Matter Experts, Quality Assurance Lead, and Project Team Members. By following this transition plan and timeline, the project team aims to ensure a successful and seamless handover to the new contractor while maintaining the quality of the project's deliverables.  </w:t>
-      </w:r>
-    </w:p>
-    <w:p>
-      <w:pPr>
-        <w:spacing w:after="5" w:line="259" w:lineRule="auto"/>
-        <w:ind w:left="2161" w:firstLine="0"/>
-        <w:jc w:val="left"/>
-      </w:pPr>
-      <w:r>
-        <w:t xml:space="preserve"> </w:t>
-      </w:r>
-      <w:r>
-        <w:rPr>
-          <w:rFonts w:ascii="Segoe UI" w:eastAsia="Segoe UI" w:hAnsi="Segoe UI" w:cs="Segoe UI"/>
-          <w:sz w:val="18"/>
-        </w:rPr>
-        <w:t xml:space="preserve"> </w:t>
-      </w:r>
-      <w:r>
-        <w:t xml:space="preserve"> </w:t>
-      </w:r>
-    </w:p>
-    <w:p>
-      <w:pPr>
-        <w:ind w:left="2156" w:right="873"/>
-      </w:pPr>
-      <w:r>
-        <w:t xml:space="preserve">Overall, the transition out plan aims to ensure that the client receives a fully operational and sustainable system, and that our organization completes the project on a positive note.   </w:t>
-      </w:r>
-    </w:p>
-    <w:p>
-      <w:pPr>
         <w:spacing w:after="94" w:line="259" w:lineRule="auto"/>
         <w:ind w:left="2161" w:firstLine="0"/>
         <w:jc w:val="left"/>
       </w:pPr>
+      <w:r>
+        <w:t xml:space="preserve">The </w:t>
+      </w:r>
+      <w:proofErr w:type="spellStart"/>
+      <w:r>
+        <w:t>SurveiRams</w:t>
+      </w:r>
+      <w:proofErr w:type="spellEnd"/>
+      <w:r>
+        <w:t xml:space="preserve"> Ticketing System project is nearing completion, and as part of the project closeout, a transition out plan has been developed to ensure a smooth handover of the system to its new owners. The purpose of this plan is to provide a high-level overview of the transition process, including the history of the contract, the current state of the system, and the planned transition to the new owners.   </w:t>
+      </w:r>
+    </w:p>
+    <w:p>
+      <w:pPr>
+        <w:spacing w:after="94" w:line="259" w:lineRule="auto"/>
+        <w:ind w:left="2161" w:firstLine="0"/>
+        <w:jc w:val="left"/>
+      </w:pPr>
+      <w:r>
+        <w:t xml:space="preserve">   </w:t>
+      </w:r>
+    </w:p>
+    <w:p>
+      <w:pPr>
+        <w:spacing w:after="94" w:line="259" w:lineRule="auto"/>
+        <w:ind w:left="2161" w:firstLine="0"/>
+        <w:jc w:val="left"/>
+      </w:pPr>
+      <w:r>
+        <w:t xml:space="preserve">The </w:t>
+      </w:r>
+      <w:proofErr w:type="spellStart"/>
+      <w:r>
+        <w:t>SurveiRams</w:t>
+      </w:r>
+      <w:proofErr w:type="spellEnd"/>
+      <w:r>
+        <w:t xml:space="preserve"> Ticketing System was developed by our organization in collaboration with the client to improve their dispatch operations. The system has been in use for the past year and has successfully achieved the project objectives. As per the contract agreement, the system is now transitioning to the client's ownership.   </w:t>
+      </w:r>
+    </w:p>
+    <w:p>
+      <w:pPr>
+        <w:spacing w:after="94" w:line="259" w:lineRule="auto"/>
+        <w:ind w:left="2161" w:firstLine="0"/>
+        <w:jc w:val="left"/>
+      </w:pPr>
+      <w:r>
+        <w:t xml:space="preserve">   </w:t>
+      </w:r>
+    </w:p>
+    <w:p>
+      <w:pPr>
+        <w:spacing w:after="94" w:line="259" w:lineRule="auto"/>
+        <w:ind w:left="2161" w:firstLine="0"/>
+        <w:jc w:val="left"/>
+      </w:pPr>
+      <w:r>
+        <w:t xml:space="preserve">The current state of the system is stable and operational. All required functionalities have been tested and validated, and user training has been completed. As we transition out, we aim to ensure that the client is equipped with all necessary documentation and support to manage and maintain the system effectively.    </w:t>
+      </w:r>
+    </w:p>
+    <w:p>
+      <w:pPr>
+        <w:spacing w:after="94" w:line="259" w:lineRule="auto"/>
+        <w:ind w:left="2161" w:firstLine="0"/>
+        <w:jc w:val="left"/>
+      </w:pPr>
+      <w:r>
+        <w:t xml:space="preserve"> </w:t>
+      </w:r>
+    </w:p>
+    <w:p>
+      <w:pPr>
+        <w:spacing w:after="94" w:line="259" w:lineRule="auto"/>
+        <w:ind w:left="2161" w:firstLine="0"/>
+        <w:jc w:val="left"/>
+      </w:pPr>
+      <w:r>
+        <w:t xml:space="preserve">The new owners will receive all project deliverables, including technical documentation, user manuals, and source code, to ensure they have a comprehensive understanding of the system. We will also provide knowledge transfer sessions to the new owners, covering system operations, maintenance, and troubleshooting.   </w:t>
+      </w:r>
+    </w:p>
+    <w:p>
+      <w:pPr>
+        <w:spacing w:after="94" w:line="259" w:lineRule="auto"/>
+        <w:ind w:left="2161" w:firstLine="0"/>
+        <w:jc w:val="left"/>
+      </w:pPr>
+      <w:r>
+        <w:t xml:space="preserve">   </w:t>
+      </w:r>
+    </w:p>
+    <w:p>
+      <w:pPr>
+        <w:spacing w:after="94" w:line="259" w:lineRule="auto"/>
+        <w:ind w:left="2161" w:firstLine="0"/>
+        <w:jc w:val="left"/>
+      </w:pPr>
+      <w:r>
+        <w:t xml:space="preserve">The transition out plan for the project includes a detailed timeline with a focus on a smooth and successful handover to the new contractor. The execution phase of the transition plan involves user training and go-live, which will take place at the end of March 2024. The closeout phase of the plan involves several key activities, including documenting lessons learned, updating files and records, gaining formal acceptance, archiving files and documents, and holding a project closeout meeting. These activities will take place throughout April 2024, with the project closeout meeting scheduled for the month of May. Throughout the transition, the transition team will work closely together to ensure a smooth handover </w:t>
+      </w:r>
+      <w:r>
+        <w:lastRenderedPageBreak/>
+        <w:t xml:space="preserve">and minimize any disruptions to the project's operations. The team will consist of various roles, including the Transition Project Manager, Technical Lead,, Quality Assurance Lead, and Project Team Members. By following this transition plan and timeline, the project team aims to ensure a successful and seamless handover to the new contractor while maintaining the quality of the project's deliverables.  </w:t>
+      </w:r>
+    </w:p>
+    <w:p>
+      <w:pPr>
+        <w:spacing w:after="94" w:line="259" w:lineRule="auto"/>
+        <w:ind w:left="2161" w:firstLine="0"/>
+        <w:jc w:val="left"/>
+      </w:pPr>
+      <w:r>
+        <w:t xml:space="preserve">   </w:t>
+      </w:r>
+    </w:p>
+    <w:p>
+      <w:pPr>
+        <w:spacing w:after="94" w:line="259" w:lineRule="auto"/>
+        <w:ind w:left="2161" w:firstLine="0"/>
+        <w:jc w:val="left"/>
+      </w:pPr>
+      <w:r>
+        <w:t xml:space="preserve">Overall, the transition out plan aims to ensure that the client receives a fully operational and sustainable system, and that our organization completes the project on a positive note.   </w:t>
+      </w:r>
+    </w:p>
+    <w:p>
+      <w:pPr>
+        <w:spacing w:after="94" w:line="259" w:lineRule="auto"/>
+        <w:ind w:left="2161" w:firstLine="0"/>
+        <w:jc w:val="left"/>
+      </w:pPr>
+      <w:r>
+        <w:t xml:space="preserve">  </w:t>
+      </w:r>
       <w:r>
         <w:rPr>
           <w:rFonts w:ascii="Segoe UI" w:eastAsia="Segoe UI" w:hAnsi="Segoe UI" w:cs="Segoe UI"/>
@@ -517,11 +471,11 @@
         <w:ind w:right="873" w:hanging="435"/>
       </w:pPr>
       <w:r>
-        <w:t xml:space="preserve">Knowledge Transfer: Knowledge transfer will occur through various means, such as documentation, instruction manuals, </w:t>
+        <w:t xml:space="preserve">Knowledge Transfer: Knowledge transfer will occur through various means, such as documentation, instruction manuals, as-built documents, and formal training classes, to ensure </w:t>
       </w:r>
       <w:r>
         <w:lastRenderedPageBreak/>
-        <w:t xml:space="preserve">as-built documents, and formal training classes, to ensure that the CREST team has the necessary skills and knowledge to support the system. </w:t>
+        <w:t xml:space="preserve">that the CREST team has the necessary skills and knowledge to support the system. </w:t>
       </w:r>
       <w:r>
         <w:rPr>
@@ -875,7 +829,6 @@
         <w:jc w:val="left"/>
       </w:pPr>
       <w:r>
-        <w:lastRenderedPageBreak/>
         <w:t xml:space="preserve"> </w:t>
       </w:r>
       <w:r>
@@ -898,6 +851,7 @@
         <w:ind w:right="873" w:hanging="435"/>
       </w:pPr>
       <w:r>
+        <w:lastRenderedPageBreak/>
         <w:t xml:space="preserve">TELUS will provide all necessary equipment and software licenses for the CREST team </w:t>
       </w:r>
     </w:p>
@@ -1167,7 +1121,6 @@
         <w:jc w:val="left"/>
       </w:pPr>
       <w:r>
-        <w:lastRenderedPageBreak/>
         <w:t xml:space="preserve"> </w:t>
       </w:r>
       <w:r>
@@ -1189,7 +1142,6 @@
         <w:tblCellMar>
           <w:top w:w="108" w:type="dxa"/>
           <w:left w:w="8" w:type="dxa"/>
-          <w:bottom w:w="0" w:type="dxa"/>
           <w:right w:w="12" w:type="dxa"/>
         </w:tblCellMar>
         <w:tblLook w:val="04A0" w:firstRow="1" w:lastRow="0" w:firstColumn="1" w:lastColumn="0" w:noHBand="0" w:noVBand="1"/>
@@ -1219,6 +1171,7 @@
               <w:jc w:val="left"/>
             </w:pPr>
             <w:r>
+              <w:lastRenderedPageBreak/>
               <w:t xml:space="preserve">Role </w:t>
             </w:r>
             <w:r>
@@ -1646,7 +1599,6 @@
         <w:rPr>
           <w:color w:val="1F3864"/>
         </w:rPr>
-        <w:lastRenderedPageBreak/>
         <w:t xml:space="preserve"> </w:t>
       </w:r>
       <w:r>
@@ -1663,6 +1615,7 @@
         <w:rPr>
           <w:color w:val="1F3864"/>
         </w:rPr>
+        <w:lastRenderedPageBreak/>
         <w:t xml:space="preserve"> </w:t>
       </w:r>
       <w:r>
@@ -1924,17 +1877,20 @@
         <w:ind w:left="2716" w:right="770" w:hanging="570"/>
       </w:pPr>
       <w:r>
+        <w:t xml:space="preserve">∙ </w:t>
+      </w:r>
+      <w:r>
+        <w:rPr>
+          <w:b/>
+        </w:rPr>
+        <w:t xml:space="preserve">Go Live: </w:t>
+      </w:r>
+      <w:r>
+        <w:t xml:space="preserve">This will be the actual launch of the new system. The team will need to ensure that all systems are in place and </w:t>
+      </w:r>
+      <w:r>
         <w:lastRenderedPageBreak/>
-        <w:t xml:space="preserve">∙ </w:t>
-      </w:r>
-      <w:r>
-        <w:rPr>
-          <w:b/>
-        </w:rPr>
-        <w:t xml:space="preserve">Go Live: </w:t>
-      </w:r>
-      <w:r>
-        <w:t xml:space="preserve">This will be the actual launch of the new system. The team will need to ensure that all systems are in place and functioning correctly before the system is made available to users. This will likely involve final system testing and ensuring that all data has been migrated correctly. </w:t>
+        <w:t xml:space="preserve">functioning correctly before the system is made available to users. This will likely involve final system testing and ensuring that all data has been migrated correctly. </w:t>
       </w:r>
     </w:p>
     <w:p>
@@ -3401,7 +3357,7 @@
           <w:noProof/>
         </w:rPr>
         <w:drawing>
-          <wp:inline distT="0" distB="0" distL="0" distR="0" wp14:anchorId="08448E8D" wp14:editId="491D696D">
+          <wp:inline distT="0" distB="0" distL="0" distR="0" wp14:anchorId="7A39A39B" wp14:editId="104672CA">
             <wp:extent cx="5943600" cy="2360295"/>
             <wp:effectExtent l="0" t="0" r="0" b="0"/>
             <wp:docPr id="16594" name="Picture 16594"/>

</xml_diff>

<commit_message>
Implementation Plan - append Transition Approach
</commit_message>
<xml_diff>
--- a/documentation/projman/W5-KAYVI byte - Implementation Plan.docx
+++ b/documentation/projman/W5-KAYVI byte - Implementation Plan.docx
@@ -85,7 +85,15 @@
       </w:r>
       <w:proofErr w:type="spellEnd"/>
       <w:r>
-        <w:t xml:space="preserve"> Ticketing System project is nearing completion, and as part of the project closeout, a transition out plan has been developed to ensure a smooth handover of the system to its new owners. The purpose of this plan is to provide a high-level overview of the transition process, including the history of the contract, the current state of the system, and the planned transition to the new owners.   </w:t>
+        <w:t xml:space="preserve"> Ticketing System project is nearing completion, and as part of the project closeout, a transition out plan has been developed to ensure a smooth handover of the system to its new owners. The purpose of this plan is to </w:t>
+      </w:r>
+      <w:proofErr w:type="gramStart"/>
+      <w:r>
+        <w:t>provide</w:t>
+      </w:r>
+      <w:proofErr w:type="gramEnd"/>
+      <w:r>
+        <w:t xml:space="preserve"> a high-level overview of the transition process, including the history of the contract, the current state of the system, and the planned transition to the new owners.   </w:t>
       </w:r>
     </w:p>
     <w:p>
@@ -113,7 +121,15 @@
       </w:r>
       <w:proofErr w:type="spellEnd"/>
       <w:r>
-        <w:t xml:space="preserve"> Ticketing System was developed by our organization in collaboration with the client to improve their dispatch operations. The system has been in use for the past year and has successfully achieved the project objectives. As per the contract agreement, the system is now transitioning to the client's ownership.   </w:t>
+        <w:t xml:space="preserve"> Ticketing System was developed by our organization in collaboration with the client to improve their dispatch operations. The system has been in use for the past year and has successfully achieved the project </w:t>
+      </w:r>
+      <w:proofErr w:type="gramStart"/>
+      <w:r>
+        <w:t>objectives</w:t>
+      </w:r>
+      <w:proofErr w:type="gramEnd"/>
+      <w:r>
+        <w:t xml:space="preserve">. As per the contract agreement, the system is now transitioning to the client's ownership.   </w:t>
       </w:r>
     </w:p>
     <w:p>
@@ -133,7 +149,23 @@
         <w:jc w:val="left"/>
       </w:pPr>
       <w:r>
-        <w:t xml:space="preserve">The current state of the system is stable and operational. All required functionalities have been tested and validated, and user training has been completed. As we transition out, we aim to ensure that the client is equipped with all necessary documentation and support to manage and maintain the system effectively.    </w:t>
+        <w:t xml:space="preserve">The current state of the system is stable and operational. All required functionalities have been tested and </w:t>
+      </w:r>
+      <w:proofErr w:type="gramStart"/>
+      <w:r>
+        <w:t>validated</w:t>
+      </w:r>
+      <w:proofErr w:type="gramEnd"/>
+      <w:r>
+        <w:t xml:space="preserve">, and user training has been completed. As we transition out, we aim to ensure that the client is equipped with all necessary documentation and support to manage and </w:t>
+      </w:r>
+      <w:proofErr w:type="gramStart"/>
+      <w:r>
+        <w:t>maintain</w:t>
+      </w:r>
+      <w:proofErr w:type="gramEnd"/>
+      <w:r>
+        <w:t xml:space="preserve"> the system effectively.    </w:t>
       </w:r>
     </w:p>
     <w:p>
@@ -153,7 +185,15 @@
         <w:jc w:val="left"/>
       </w:pPr>
       <w:r>
-        <w:t xml:space="preserve">The new owners will receive all project deliverables, including technical documentation, user manuals, and source code, to ensure they have a comprehensive understanding of the system. We will also provide knowledge transfer sessions to the new owners, covering system operations, maintenance, and troubleshooting.   </w:t>
+        <w:t xml:space="preserve">The new owners will receive all project deliverables, including technical documentation, user manuals, and source code, to ensure they have a comprehensive understanding of the system. We will also </w:t>
+      </w:r>
+      <w:proofErr w:type="gramStart"/>
+      <w:r>
+        <w:t>provide</w:t>
+      </w:r>
+      <w:proofErr w:type="gramEnd"/>
+      <w:r>
+        <w:t xml:space="preserve"> knowledge transfer sessions to the new owners, covering system operations, maintenance, and troubleshooting.   </w:t>
       </w:r>
     </w:p>
     <w:p>
@@ -173,11 +213,35 @@
         <w:jc w:val="left"/>
       </w:pPr>
       <w:r>
-        <w:t xml:space="preserve">The transition out plan for the project includes a detailed timeline with a focus on a smooth and successful handover to the new contractor. The execution phase of the transition plan involves user training and go-live, which will take place at the end of March 2024. The closeout phase of the plan involves several key activities, including documenting lessons learned, updating files and records, gaining formal acceptance, archiving files and documents, and holding a project closeout meeting. These activities will take place throughout April 2024, with the project closeout meeting scheduled for the month of May. Throughout the transition, the transition team will work closely together to ensure a smooth handover </w:t>
+        <w:t xml:space="preserve">The transition out plan for the project includes a detailed timeline with a focus on a smooth and successful handover to the new contractor. The execution phase of the transition plan involves user training and go-live, which will take place at the end of March 2024. The closeout phase of the plan involves several key activities, including documenting lessons learned, updating files and records, gaining formal acceptance, archiving files and documents, and holding a project closeout meeting. These activities will take place throughout April 2024, with the project closeout meeting scheduled for </w:t>
+      </w:r>
+      <w:proofErr w:type="gramStart"/>
+      <w:r>
+        <w:t>the month of May</w:t>
+      </w:r>
+      <w:proofErr w:type="gramEnd"/>
+      <w:r>
+        <w:t xml:space="preserve">. Throughout the transition, the transition team will work closely together to ensure a smooth handover </w:t>
       </w:r>
       <w:r>
         <w:lastRenderedPageBreak/>
-        <w:t xml:space="preserve">and minimize any disruptions to the project's operations. The team will consist of various roles, including the Transition Project Manager, Technical Lead,, Quality Assurance Lead, and Project Team Members. By following this transition plan and timeline, the project team aims to ensure a successful and seamless handover to the new contractor while maintaining the quality of the project's deliverables.  </w:t>
+        <w:t xml:space="preserve">and minimize any disruptions to the project's operations. The team will consist of various roles, including the Transition Project Manager, Technical </w:t>
+      </w:r>
+      <w:proofErr w:type="gramStart"/>
+      <w:r>
+        <w:t>Lead,,</w:t>
+      </w:r>
+      <w:proofErr w:type="gramEnd"/>
+      <w:r>
+        <w:t xml:space="preserve"> Quality Assurance Lead, and Project Team Members. By following this transition plan and timeline, the project team aims to ensure a successful and seamless handover to the new contractor while </w:t>
+      </w:r>
+      <w:proofErr w:type="gramStart"/>
+      <w:r>
+        <w:t>maintaining</w:t>
+      </w:r>
+      <w:proofErr w:type="gramEnd"/>
+      <w:r>
+        <w:t xml:space="preserve"> the quality of the project's deliverables.  </w:t>
       </w:r>
     </w:p>
     <w:p>
@@ -261,6 +325,484 @@
     </w:p>
     <w:p>
       <w:pPr>
+        <w:spacing w:after="0" w:line="259" w:lineRule="auto"/>
+        <w:ind w:left="2666" w:firstLine="0"/>
+        <w:jc w:val="left"/>
+      </w:pPr>
+      <w:r>
+        <w:t xml:space="preserve">  </w:t>
+      </w:r>
+    </w:p>
+    <w:p>
+      <w:pPr>
+        <w:spacing w:after="7" w:line="259" w:lineRule="auto"/>
+        <w:ind w:left="2161" w:firstLine="0"/>
+        <w:jc w:val="left"/>
+        <w:rPr>
+          <w:b/>
+        </w:rPr>
+      </w:pPr>
+      <w:r>
+        <w:rPr>
+          <w:b/>
+        </w:rPr>
+        <w:t>General Approach:</w:t>
+      </w:r>
+    </w:p>
+    <w:p>
+      <w:pPr>
+        <w:spacing w:after="7" w:line="259" w:lineRule="auto"/>
+        <w:ind w:left="2161" w:firstLine="0"/>
+        <w:jc w:val="left"/>
+        <w:rPr>
+          <w:b/>
+        </w:rPr>
+      </w:pPr>
+    </w:p>
+    <w:p>
+      <w:pPr>
+        <w:spacing w:after="7" w:line="259" w:lineRule="auto"/>
+        <w:ind w:left="2161" w:firstLine="0"/>
+        <w:jc w:val="left"/>
+        <w:rPr>
+          <w:bCs/>
+        </w:rPr>
+      </w:pPr>
+      <w:r>
+        <w:rPr>
+          <w:bCs/>
+        </w:rPr>
+        <w:t xml:space="preserve">To ensure a smooth and uninterrupted transition for the </w:t>
+      </w:r>
+      <w:proofErr w:type="spellStart"/>
+      <w:r>
+        <w:rPr>
+          <w:bCs/>
+        </w:rPr>
+        <w:t>SurveiRams</w:t>
+      </w:r>
+      <w:proofErr w:type="spellEnd"/>
+      <w:r>
+        <w:rPr>
+          <w:bCs/>
+        </w:rPr>
+        <w:t xml:space="preserve"> Ticketing</w:t>
+      </w:r>
+      <w:r>
+        <w:rPr>
+          <w:bCs/>
+        </w:rPr>
+        <w:t xml:space="preserve"> System Project, a phased approach will be implemented, prioritizing continuity and minimal disruption. The aim is to transfer knowledge, resources, and responsibilities gradually and systematically to the new team, thereby minimizing the risk of service interruptions and downtime.</w:t>
+      </w:r>
+    </w:p>
+    <w:p>
+      <w:pPr>
+        <w:spacing w:after="7" w:line="259" w:lineRule="auto"/>
+        <w:ind w:left="2161" w:firstLine="0"/>
+        <w:jc w:val="left"/>
+        <w:rPr>
+          <w:bCs/>
+        </w:rPr>
+      </w:pPr>
+    </w:p>
+    <w:p>
+      <w:pPr>
+        <w:spacing w:after="7" w:line="259" w:lineRule="auto"/>
+        <w:ind w:left="2127" w:firstLine="0"/>
+        <w:jc w:val="left"/>
+        <w:rPr>
+          <w:bCs/>
+        </w:rPr>
+      </w:pPr>
+      <w:r>
+        <w:rPr>
+          <w:bCs/>
+        </w:rPr>
+        <w:t>The project management process encompasses the following stages:</w:t>
+      </w:r>
+    </w:p>
+    <w:p>
+      <w:pPr>
+        <w:spacing w:after="7" w:line="259" w:lineRule="auto"/>
+        <w:ind w:left="2127" w:firstLine="0"/>
+        <w:jc w:val="left"/>
+        <w:rPr>
+          <w:bCs/>
+        </w:rPr>
+      </w:pPr>
+    </w:p>
+    <w:p>
+      <w:pPr>
+        <w:pStyle w:val="ListParagraph"/>
+        <w:numPr>
+          <w:ilvl w:val="0"/>
+          <w:numId w:val="9"/>
+        </w:numPr>
+        <w:spacing w:after="7" w:line="259" w:lineRule="auto"/>
+        <w:jc w:val="left"/>
+        <w:rPr>
+          <w:bCs/>
+        </w:rPr>
+      </w:pPr>
+      <w:proofErr w:type="gramStart"/>
+      <w:r>
+        <w:rPr>
+          <w:b/>
+        </w:rPr>
+        <w:t>Identifying</w:t>
+      </w:r>
+      <w:proofErr w:type="gramEnd"/>
+      <w:r>
+        <w:rPr>
+          <w:b/>
+        </w:rPr>
+        <w:t xml:space="preserve"> Key Variables:</w:t>
+      </w:r>
+      <w:r>
+        <w:rPr>
+          <w:bCs/>
+        </w:rPr>
+        <w:t xml:space="preserve"> An in-depth understanding of the essential factors, variables, or parameters relevant to the project will be established. This involves recognizing crucial elements that significantly </w:t>
+      </w:r>
+      <w:proofErr w:type="gramStart"/>
+      <w:r>
+        <w:rPr>
+          <w:bCs/>
+        </w:rPr>
+        <w:t>impact</w:t>
+      </w:r>
+      <w:proofErr w:type="gramEnd"/>
+      <w:r>
+        <w:rPr>
+          <w:bCs/>
+        </w:rPr>
+        <w:t xml:space="preserve"> the project's overall success.</w:t>
+      </w:r>
+    </w:p>
+    <w:p>
+      <w:pPr>
+        <w:spacing w:after="7" w:line="259" w:lineRule="auto"/>
+        <w:ind w:left="2127" w:firstLine="0"/>
+        <w:jc w:val="left"/>
+        <w:rPr>
+          <w:bCs/>
+        </w:rPr>
+      </w:pPr>
+    </w:p>
+    <w:p>
+      <w:pPr>
+        <w:pStyle w:val="ListParagraph"/>
+        <w:numPr>
+          <w:ilvl w:val="0"/>
+          <w:numId w:val="9"/>
+        </w:numPr>
+        <w:spacing w:after="7" w:line="259" w:lineRule="auto"/>
+        <w:jc w:val="left"/>
+        <w:rPr>
+          <w:bCs/>
+        </w:rPr>
+      </w:pPr>
+      <w:proofErr w:type="gramStart"/>
+      <w:r>
+        <w:rPr>
+          <w:b/>
+        </w:rPr>
+        <w:t>Determining</w:t>
+      </w:r>
+      <w:proofErr w:type="gramEnd"/>
+      <w:r>
+        <w:rPr>
+          <w:b/>
+        </w:rPr>
+        <w:t xml:space="preserve"> Roles:</w:t>
+      </w:r>
+      <w:r>
+        <w:rPr>
+          <w:bCs/>
+        </w:rPr>
+        <w:t xml:space="preserve"> The specific roles and responsibilities of each team member will be determined. This entails assigning </w:t>
+      </w:r>
+      <w:proofErr w:type="gramStart"/>
+      <w:r>
+        <w:rPr>
+          <w:bCs/>
+        </w:rPr>
+        <w:t>particular tasks</w:t>
+      </w:r>
+      <w:proofErr w:type="gramEnd"/>
+      <w:r>
+        <w:rPr>
+          <w:bCs/>
+        </w:rPr>
+        <w:t xml:space="preserve"> and clearly defining the roles and duties of individuals involved in the project.</w:t>
+      </w:r>
+    </w:p>
+    <w:p>
+      <w:pPr>
+        <w:spacing w:after="7" w:line="259" w:lineRule="auto"/>
+        <w:ind w:left="2127" w:firstLine="0"/>
+        <w:jc w:val="left"/>
+        <w:rPr>
+          <w:bCs/>
+        </w:rPr>
+      </w:pPr>
+    </w:p>
+    <w:p>
+      <w:pPr>
+        <w:pStyle w:val="ListParagraph"/>
+        <w:numPr>
+          <w:ilvl w:val="0"/>
+          <w:numId w:val="9"/>
+        </w:numPr>
+        <w:spacing w:after="7" w:line="259" w:lineRule="auto"/>
+        <w:jc w:val="left"/>
+        <w:rPr>
+          <w:bCs/>
+        </w:rPr>
+      </w:pPr>
+      <w:r>
+        <w:rPr>
+          <w:b/>
+        </w:rPr>
+        <w:t>Clarifying Responsibilities:</w:t>
+      </w:r>
+      <w:r>
+        <w:rPr>
+          <w:bCs/>
+        </w:rPr>
+        <w:t xml:space="preserve"> Clear and concise responsibilities will be outlined for each team member. This ensures that everyone </w:t>
+      </w:r>
+      <w:proofErr w:type="gramStart"/>
+      <w:r>
+        <w:rPr>
+          <w:bCs/>
+        </w:rPr>
+        <w:t>possesses</w:t>
+      </w:r>
+      <w:proofErr w:type="gramEnd"/>
+      <w:r>
+        <w:rPr>
+          <w:bCs/>
+        </w:rPr>
+        <w:t xml:space="preserve"> a precise understanding of their specific duties and the expectations placed upon them.</w:t>
+      </w:r>
+    </w:p>
+    <w:p>
+      <w:pPr>
+        <w:spacing w:after="7" w:line="259" w:lineRule="auto"/>
+        <w:ind w:left="2127" w:firstLine="0"/>
+        <w:jc w:val="left"/>
+        <w:rPr>
+          <w:bCs/>
+        </w:rPr>
+      </w:pPr>
+    </w:p>
+    <w:p>
+      <w:pPr>
+        <w:pStyle w:val="ListParagraph"/>
+        <w:numPr>
+          <w:ilvl w:val="0"/>
+          <w:numId w:val="9"/>
+        </w:numPr>
+        <w:spacing w:after="7" w:line="259" w:lineRule="auto"/>
+        <w:jc w:val="left"/>
+        <w:rPr>
+          <w:bCs/>
+        </w:rPr>
+      </w:pPr>
+      <w:r>
+        <w:rPr>
+          <w:b/>
+        </w:rPr>
+        <w:t>Assigning Work:</w:t>
+      </w:r>
+      <w:r>
+        <w:rPr>
+          <w:bCs/>
+        </w:rPr>
+        <w:t xml:space="preserve"> Tasks and activities will be delegated to team members who </w:t>
+      </w:r>
+      <w:proofErr w:type="gramStart"/>
+      <w:r>
+        <w:rPr>
+          <w:bCs/>
+        </w:rPr>
+        <w:t>possess</w:t>
+      </w:r>
+      <w:proofErr w:type="gramEnd"/>
+      <w:r>
+        <w:rPr>
+          <w:bCs/>
+        </w:rPr>
+        <w:t xml:space="preserve"> the appropriate skills and expertise. This delegation process ensures an effective and efficient distribution of workload.</w:t>
+      </w:r>
+    </w:p>
+    <w:p>
+      <w:pPr>
+        <w:spacing w:after="7" w:line="259" w:lineRule="auto"/>
+        <w:ind w:left="2127" w:firstLine="0"/>
+        <w:jc w:val="left"/>
+        <w:rPr>
+          <w:bCs/>
+        </w:rPr>
+      </w:pPr>
+    </w:p>
+    <w:p>
+      <w:pPr>
+        <w:pStyle w:val="ListParagraph"/>
+        <w:numPr>
+          <w:ilvl w:val="0"/>
+          <w:numId w:val="9"/>
+        </w:numPr>
+        <w:spacing w:after="7" w:line="259" w:lineRule="auto"/>
+        <w:jc w:val="left"/>
+        <w:rPr>
+          <w:bCs/>
+        </w:rPr>
+      </w:pPr>
+      <w:r>
+        <w:rPr>
+          <w:b/>
+        </w:rPr>
+        <w:t>Monitoring Progress:</w:t>
+      </w:r>
+      <w:r>
+        <w:rPr>
+          <w:bCs/>
+        </w:rPr>
+        <w:t xml:space="preserve"> The progress of the project will be closely </w:t>
+      </w:r>
+      <w:proofErr w:type="gramStart"/>
+      <w:r>
+        <w:rPr>
+          <w:bCs/>
+        </w:rPr>
+        <w:t>monitored</w:t>
+      </w:r>
+      <w:proofErr w:type="gramEnd"/>
+      <w:r>
+        <w:rPr>
+          <w:bCs/>
+        </w:rPr>
+        <w:t xml:space="preserve"> to track the timely completion of tasks and milestones. This allows for the prompt identification of any issues or delays, enabling proactive corrective actions.</w:t>
+      </w:r>
+    </w:p>
+    <w:p>
+      <w:pPr>
+        <w:spacing w:after="7" w:line="259" w:lineRule="auto"/>
+        <w:ind w:left="2127" w:firstLine="0"/>
+        <w:jc w:val="left"/>
+        <w:rPr>
+          <w:bCs/>
+        </w:rPr>
+      </w:pPr>
+    </w:p>
+    <w:p>
+      <w:pPr>
+        <w:pStyle w:val="ListParagraph"/>
+        <w:numPr>
+          <w:ilvl w:val="0"/>
+          <w:numId w:val="9"/>
+        </w:numPr>
+        <w:spacing w:after="7" w:line="259" w:lineRule="auto"/>
+        <w:jc w:val="left"/>
+        <w:rPr>
+          <w:bCs/>
+        </w:rPr>
+      </w:pPr>
+      <w:r>
+        <w:rPr>
+          <w:b/>
+        </w:rPr>
+        <w:t>Implementing Corrective Action:</w:t>
+      </w:r>
+      <w:r>
+        <w:rPr>
+          <w:bCs/>
+        </w:rPr>
+        <w:t xml:space="preserve"> </w:t>
+      </w:r>
+      <w:proofErr w:type="gramStart"/>
+      <w:r>
+        <w:rPr>
+          <w:bCs/>
+        </w:rPr>
+        <w:t>In the event of</w:t>
+      </w:r>
+      <w:proofErr w:type="gramEnd"/>
+      <w:r>
+        <w:rPr>
+          <w:bCs/>
+        </w:rPr>
+        <w:t xml:space="preserve"> any project-related challenges or issues, suitable corrective actions will be undertaken. This may involve </w:t>
+      </w:r>
+      <w:proofErr w:type="gramStart"/>
+      <w:r>
+        <w:rPr>
+          <w:bCs/>
+        </w:rPr>
+        <w:t>modifying</w:t>
+      </w:r>
+      <w:proofErr w:type="gramEnd"/>
+      <w:r>
+        <w:rPr>
+          <w:bCs/>
+        </w:rPr>
+        <w:t xml:space="preserve"> the project plan, reallocating resources, or making necessary adjustments to ensure the achievement of project success.</w:t>
+      </w:r>
+    </w:p>
+    <w:p>
+      <w:pPr>
+        <w:spacing w:after="7" w:line="259" w:lineRule="auto"/>
+        <w:ind w:left="2127" w:firstLine="0"/>
+        <w:jc w:val="left"/>
+        <w:rPr>
+          <w:bCs/>
+        </w:rPr>
+      </w:pPr>
+    </w:p>
+    <w:p>
+      <w:pPr>
+        <w:spacing w:after="7" w:line="259" w:lineRule="auto"/>
+        <w:ind w:left="2127" w:firstLine="0"/>
+        <w:jc w:val="left"/>
+        <w:rPr>
+          <w:bCs/>
+        </w:rPr>
+      </w:pPr>
+      <w:r>
+        <w:rPr>
+          <w:bCs/>
+        </w:rPr>
+        <w:t xml:space="preserve">By following these steps, the project management process </w:t>
+      </w:r>
+      <w:proofErr w:type="gramStart"/>
+      <w:r>
+        <w:rPr>
+          <w:bCs/>
+        </w:rPr>
+        <w:t>facilitates</w:t>
+      </w:r>
+      <w:proofErr w:type="gramEnd"/>
+      <w:r>
+        <w:rPr>
+          <w:bCs/>
+        </w:rPr>
+        <w:t xml:space="preserve"> effective communication, meticulous planning, knowledge transfer, efficient allocation of staff, and the ability to actively monitor progress while addressing any emerging issues.</w:t>
+      </w:r>
+    </w:p>
+    <w:p>
+      <w:pPr>
+        <w:spacing w:after="7" w:line="259" w:lineRule="auto"/>
+        <w:ind w:left="2552" w:firstLine="0"/>
+        <w:jc w:val="left"/>
+        <w:rPr>
+          <w:bCs/>
+        </w:rPr>
+      </w:pPr>
+    </w:p>
+    <w:p>
+      <w:pPr>
         <w:spacing w:after="19" w:line="255" w:lineRule="auto"/>
         <w:ind w:left="2171"/>
       </w:pPr>
@@ -268,7 +810,7 @@
         <w:rPr>
           <w:b/>
         </w:rPr>
-        <w:t>Overall Approach:</w:t>
+        <w:t>Timeline:</w:t>
       </w:r>
       <w:r>
         <w:t xml:space="preserve"> </w:t>
@@ -286,7 +828,7 @@
     </w:p>
     <w:p>
       <w:pPr>
-        <w:spacing w:after="5" w:line="259" w:lineRule="auto"/>
+        <w:spacing w:after="10" w:line="259" w:lineRule="auto"/>
         <w:ind w:left="2161" w:firstLine="0"/>
         <w:jc w:val="left"/>
       </w:pPr>
@@ -306,627 +848,222 @@
     </w:p>
     <w:p>
       <w:pPr>
-        <w:ind w:left="2156" w:right="873"/>
-      </w:pPr>
-      <w:r>
-        <w:t xml:space="preserve">The approach for the Transition Out plan for the Dispatch Directory System Project will be a phased transition approach since there is a need for continuity and minimal disruption to ongoing operations. This approach allows for a gradual and systematic transfer of knowledge, resources, and responsibility to the new team, minimizing the risk of downtime and service interruption. </w:t>
-      </w:r>
-      <w:r>
-        <w:rPr>
-          <w:rFonts w:ascii="Segoe UI" w:eastAsia="Segoe UI" w:hAnsi="Segoe UI" w:cs="Segoe UI"/>
-          <w:sz w:val="18"/>
-        </w:rPr>
-        <w:t xml:space="preserve"> </w:t>
-      </w:r>
-      <w:r>
-        <w:t xml:space="preserve"> </w:t>
-      </w:r>
-    </w:p>
-    <w:p>
-      <w:pPr>
-        <w:spacing w:after="0" w:line="259" w:lineRule="auto"/>
-        <w:ind w:left="2161" w:firstLine="0"/>
-        <w:jc w:val="left"/>
-      </w:pPr>
-      <w:r>
-        <w:t xml:space="preserve">   </w:t>
-      </w:r>
-    </w:p>
-    <w:p>
-      <w:pPr>
-        <w:ind w:left="2156" w:right="873"/>
-      </w:pPr>
-      <w:r>
-        <w:t xml:space="preserve">The transition approach will include the following steps: </w:t>
-      </w:r>
-      <w:r>
-        <w:rPr>
-          <w:rFonts w:ascii="Segoe UI" w:eastAsia="Segoe UI" w:hAnsi="Segoe UI" w:cs="Segoe UI"/>
-          <w:sz w:val="18"/>
-        </w:rPr>
-        <w:t xml:space="preserve"> </w:t>
-      </w:r>
-      <w:r>
-        <w:t xml:space="preserve"> </w:t>
-      </w:r>
-    </w:p>
-    <w:p>
-      <w:pPr>
-        <w:spacing w:after="42" w:line="259" w:lineRule="auto"/>
-        <w:ind w:left="2161" w:firstLine="0"/>
-        <w:jc w:val="left"/>
-      </w:pPr>
-      <w:r>
-        <w:t xml:space="preserve"> </w:t>
-      </w:r>
-      <w:r>
-        <w:rPr>
-          <w:rFonts w:ascii="Segoe UI" w:eastAsia="Segoe UI" w:hAnsi="Segoe UI" w:cs="Segoe UI"/>
-          <w:sz w:val="18"/>
-        </w:rPr>
-        <w:t xml:space="preserve"> </w:t>
-      </w:r>
-      <w:r>
-        <w:t xml:space="preserve"> </w:t>
-      </w:r>
-    </w:p>
-    <w:p>
-      <w:pPr>
+        <w:spacing w:after="3" w:line="259" w:lineRule="auto"/>
+        <w:ind w:left="2141"/>
+        <w:jc w:val="left"/>
+      </w:pPr>
+      <w:r>
+        <w:t>The transition plan is divided into two primary phases: implementation and closeout.</w:t>
+      </w:r>
+    </w:p>
+    <w:p>
+      <w:pPr>
+        <w:spacing w:after="3" w:line="259" w:lineRule="auto"/>
+        <w:ind w:left="2141"/>
+        <w:jc w:val="left"/>
+      </w:pPr>
+    </w:p>
+    <w:p>
+      <w:pPr>
+        <w:spacing w:after="3" w:line="259" w:lineRule="auto"/>
+        <w:ind w:left="2141"/>
+        <w:jc w:val="left"/>
+      </w:pPr>
+      <w:r>
+        <w:t>The implementation phase, scheduled from February 15 to April 18, includes activities such as user training and progress monitoring. The closeout phase, which takes place from April 19 to June 7, involves documenting lessons learned, updating files/records, obtaining formal acceptance, archiving files/documents, and conducting a project closeout meeting.</w:t>
+      </w:r>
+    </w:p>
+    <w:p>
+      <w:pPr>
+        <w:spacing w:after="3" w:line="259" w:lineRule="auto"/>
+        <w:ind w:left="2141"/>
+        <w:jc w:val="left"/>
+      </w:pPr>
+    </w:p>
+    <w:p>
+      <w:pPr>
+        <w:spacing w:after="3" w:line="259" w:lineRule="auto"/>
+        <w:ind w:left="2141"/>
+        <w:jc w:val="left"/>
+      </w:pPr>
+      <w:r>
+        <w:t xml:space="preserve">The timeline </w:t>
+      </w:r>
+      <w:proofErr w:type="gramStart"/>
+      <w:r>
+        <w:t>provides</w:t>
+      </w:r>
+      <w:proofErr w:type="gramEnd"/>
+      <w:r>
+        <w:t xml:space="preserve"> a detailed schedule for each activity, ensuring that all transition tasks are completed promptly. The success of the transition plan hinges on the careful planning and execution of each activity as outlined in the timeline.</w:t>
+      </w:r>
+    </w:p>
+    <w:p>
+      <w:pPr>
+        <w:spacing w:after="3" w:line="259" w:lineRule="auto"/>
+        <w:ind w:left="2141"/>
+        <w:jc w:val="left"/>
+      </w:pPr>
+    </w:p>
+    <w:p>
+      <w:pPr>
+        <w:spacing w:after="3" w:line="259" w:lineRule="auto"/>
+        <w:ind w:left="2141"/>
+        <w:jc w:val="left"/>
+        <w:rPr>
+          <w:b/>
+          <w:bCs/>
+        </w:rPr>
+      </w:pPr>
+      <w:r>
+        <w:rPr>
+          <w:b/>
+          <w:bCs/>
+        </w:rPr>
+        <w:t>Assumptions:</w:t>
+      </w:r>
+    </w:p>
+    <w:p>
+      <w:pPr>
+        <w:spacing w:after="3" w:line="259" w:lineRule="auto"/>
+        <w:ind w:left="2141"/>
+        <w:jc w:val="left"/>
+      </w:pPr>
+    </w:p>
+    <w:p>
+      <w:pPr>
+        <w:spacing w:after="3" w:line="259" w:lineRule="auto"/>
+        <w:ind w:left="2141"/>
+        <w:jc w:val="left"/>
+      </w:pPr>
+      <w:r>
+        <w:t xml:space="preserve">To </w:t>
+      </w:r>
+      <w:proofErr w:type="gramStart"/>
+      <w:r>
+        <w:t>facilitate</w:t>
+      </w:r>
+      <w:proofErr w:type="gramEnd"/>
+      <w:r>
+        <w:t xml:space="preserve"> the transition approach, the following assumptions will be made:</w:t>
+      </w:r>
+    </w:p>
+    <w:p>
+      <w:pPr>
+        <w:spacing w:after="3" w:line="259" w:lineRule="auto"/>
+        <w:ind w:left="2141"/>
+        <w:jc w:val="left"/>
+      </w:pPr>
+    </w:p>
+    <w:p>
+      <w:pPr>
+        <w:pStyle w:val="ListParagraph"/>
         <w:numPr>
           <w:ilvl w:val="0"/>
-          <w:numId w:val="1"/>
+          <w:numId w:val="8"/>
         </w:numPr>
-        <w:ind w:right="873" w:hanging="435"/>
-      </w:pPr>
-      <w:r>
-        <w:t xml:space="preserve">Communication Plan: The communication plan will ensure that all stakeholders are </w:t>
-      </w:r>
-    </w:p>
-    <w:p>
-      <w:pPr>
-        <w:ind w:left="2156" w:right="873"/>
-      </w:pPr>
-      <w:r>
-        <w:t xml:space="preserve">aware of the transition plan, timelines, and expectations for the transition. </w:t>
-      </w:r>
-      <w:r>
-        <w:rPr>
-          <w:rFonts w:ascii="Segoe UI" w:eastAsia="Segoe UI" w:hAnsi="Segoe UI" w:cs="Segoe UI"/>
-          <w:sz w:val="18"/>
-        </w:rPr>
-        <w:t xml:space="preserve"> </w:t>
-      </w:r>
-      <w:r>
-        <w:t xml:space="preserve"> </w:t>
-      </w:r>
-    </w:p>
-    <w:p>
-      <w:pPr>
-        <w:spacing w:after="42" w:line="259" w:lineRule="auto"/>
-        <w:ind w:left="2161" w:firstLine="0"/>
-        <w:jc w:val="left"/>
-      </w:pPr>
-      <w:r>
-        <w:t xml:space="preserve"> </w:t>
-      </w:r>
-      <w:r>
-        <w:rPr>
-          <w:rFonts w:ascii="Segoe UI" w:eastAsia="Segoe UI" w:hAnsi="Segoe UI" w:cs="Segoe UI"/>
-          <w:sz w:val="18"/>
-        </w:rPr>
-        <w:t xml:space="preserve"> </w:t>
-      </w:r>
-      <w:r>
-        <w:t xml:space="preserve"> </w:t>
-      </w:r>
-    </w:p>
-    <w:p>
-      <w:pPr>
+        <w:spacing w:after="3" w:line="259" w:lineRule="auto"/>
+        <w:ind w:left="2552"/>
+        <w:jc w:val="left"/>
+      </w:pPr>
+      <w:r>
+        <w:t xml:space="preserve">The Project Developers and Software testers will be physically present on-site or available for online meetings to actively </w:t>
+      </w:r>
+      <w:proofErr w:type="gramStart"/>
+      <w:r>
+        <w:t>participate</w:t>
+      </w:r>
+      <w:proofErr w:type="gramEnd"/>
+      <w:r>
+        <w:t xml:space="preserve"> in the transition process and receive knowledge transfer.</w:t>
+      </w:r>
+    </w:p>
+    <w:p>
+      <w:pPr>
+        <w:spacing w:after="3" w:line="259" w:lineRule="auto"/>
+        <w:ind w:left="2552"/>
+        <w:jc w:val="left"/>
+      </w:pPr>
+    </w:p>
+    <w:p>
+      <w:pPr>
+        <w:pStyle w:val="ListParagraph"/>
         <w:numPr>
           <w:ilvl w:val="0"/>
-          <w:numId w:val="1"/>
+          <w:numId w:val="8"/>
         </w:numPr>
-        <w:ind w:right="873" w:hanging="435"/>
-      </w:pPr>
-      <w:r>
-        <w:t xml:space="preserve">Transition Planning: The transition plan will be developed in coordination with the CREST team, and it will include a detailed timeline of all activities that need to be completed during the transition. </w:t>
-      </w:r>
-      <w:r>
-        <w:rPr>
-          <w:rFonts w:ascii="Segoe UI" w:eastAsia="Segoe UI" w:hAnsi="Segoe UI" w:cs="Segoe UI"/>
-          <w:sz w:val="18"/>
-        </w:rPr>
-        <w:t xml:space="preserve"> </w:t>
-      </w:r>
-      <w:r>
-        <w:t xml:space="preserve"> </w:t>
-      </w:r>
-    </w:p>
-    <w:p>
-      <w:pPr>
-        <w:spacing w:after="42" w:line="259" w:lineRule="auto"/>
-        <w:ind w:left="2161" w:firstLine="0"/>
-        <w:jc w:val="left"/>
-      </w:pPr>
-      <w:r>
-        <w:t xml:space="preserve"> </w:t>
-      </w:r>
-      <w:r>
-        <w:rPr>
-          <w:rFonts w:ascii="Segoe UI" w:eastAsia="Segoe UI" w:hAnsi="Segoe UI" w:cs="Segoe UI"/>
-          <w:sz w:val="18"/>
-        </w:rPr>
-        <w:t xml:space="preserve"> </w:t>
-      </w:r>
-      <w:r>
-        <w:t xml:space="preserve"> </w:t>
-      </w:r>
-    </w:p>
-    <w:p>
-      <w:pPr>
+        <w:spacing w:after="3" w:line="259" w:lineRule="auto"/>
+        <w:ind w:left="2552"/>
+        <w:jc w:val="left"/>
+      </w:pPr>
+      <w:r>
+        <w:t xml:space="preserve">The project team will provide the Quality Assurance Lead with all necessary documentation, training materials, and instruction manuals to </w:t>
+      </w:r>
+      <w:proofErr w:type="gramStart"/>
+      <w:r>
+        <w:t>facilitate</w:t>
+      </w:r>
+      <w:proofErr w:type="gramEnd"/>
+      <w:r>
+        <w:t xml:space="preserve"> the transfer of knowledge.</w:t>
+      </w:r>
+    </w:p>
+    <w:p>
+      <w:pPr>
+        <w:spacing w:after="3" w:line="259" w:lineRule="auto"/>
+        <w:ind w:left="2552"/>
+        <w:jc w:val="left"/>
+      </w:pPr>
+    </w:p>
+    <w:p>
+      <w:pPr>
+        <w:pStyle w:val="ListParagraph"/>
         <w:numPr>
           <w:ilvl w:val="0"/>
-          <w:numId w:val="1"/>
+          <w:numId w:val="8"/>
         </w:numPr>
-        <w:ind w:right="873" w:hanging="435"/>
-      </w:pPr>
-      <w:r>
-        <w:t xml:space="preserve">Knowledge Transfer: Knowledge transfer will occur through various means, such as documentation, instruction manuals, as-built documents, and formal training classes, to ensure </w:t>
-      </w:r>
-      <w:r>
-        <w:lastRenderedPageBreak/>
-        <w:t xml:space="preserve">that the CREST team has the necessary skills and knowledge to support the system. </w:t>
-      </w:r>
-      <w:r>
-        <w:rPr>
-          <w:rFonts w:ascii="Segoe UI" w:eastAsia="Segoe UI" w:hAnsi="Segoe UI" w:cs="Segoe UI"/>
-          <w:sz w:val="18"/>
-        </w:rPr>
-        <w:t xml:space="preserve"> </w:t>
-      </w:r>
-      <w:r>
-        <w:t xml:space="preserve"> </w:t>
-      </w:r>
-    </w:p>
-    <w:p>
-      <w:pPr>
-        <w:spacing w:after="42" w:line="259" w:lineRule="auto"/>
-        <w:ind w:left="2161" w:firstLine="0"/>
-        <w:jc w:val="left"/>
-      </w:pPr>
-      <w:r>
-        <w:t xml:space="preserve"> </w:t>
-      </w:r>
-      <w:r>
-        <w:rPr>
-          <w:rFonts w:ascii="Segoe UI" w:eastAsia="Segoe UI" w:hAnsi="Segoe UI" w:cs="Segoe UI"/>
-          <w:sz w:val="18"/>
-        </w:rPr>
-        <w:t xml:space="preserve"> </w:t>
-      </w:r>
-      <w:r>
-        <w:t xml:space="preserve"> </w:t>
-      </w:r>
-    </w:p>
-    <w:p>
-      <w:pPr>
+        <w:spacing w:after="3" w:line="259" w:lineRule="auto"/>
+        <w:ind w:left="2552"/>
+        <w:jc w:val="left"/>
+      </w:pPr>
+      <w:r>
+        <w:t>Asia Pacific College (APC) will supply all required equipment and software licenses to the project team to support the system.</w:t>
+      </w:r>
+    </w:p>
+    <w:p>
+      <w:pPr>
+        <w:spacing w:after="3" w:line="259" w:lineRule="auto"/>
+        <w:ind w:left="2552"/>
+        <w:jc w:val="left"/>
+      </w:pPr>
+    </w:p>
+    <w:p>
+      <w:pPr>
+        <w:pStyle w:val="ListParagraph"/>
         <w:numPr>
           <w:ilvl w:val="0"/>
-          <w:numId w:val="1"/>
+          <w:numId w:val="8"/>
         </w:numPr>
-        <w:ind w:right="873" w:hanging="435"/>
-      </w:pPr>
-      <w:r>
-        <w:t xml:space="preserve">Staffing: During the transition, the project team will scale down their staff to a </w:t>
-      </w:r>
-    </w:p>
-    <w:p>
-      <w:pPr>
-        <w:ind w:left="2156" w:right="873"/>
-      </w:pPr>
-      <w:r>
-        <w:t xml:space="preserve">minimum level required to support the knowledge transfer and transition activities. </w:t>
-      </w:r>
-      <w:r>
-        <w:rPr>
-          <w:rFonts w:ascii="Segoe UI" w:eastAsia="Segoe UI" w:hAnsi="Segoe UI" w:cs="Segoe UI"/>
-          <w:sz w:val="18"/>
-        </w:rPr>
-        <w:t xml:space="preserve"> </w:t>
-      </w:r>
-      <w:r>
-        <w:t xml:space="preserve"> </w:t>
-      </w:r>
-    </w:p>
-    <w:p>
-      <w:pPr>
-        <w:spacing w:after="7" w:line="259" w:lineRule="auto"/>
-        <w:ind w:left="2161" w:firstLine="0"/>
-        <w:jc w:val="left"/>
-      </w:pPr>
-      <w:r>
-        <w:t xml:space="preserve"> </w:t>
-      </w:r>
-      <w:r>
-        <w:rPr>
-          <w:rFonts w:ascii="Segoe UI" w:eastAsia="Segoe UI" w:hAnsi="Segoe UI" w:cs="Segoe UI"/>
-          <w:sz w:val="18"/>
-        </w:rPr>
-        <w:t xml:space="preserve"> </w:t>
-      </w:r>
-      <w:r>
-        <w:t xml:space="preserve"> </w:t>
-      </w:r>
-    </w:p>
-    <w:p>
-      <w:pPr>
-        <w:spacing w:after="19" w:line="255" w:lineRule="auto"/>
-        <w:ind w:left="2171"/>
-      </w:pPr>
-      <w:r>
-        <w:rPr>
-          <w:b/>
-        </w:rPr>
-        <w:t>Timeline:</w:t>
-      </w:r>
-      <w:r>
-        <w:t xml:space="preserve"> </w:t>
-      </w:r>
-      <w:r>
-        <w:rPr>
-          <w:rFonts w:ascii="Segoe UI" w:eastAsia="Segoe UI" w:hAnsi="Segoe UI" w:cs="Segoe UI"/>
-          <w:sz w:val="18"/>
-        </w:rPr>
-        <w:t xml:space="preserve"> </w:t>
-      </w:r>
-      <w:r>
-        <w:t xml:space="preserve"> </w:t>
-      </w:r>
-    </w:p>
-    <w:p>
-      <w:pPr>
-        <w:spacing w:after="10" w:line="259" w:lineRule="auto"/>
-        <w:ind w:left="2161" w:firstLine="0"/>
-        <w:jc w:val="left"/>
-      </w:pPr>
-      <w:r>
-        <w:t xml:space="preserve"> </w:t>
-      </w:r>
-      <w:r>
-        <w:rPr>
-          <w:rFonts w:ascii="Segoe UI" w:eastAsia="Segoe UI" w:hAnsi="Segoe UI" w:cs="Segoe UI"/>
-          <w:sz w:val="18"/>
-        </w:rPr>
-        <w:t xml:space="preserve"> </w:t>
-      </w:r>
-      <w:r>
-        <w:t xml:space="preserve"> </w:t>
-      </w:r>
-    </w:p>
-    <w:p>
-      <w:pPr>
-        <w:ind w:left="2156" w:right="781"/>
-      </w:pPr>
-      <w:r>
-        <w:t xml:space="preserve">The transition out plan for this project involves a comprehensive schedule of activities that are necessary to successfully transition from the incumbent contractor to the CREST team. The transition plan is broken down into two main phases, execution and closeout.  </w:t>
-      </w:r>
-    </w:p>
-    <w:p>
-      <w:pPr>
-        <w:spacing w:after="4" w:line="259" w:lineRule="auto"/>
-        <w:ind w:left="2161" w:firstLine="0"/>
-        <w:jc w:val="left"/>
-      </w:pPr>
-      <w:r>
-        <w:t xml:space="preserve"> </w:t>
-      </w:r>
-    </w:p>
-    <w:p>
-      <w:pPr>
-        <w:ind w:left="2156" w:right="777"/>
-      </w:pPr>
-      <w:r>
-        <w:t xml:space="preserve">The execution phase includes user training and go-live events that are scheduled from August 28th to August 31st. The closeout phase involves document lessons learned, update files/records, gain formal acceptance, archive files/documents, and project closeout meeting.  </w:t>
-      </w:r>
-    </w:p>
-    <w:p>
-      <w:pPr>
-        <w:spacing w:after="4" w:line="259" w:lineRule="auto"/>
-        <w:ind w:left="2161" w:firstLine="0"/>
-        <w:jc w:val="left"/>
-      </w:pPr>
-      <w:r>
-        <w:t xml:space="preserve"> </w:t>
-      </w:r>
-    </w:p>
-    <w:p>
-      <w:pPr>
-        <w:ind w:left="2156" w:right="781"/>
-      </w:pPr>
-      <w:r>
-        <w:t xml:space="preserve">These activities will be conducted from September 1st to September 29th. The timeline provides a detailed schedule for each activity to ensure timely completion of all transition activities. The success of the transition plan will depend on the careful planning and execution of each activity as outlined in the timeline. </w:t>
-      </w:r>
-    </w:p>
-    <w:p>
-      <w:pPr>
-        <w:spacing w:after="6" w:line="259" w:lineRule="auto"/>
-        <w:ind w:left="2161" w:firstLine="0"/>
-        <w:jc w:val="left"/>
-      </w:pPr>
-      <w:r>
-        <w:t xml:space="preserve"> </w:t>
-      </w:r>
-      <w:r>
-        <w:rPr>
-          <w:rFonts w:ascii="Segoe UI" w:eastAsia="Segoe UI" w:hAnsi="Segoe UI" w:cs="Segoe UI"/>
-          <w:sz w:val="18"/>
-        </w:rPr>
-        <w:t xml:space="preserve"> </w:t>
-      </w:r>
-      <w:r>
-        <w:t xml:space="preserve"> </w:t>
-      </w:r>
-    </w:p>
-    <w:p>
-      <w:pPr>
-        <w:spacing w:after="19" w:line="255" w:lineRule="auto"/>
-        <w:ind w:left="2171"/>
-      </w:pPr>
-      <w:r>
-        <w:rPr>
-          <w:b/>
-        </w:rPr>
-        <w:t>Assumptions:</w:t>
-      </w:r>
-      <w:r>
-        <w:t xml:space="preserve"> </w:t>
-      </w:r>
-      <w:r>
-        <w:rPr>
-          <w:rFonts w:ascii="Segoe UI" w:eastAsia="Segoe UI" w:hAnsi="Segoe UI" w:cs="Segoe UI"/>
-          <w:sz w:val="18"/>
-        </w:rPr>
-        <w:t xml:space="preserve"> </w:t>
-      </w:r>
-      <w:r>
-        <w:t xml:space="preserve"> </w:t>
-      </w:r>
-    </w:p>
-    <w:p>
-      <w:pPr>
-        <w:spacing w:after="5" w:line="259" w:lineRule="auto"/>
-        <w:ind w:left="2161" w:firstLine="0"/>
-        <w:jc w:val="left"/>
-      </w:pPr>
-      <w:r>
-        <w:t xml:space="preserve"> </w:t>
-      </w:r>
-      <w:r>
-        <w:rPr>
-          <w:rFonts w:ascii="Segoe UI" w:eastAsia="Segoe UI" w:hAnsi="Segoe UI" w:cs="Segoe UI"/>
-          <w:sz w:val="18"/>
-        </w:rPr>
-        <w:t xml:space="preserve"> </w:t>
-      </w:r>
-      <w:r>
-        <w:t xml:space="preserve"> </w:t>
-      </w:r>
-    </w:p>
-    <w:p>
-      <w:pPr>
-        <w:ind w:left="2156" w:right="873"/>
-      </w:pPr>
-      <w:r>
-        <w:t xml:space="preserve">The following assumptions will be made for the transition approach: </w:t>
-      </w:r>
-      <w:r>
-        <w:rPr>
-          <w:rFonts w:ascii="Segoe UI" w:eastAsia="Segoe UI" w:hAnsi="Segoe UI" w:cs="Segoe UI"/>
-          <w:sz w:val="18"/>
-        </w:rPr>
-        <w:t xml:space="preserve"> </w:t>
-      </w:r>
-      <w:r>
-        <w:t xml:space="preserve"> </w:t>
-      </w:r>
-    </w:p>
-    <w:p>
-      <w:pPr>
-        <w:spacing w:after="47" w:line="259" w:lineRule="auto"/>
-        <w:ind w:left="2161" w:firstLine="0"/>
-        <w:jc w:val="left"/>
-      </w:pPr>
-      <w:r>
-        <w:t xml:space="preserve"> </w:t>
-      </w:r>
-      <w:r>
-        <w:rPr>
-          <w:rFonts w:ascii="Segoe UI" w:eastAsia="Segoe UI" w:hAnsi="Segoe UI" w:cs="Segoe UI"/>
-          <w:sz w:val="18"/>
-        </w:rPr>
-        <w:t xml:space="preserve"> </w:t>
-      </w:r>
-      <w:r>
-        <w:t xml:space="preserve"> </w:t>
-      </w:r>
-    </w:p>
-    <w:p>
-      <w:pPr>
-        <w:numPr>
-          <w:ilvl w:val="0"/>
-          <w:numId w:val="2"/>
-        </w:numPr>
-        <w:ind w:right="873" w:hanging="435"/>
-      </w:pPr>
-      <w:r>
-        <w:t xml:space="preserve">The CREST SME will be available onsite or via online meeting to participate in the transition and receive knowledge transfer. </w:t>
-      </w:r>
-      <w:r>
-        <w:rPr>
-          <w:rFonts w:ascii="Segoe UI" w:eastAsia="Segoe UI" w:hAnsi="Segoe UI" w:cs="Segoe UI"/>
-          <w:sz w:val="18"/>
-        </w:rPr>
-        <w:t xml:space="preserve"> </w:t>
-      </w:r>
-      <w:r>
-        <w:t xml:space="preserve"> </w:t>
-      </w:r>
-    </w:p>
-    <w:p>
-      <w:pPr>
-        <w:spacing w:after="42" w:line="259" w:lineRule="auto"/>
-        <w:ind w:left="2161" w:firstLine="0"/>
-        <w:jc w:val="left"/>
-      </w:pPr>
-      <w:r>
-        <w:t xml:space="preserve"> </w:t>
-      </w:r>
-      <w:r>
-        <w:rPr>
-          <w:rFonts w:ascii="Segoe UI" w:eastAsia="Segoe UI" w:hAnsi="Segoe UI" w:cs="Segoe UI"/>
-          <w:sz w:val="18"/>
-        </w:rPr>
-        <w:t xml:space="preserve"> </w:t>
-      </w:r>
-      <w:r>
-        <w:t xml:space="preserve"> </w:t>
-      </w:r>
-    </w:p>
-    <w:p>
-      <w:pPr>
-        <w:numPr>
-          <w:ilvl w:val="0"/>
-          <w:numId w:val="2"/>
-        </w:numPr>
-        <w:ind w:right="873" w:hanging="435"/>
-      </w:pPr>
-      <w:r>
-        <w:t xml:space="preserve">The project team will provide all necessary documentation, training, and instruction </w:t>
-      </w:r>
-    </w:p>
-    <w:p>
-      <w:pPr>
-        <w:ind w:left="2156" w:right="873"/>
-      </w:pPr>
-      <w:r>
-        <w:t xml:space="preserve">manuals to the CREST SME to facilitate knowledge transfer. </w:t>
-      </w:r>
-      <w:r>
-        <w:rPr>
-          <w:rFonts w:ascii="Segoe UI" w:eastAsia="Segoe UI" w:hAnsi="Segoe UI" w:cs="Segoe UI"/>
-          <w:sz w:val="18"/>
-        </w:rPr>
-        <w:t xml:space="preserve"> </w:t>
-      </w:r>
-      <w:r>
-        <w:t xml:space="preserve"> </w:t>
-      </w:r>
-    </w:p>
-    <w:p>
-      <w:pPr>
-        <w:spacing w:after="42" w:line="259" w:lineRule="auto"/>
-        <w:ind w:left="2161" w:firstLine="0"/>
-        <w:jc w:val="left"/>
-      </w:pPr>
-      <w:r>
-        <w:t xml:space="preserve"> </w:t>
-      </w:r>
-      <w:r>
-        <w:rPr>
-          <w:rFonts w:ascii="Segoe UI" w:eastAsia="Segoe UI" w:hAnsi="Segoe UI" w:cs="Segoe UI"/>
-          <w:sz w:val="18"/>
-        </w:rPr>
-        <w:t xml:space="preserve"> </w:t>
-      </w:r>
-      <w:r>
-        <w:t xml:space="preserve"> </w:t>
-      </w:r>
-    </w:p>
-    <w:p>
-      <w:pPr>
-        <w:numPr>
-          <w:ilvl w:val="0"/>
-          <w:numId w:val="2"/>
-        </w:numPr>
-        <w:ind w:right="873" w:hanging="435"/>
-      </w:pPr>
-      <w:r>
-        <w:lastRenderedPageBreak/>
-        <w:t xml:space="preserve">TELUS will provide all necessary equipment and software licenses for the CREST team </w:t>
-      </w:r>
-    </w:p>
-    <w:p>
-      <w:pPr>
-        <w:ind w:left="2156" w:right="873"/>
-      </w:pPr>
-      <w:r>
-        <w:t xml:space="preserve">to support the system. </w:t>
-      </w:r>
-      <w:r>
-        <w:rPr>
-          <w:rFonts w:ascii="Segoe UI" w:eastAsia="Segoe UI" w:hAnsi="Segoe UI" w:cs="Segoe UI"/>
-          <w:sz w:val="18"/>
-        </w:rPr>
-        <w:t xml:space="preserve"> </w:t>
-      </w:r>
-      <w:r>
-        <w:t xml:space="preserve"> </w:t>
-      </w:r>
-    </w:p>
-    <w:p>
-      <w:pPr>
-        <w:spacing w:after="42" w:line="259" w:lineRule="auto"/>
-        <w:ind w:left="2161" w:firstLine="0"/>
-        <w:jc w:val="left"/>
-      </w:pPr>
-      <w:r>
-        <w:t xml:space="preserve"> </w:t>
-      </w:r>
-      <w:r>
-        <w:rPr>
-          <w:rFonts w:ascii="Segoe UI" w:eastAsia="Segoe UI" w:hAnsi="Segoe UI" w:cs="Segoe UI"/>
-          <w:sz w:val="18"/>
-        </w:rPr>
-        <w:t xml:space="preserve"> </w:t>
-      </w:r>
-      <w:r>
-        <w:t xml:space="preserve"> </w:t>
-      </w:r>
-    </w:p>
-    <w:p>
-      <w:pPr>
-        <w:numPr>
-          <w:ilvl w:val="0"/>
-          <w:numId w:val="2"/>
-        </w:numPr>
-        <w:ind w:right="873" w:hanging="435"/>
-      </w:pPr>
-      <w:r>
-        <w:t xml:space="preserve">The CREST team will have the necessary skills and knowledge to support the system </w:t>
-      </w:r>
-    </w:p>
-    <w:p>
-      <w:pPr>
-        <w:ind w:left="2156" w:right="873"/>
-      </w:pPr>
-      <w:r>
-        <w:t xml:space="preserve">after the completion of the transition. </w:t>
-      </w:r>
-      <w:r>
-        <w:rPr>
-          <w:rFonts w:ascii="Segoe UI" w:eastAsia="Segoe UI" w:hAnsi="Segoe UI" w:cs="Segoe UI"/>
-          <w:sz w:val="18"/>
-        </w:rPr>
-        <w:t xml:space="preserve"> </w:t>
-      </w:r>
-      <w:r>
-        <w:t xml:space="preserve"> </w:t>
+        <w:spacing w:after="3" w:line="259" w:lineRule="auto"/>
+        <w:ind w:left="2552"/>
+        <w:jc w:val="left"/>
+      </w:pPr>
+      <w:r>
+        <w:t xml:space="preserve">The project team </w:t>
+      </w:r>
+      <w:proofErr w:type="gramStart"/>
+      <w:r>
+        <w:t>possesses</w:t>
+      </w:r>
+      <w:proofErr w:type="gramEnd"/>
+      <w:r>
+        <w:t xml:space="preserve"> the requisite skills and knowledge to sustainably support the system once the transition is completed.</w:t>
       </w:r>
     </w:p>
     <w:p>
       <w:pPr>
         <w:spacing w:after="45" w:line="259" w:lineRule="auto"/>
-        <w:ind w:left="1441" w:firstLine="0"/>
+        <w:ind w:left="0" w:firstLine="0"/>
         <w:jc w:val="left"/>
       </w:pPr>
       <w:r>
@@ -1037,7 +1174,15 @@
         <w:t>Transition Project Manager (TPM):</w:t>
       </w:r>
       <w:r>
-        <w:t xml:space="preserve"> Overall responsible for the success of the transition. The TPM will manage the transition team, ensure timely completion of transition activities, coordinate with the customer, and ensure compliance with the transition plan.   </w:t>
+        <w:t xml:space="preserve"> Overall responsible for the success of the transition. The TPM will manage the transition team, ensure </w:t>
+      </w:r>
+      <w:proofErr w:type="gramStart"/>
+      <w:r>
+        <w:t>timely</w:t>
+      </w:r>
+      <w:proofErr w:type="gramEnd"/>
+      <w:r>
+        <w:t xml:space="preserve"> completion of transition activities, coordinate with the customer, and ensure compliance with the transition plan.   </w:t>
       </w:r>
     </w:p>
     <w:p>
@@ -1056,7 +1201,23 @@
         <w:t>Developers/Technical Lead (TL):</w:t>
       </w:r>
       <w:r>
-        <w:t xml:space="preserve"> Responsible for providing technical expertise on the project. The Developers/Technical Lead will work closely with the project team to understand the system and develop a plan for the transition. The TL will also be responsible for coordinating with the new contractor to ensure a smooth transition of technical knowledge and expertise.   </w:t>
+        <w:t xml:space="preserve"> Responsible for </w:t>
+      </w:r>
+      <w:proofErr w:type="gramStart"/>
+      <w:r>
+        <w:t>providing</w:t>
+      </w:r>
+      <w:proofErr w:type="gramEnd"/>
+      <w:r>
+        <w:t xml:space="preserve"> technical expertise on the project. The Developers/Technical Lead will work closely with the project team to understand the system and develop a plan for the transition. The TL will also </w:t>
+      </w:r>
+      <w:proofErr w:type="gramStart"/>
+      <w:r>
+        <w:t>be responsible for</w:t>
+      </w:r>
+      <w:proofErr w:type="gramEnd"/>
+      <w:r>
+        <w:t xml:space="preserve"> coordinating with the new contractor to ensure a smooth transition of technical knowledge and expertise.   </w:t>
       </w:r>
     </w:p>
     <w:p>
@@ -1075,7 +1236,23 @@
         <w:t>Subject Matter Experts (SMEs):</w:t>
       </w:r>
       <w:r>
-        <w:t xml:space="preserve"> Responsible for providing subject matter expertise on specific areas of the project. The SMEs will work closely with the developers, project team and the CREST team to ensure a smooth transition of knowledge and expertise.   </w:t>
+        <w:t xml:space="preserve"> Responsible for </w:t>
+      </w:r>
+      <w:proofErr w:type="gramStart"/>
+      <w:r>
+        <w:t>providing</w:t>
+      </w:r>
+      <w:proofErr w:type="gramEnd"/>
+      <w:r>
+        <w:t xml:space="preserve"> subject matter expertise on specific areas of the project. The SMEs will work closely with the developers, project team and the CREST team to ensure a smooth transition of knowledge and </w:t>
+      </w:r>
+      <w:proofErr w:type="gramStart"/>
+      <w:r>
+        <w:t>expertise</w:t>
+      </w:r>
+      <w:proofErr w:type="gramEnd"/>
+      <w:r>
+        <w:t xml:space="preserve">.   </w:t>
       </w:r>
     </w:p>
     <w:p>
@@ -1090,10 +1267,19 @@
         <w:rPr>
           <w:b/>
         </w:rPr>
+        <w:lastRenderedPageBreak/>
         <w:t>Quality Assurance (QA) Lead:</w:t>
       </w:r>
       <w:r>
-        <w:t xml:space="preserve"> Responsible for ensuring that all deliverables meet the quality standards set forth in the transition plan. The QA Lead will work closely with  the TPM to develop quality metrics and ensure that all transition activities are completed to a high standard.   </w:t>
+        <w:t xml:space="preserve"> Responsible for ensuring that all deliverables meet the quality standards </w:t>
+      </w:r>
+      <w:proofErr w:type="gramStart"/>
+      <w:r>
+        <w:t>set forth in</w:t>
+      </w:r>
+      <w:proofErr w:type="gramEnd"/>
+      <w:r>
+        <w:t xml:space="preserve"> the transition plan. The QA Lead will work closely with  the TPM to develop quality metrics and ensure that all transition activities are completed to a high standard.   </w:t>
       </w:r>
     </w:p>
     <w:p>
@@ -1111,7 +1297,23 @@
         <w:t>Project Team Members:</w:t>
       </w:r>
       <w:r>
-        <w:t xml:space="preserve"> Responsible for providing support with knowledge and expertise on the system. They will work closely with the TPM, developers, SME, and CREST team members to ensure a smooth transition of knowledge and expertise.   </w:t>
+        <w:t xml:space="preserve"> Responsible for providing support with knowledge and </w:t>
+      </w:r>
+      <w:proofErr w:type="gramStart"/>
+      <w:r>
+        <w:t>expertise</w:t>
+      </w:r>
+      <w:proofErr w:type="gramEnd"/>
+      <w:r>
+        <w:t xml:space="preserve"> on the system. They will work closely with the TPM, developers, SME, and CREST team members to ensure a smooth transition of knowledge and </w:t>
+      </w:r>
+      <w:proofErr w:type="gramStart"/>
+      <w:r>
+        <w:t>expertise</w:t>
+      </w:r>
+      <w:proofErr w:type="gramEnd"/>
+      <w:r>
+        <w:t xml:space="preserve">.   </w:t>
       </w:r>
     </w:p>
     <w:p>
@@ -1171,7 +1373,6 @@
               <w:jc w:val="left"/>
             </w:pPr>
             <w:r>
-              <w:lastRenderedPageBreak/>
               <w:t xml:space="preserve">Role </w:t>
             </w:r>
             <w:r>
@@ -1268,7 +1469,15 @@
               <w:jc w:val="left"/>
             </w:pPr>
             <w:r>
-              <w:t xml:space="preserve">Overall responsible for the success of the transition. Manage the transition team, ensure timely completion of transition activities, coordinate with the customer, and ensure compliance with the transition plan. </w:t>
+              <w:t xml:space="preserve">Overall responsible for the success of the transition. Manage the transition team, ensure </w:t>
+            </w:r>
+            <w:proofErr w:type="gramStart"/>
+            <w:r>
+              <w:t>timely</w:t>
+            </w:r>
+            <w:proofErr w:type="gramEnd"/>
+            <w:r>
+              <w:t xml:space="preserve"> completion of transition activities, coordinate with the customer, and ensure compliance with the transition plan. </w:t>
             </w:r>
             <w:r>
               <w:rPr>
@@ -1334,7 +1543,23 @@
               <w:jc w:val="left"/>
             </w:pPr>
             <w:r>
-              <w:t xml:space="preserve">Responsible for providing technical expertise on the project. Work closely with the project team to understand the system and develop a plan for the transition. Coordinate with the new contractor to ensure a smooth transition of technical knowledge and expertise. </w:t>
+              <w:t xml:space="preserve">Responsible for </w:t>
+            </w:r>
+            <w:proofErr w:type="gramStart"/>
+            <w:r>
+              <w:t>providing</w:t>
+            </w:r>
+            <w:proofErr w:type="gramEnd"/>
+            <w:r>
+              <w:t xml:space="preserve"> technical expertise on the project. Work closely with the project team to understand the system and develop a plan for the transition. Coordinate with the new contractor to ensure a smooth transition of technical knowledge and </w:t>
+            </w:r>
+            <w:proofErr w:type="gramStart"/>
+            <w:r>
+              <w:t>expertise</w:t>
+            </w:r>
+            <w:proofErr w:type="gramEnd"/>
+            <w:r>
+              <w:t xml:space="preserve">. </w:t>
             </w:r>
             <w:r>
               <w:rPr>
@@ -1400,7 +1625,23 @@
               <w:jc w:val="left"/>
             </w:pPr>
             <w:r>
-              <w:t xml:space="preserve">Responsible for providing subject matter expertise on specific areas of the project. Work closely with the developers, project team, and the CREST team to ensure a smooth transition of knowledge and expertise. </w:t>
+              <w:t xml:space="preserve">Responsible for </w:t>
+            </w:r>
+            <w:proofErr w:type="gramStart"/>
+            <w:r>
+              <w:t>providing</w:t>
+            </w:r>
+            <w:proofErr w:type="gramEnd"/>
+            <w:r>
+              <w:t xml:space="preserve"> subject matter expertise on specific areas of the project. Work closely with the developers, project team, and the CREST team to ensure a smooth transition of knowledge and </w:t>
+            </w:r>
+            <w:proofErr w:type="gramStart"/>
+            <w:r>
+              <w:t>expertise</w:t>
+            </w:r>
+            <w:proofErr w:type="gramEnd"/>
+            <w:r>
+              <w:t xml:space="preserve">. </w:t>
             </w:r>
             <w:r>
               <w:rPr>
@@ -1466,7 +1707,15 @@
               <w:jc w:val="left"/>
             </w:pPr>
             <w:r>
-              <w:t xml:space="preserve">Responsible for ensuring that all deliverables meet the quality standards set forth in the transition plan. Work closely with the TPM to develop quality metrics and ensure that all transition activities are completed to a high standard. </w:t>
+              <w:t xml:space="preserve">Responsible for ensuring that all deliverables meet the quality standards </w:t>
+            </w:r>
+            <w:proofErr w:type="gramStart"/>
+            <w:r>
+              <w:t>set forth in</w:t>
+            </w:r>
+            <w:proofErr w:type="gramEnd"/>
+            <w:r>
+              <w:t xml:space="preserve"> the transition plan. Work closely with the TPM to develop quality metrics and ensure that all transition activities are completed to a high standard. </w:t>
             </w:r>
             <w:r>
               <w:rPr>
@@ -1502,6 +1751,7 @@
               <w:jc w:val="left"/>
             </w:pPr>
             <w:r>
+              <w:lastRenderedPageBreak/>
               <w:t xml:space="preserve">Project Team Members </w:t>
             </w:r>
             <w:r>
@@ -1532,7 +1782,23 @@
               <w:jc w:val="left"/>
             </w:pPr>
             <w:r>
-              <w:t xml:space="preserve">Responsible for providing support with knowledge and expertise on the system. Work closely with the TPM, developers, SME, and CREST team members to ensure a smooth transition of knowledge and expertise. </w:t>
+              <w:t xml:space="preserve">Responsible for providing support with knowledge and </w:t>
+            </w:r>
+            <w:proofErr w:type="gramStart"/>
+            <w:r>
+              <w:t>expertise</w:t>
+            </w:r>
+            <w:proofErr w:type="gramEnd"/>
+            <w:r>
+              <w:t xml:space="preserve"> on the system. Work closely with the TPM, developers, SME, and CREST team members to ensure a smooth transition of knowledge and </w:t>
+            </w:r>
+            <w:proofErr w:type="gramStart"/>
+            <w:r>
+              <w:t>expertise</w:t>
+            </w:r>
+            <w:proofErr w:type="gramEnd"/>
+            <w:r>
+              <w:t xml:space="preserve">. </w:t>
             </w:r>
             <w:r>
               <w:rPr>
@@ -1615,7 +1881,6 @@
         <w:rPr>
           <w:color w:val="1F3864"/>
         </w:rPr>
-        <w:lastRenderedPageBreak/>
         <w:t xml:space="preserve"> </w:t>
       </w:r>
       <w:r>
@@ -1672,7 +1937,15 @@
         <w:ind w:left="2156" w:right="873"/>
       </w:pPr>
       <w:r>
-        <w:t xml:space="preserve">The workforce transition is a critical aspect of the transition out plan for the Dispatch Directory System project. In order to ensure a smooth and efficient transition, it is essential to determine and communicate the workforce plan of time. </w:t>
+        <w:t xml:space="preserve">The workforce transition is a critical aspect of the transition out plan for the Dispatch Directory System project. </w:t>
+      </w:r>
+      <w:proofErr w:type="gramStart"/>
+      <w:r>
+        <w:t>In order to</w:t>
+      </w:r>
+      <w:proofErr w:type="gramEnd"/>
+      <w:r>
+        <w:t xml:space="preserve"> ensure a smooth and efficient transition, it is essential to determine and communicate the workforce plan of time. </w:t>
       </w:r>
       <w:r>
         <w:rPr>
@@ -1710,7 +1983,23 @@
         <w:ind w:left="2156" w:right="873"/>
       </w:pPr>
       <w:r>
-        <w:t xml:space="preserve">As part of the transition team, the Transition Project Manager will work closely with both the incumbent and new contractors as well as the customer to determine the best course of action for the workforce. This may include retaining current staff, transitioning staff to the new contractor, or hiring new staff altogether. </w:t>
+        <w:t xml:space="preserve">As part of the transition team, the Transition Project Manager will work closely with both the incumbent and new contractors as well as the customer to </w:t>
+      </w:r>
+      <w:proofErr w:type="gramStart"/>
+      <w:r>
+        <w:t>determine</w:t>
+      </w:r>
+      <w:proofErr w:type="gramEnd"/>
+      <w:r>
+        <w:t xml:space="preserve"> the best course of action for the workforce. This may include </w:t>
+      </w:r>
+      <w:proofErr w:type="gramStart"/>
+      <w:r>
+        <w:t>retaining</w:t>
+      </w:r>
+      <w:proofErr w:type="gramEnd"/>
+      <w:r>
+        <w:t xml:space="preserve"> current staff, transitioning staff to the new contractor, or hiring new staff altogether. </w:t>
       </w:r>
       <w:r>
         <w:rPr>
@@ -1748,7 +2037,15 @@
         <w:ind w:left="2156" w:right="873"/>
       </w:pPr>
       <w:r>
-        <w:t xml:space="preserve">Communication will be key in this process, as the workforce must be informed of any changes in a timely and respectful manner. The Transition Project Manager will work closely with HR and management to ensure that all staff are aware of their options and are provided with the necessary support throughout the transition process. </w:t>
+        <w:t xml:space="preserve">Communication will be key in this process, as the workforce must be informed of any changes in </w:t>
+      </w:r>
+      <w:proofErr w:type="gramStart"/>
+      <w:r>
+        <w:t>a timely</w:t>
+      </w:r>
+      <w:proofErr w:type="gramEnd"/>
+      <w:r>
+        <w:t xml:space="preserve"> and respectful manner. The Transition Project Manager will work closely with HR and management to ensure that all staff are aware of their options and are provided with the necessary support throughout the transition process. </w:t>
       </w:r>
       <w:r>
         <w:rPr>
@@ -1786,7 +2083,15 @@
         <w:ind w:left="2156" w:right="873"/>
       </w:pPr>
       <w:r>
-        <w:t xml:space="preserve">In addition, any necessary training or re-training will be provided to ensure that the workforce is fully equipped to continue providing high-quality services during and after the transition period. The workforce transition plan will be regularly reviewed and updated as necessary to ensure that the project is successfully completed on time and within budget.   </w:t>
+        <w:t xml:space="preserve">In addition, any necessary training or re-training will be </w:t>
+      </w:r>
+      <w:proofErr w:type="gramStart"/>
+      <w:r>
+        <w:t>provided</w:t>
+      </w:r>
+      <w:proofErr w:type="gramEnd"/>
+      <w:r>
+        <w:t xml:space="preserve"> to ensure that the workforce is fully equipped to continue providing high-quality services during and after the transition period. The workforce transition plan will be regularly reviewed and updated as necessary to ensure that the project is successfully completed on time and within budget.   </w:t>
       </w:r>
     </w:p>
     <w:p>
@@ -1850,6 +2155,7 @@
         <w:ind w:left="2716" w:right="525" w:hanging="570"/>
       </w:pPr>
       <w:r>
+        <w:lastRenderedPageBreak/>
         <w:t xml:space="preserve">During the transition period of the Dispatch Directory System project, work will still need to be performed they are as follows: </w:t>
       </w:r>
     </w:p>
@@ -1886,11 +2192,15 @@
         <w:t xml:space="preserve">Go Live: </w:t>
       </w:r>
       <w:r>
-        <w:t xml:space="preserve">This will be the actual launch of the new system. The team will need to ensure that all systems are in place and </w:t>
-      </w:r>
-      <w:r>
-        <w:lastRenderedPageBreak/>
-        <w:t xml:space="preserve">functioning correctly before the system is made available to users. This will likely involve final system testing and ensuring that all data has been migrated correctly. </w:t>
+        <w:t xml:space="preserve">This will be the actual launch of the new system. The team will need to ensure that all systems are in place and functioning correctly before the system is made available to users. This will likely involve final system testing and ensuring that all data has </w:t>
+      </w:r>
+      <w:proofErr w:type="gramStart"/>
+      <w:r>
+        <w:t>been migrated</w:t>
+      </w:r>
+      <w:proofErr w:type="gramEnd"/>
+      <w:r>
+        <w:t xml:space="preserve"> correctly. </w:t>
       </w:r>
     </w:p>
     <w:p>
@@ -1908,7 +2218,15 @@
         <w:t xml:space="preserve">Document Lessons Learned: </w:t>
       </w:r>
       <w:r>
-        <w:t xml:space="preserve">This phase will involve documenting the lessons learned during the project. This includes identifying areas where the team performed well, as well as areas where there is room for improvement. The document will be used to help inform future projects and ensure that best practices are adopted moving forward. </w:t>
+        <w:t xml:space="preserve">This phase will involve documenting the lessons learned during the project. This includes </w:t>
+      </w:r>
+      <w:proofErr w:type="gramStart"/>
+      <w:r>
+        <w:t>identifying</w:t>
+      </w:r>
+      <w:proofErr w:type="gramEnd"/>
+      <w:r>
+        <w:t xml:space="preserve"> areas where the team performed well, as well as areas where there is room for improvement. The document will be used to help inform future projects and ensure that best practices are adopted moving forward. </w:t>
       </w:r>
     </w:p>
     <w:p>
@@ -1925,7 +2243,15 @@
         <w:t xml:space="preserve">Update Files/Records: </w:t>
       </w:r>
       <w:r>
-        <w:t xml:space="preserve">During this phase, the team will be responsible for updating all relevant files and records to reflect the completion of the project. This may involve archiving certain documents or updating contracts and agreements with new information. </w:t>
+        <w:t xml:space="preserve">During this phase, the team will </w:t>
+      </w:r>
+      <w:proofErr w:type="gramStart"/>
+      <w:r>
+        <w:t>be responsible for</w:t>
+      </w:r>
+      <w:proofErr w:type="gramEnd"/>
+      <w:r>
+        <w:t xml:space="preserve"> updating all relevant files and records to reflect the completion of the project. This may involve archiving certain documents or updating contracts and agreements with new information. </w:t>
       </w:r>
     </w:p>
     <w:p>
@@ -1970,6 +2296,7 @@
         <w:ind w:left="2716" w:right="778" w:hanging="570"/>
       </w:pPr>
       <w:r>
+        <w:lastRenderedPageBreak/>
         <w:t xml:space="preserve">∙ </w:t>
       </w:r>
       <w:r>
@@ -1979,7 +2306,15 @@
         <w:t xml:space="preserve">Project Close Out Meeting: </w:t>
       </w:r>
       <w:r>
-        <w:t xml:space="preserve">The final phase of the transition will involve a project close out meeting with all stakeholders. This will be an opportunity to discuss the project as a whole, including any successes or areas for improvement, and to ensure that all outstanding issues have been resolved. </w:t>
+        <w:t xml:space="preserve">The final phase of the transition will involve a project close out meeting with all stakeholders. This will be an opportunity to discuss the </w:t>
+      </w:r>
+      <w:proofErr w:type="gramStart"/>
+      <w:r>
+        <w:t>project as a whole, including</w:t>
+      </w:r>
+      <w:proofErr w:type="gramEnd"/>
+      <w:r>
+        <w:t xml:space="preserve"> any successes or areas for improvement, and to ensure that all outstanding issues have been resolved. </w:t>
       </w:r>
     </w:p>
     <w:p>
@@ -2048,8 +2383,15 @@
         <w:ind w:left="2156" w:right="873"/>
       </w:pPr>
       <w:r>
-        <w:lastRenderedPageBreak/>
-        <w:t xml:space="preserve">There are no existing contracts or subcontract agreements related to this project. Therefore, no transition of contracts or related agreements is required.   </w:t>
+        <w:t xml:space="preserve">There are no existing contracts or subcontract agreements related to this project. Therefore, no transition of contracts or related agreements is </w:t>
+      </w:r>
+      <w:proofErr w:type="gramStart"/>
+      <w:r>
+        <w:t>required</w:t>
+      </w:r>
+      <w:proofErr w:type="gramEnd"/>
+      <w:r>
+        <w:t xml:space="preserve">.   </w:t>
       </w:r>
     </w:p>
     <w:p>
@@ -2223,7 +2565,23 @@
         <w:ind w:left="2531" w:right="873"/>
       </w:pPr>
       <w:r>
-        <w:t xml:space="preserve">It is important to clearly identify the equipment that is owned by the incumbent and will remain with them. If there is any equipment that is needed to support the customer's applications and services, the plan should state whether the new contractor or customer has the option to purchase or use it. The plan should also include a timeline for the transfer of ownership and any necessary documentation, such as bills of sale or transfer of ownership agreements. </w:t>
+        <w:t xml:space="preserve">It is important to clearly </w:t>
+      </w:r>
+      <w:proofErr w:type="gramStart"/>
+      <w:r>
+        <w:t>identify</w:t>
+      </w:r>
+      <w:proofErr w:type="gramEnd"/>
+      <w:r>
+        <w:t xml:space="preserve"> the equipment that is owned by the incumbent and will remain with them. If there is any equipment that is needed to support the customer's applications and services, the plan should </w:t>
+      </w:r>
+      <w:proofErr w:type="gramStart"/>
+      <w:r>
+        <w:t>state</w:t>
+      </w:r>
+      <w:proofErr w:type="gramEnd"/>
+      <w:r>
+        <w:t xml:space="preserve"> whether the new contractor or customer has the option to purchase or use it. The plan should also include a timeline for the transfer of ownership and any necessary documentation, such as bills of sale or transfer of ownership agreements. </w:t>
       </w:r>
       <w:r>
         <w:rPr>
@@ -2261,7 +2619,23 @@
         <w:ind w:left="2531" w:right="873"/>
       </w:pPr>
       <w:r>
-        <w:t xml:space="preserve">In the case of the dispatch directory system project, if TELUS can provide the necessary equipment upon transition, there may not be a need for the project team to transition the equipment to CREST. However, it is still important to clearly identify which equipment is incumbent-owned and which will be provided by TELUS to ensure a smooth transition and avoid any potential conflicts or misunderstandings. The project team should work closely with TELUS and CREST to ensure that all necessary equipment is available and properly transferred. </w:t>
+        <w:t xml:space="preserve">In the case of the dispatch directory system project, if TELUS can </w:t>
+      </w:r>
+      <w:proofErr w:type="gramStart"/>
+      <w:r>
+        <w:t>provide</w:t>
+      </w:r>
+      <w:proofErr w:type="gramEnd"/>
+      <w:r>
+        <w:t xml:space="preserve"> the necessary equipment upon transition, there may not be a need for the project team to transition the equipment to CREST. However, it is still important to clearly </w:t>
+      </w:r>
+      <w:proofErr w:type="gramStart"/>
+      <w:r>
+        <w:t>identify</w:t>
+      </w:r>
+      <w:proofErr w:type="gramEnd"/>
+      <w:r>
+        <w:t xml:space="preserve"> which equipment is incumbent-owned and which will be provided by TELUS to ensure a smooth transition and avoid any potential conflicts or misunderstandings. The project team should work closely with TELUS and CREST to ensure that all necessary equipment is available and properly transferred. </w:t>
       </w:r>
       <w:r>
         <w:rPr>
@@ -2281,6 +2655,7 @@
         <w:jc w:val="left"/>
       </w:pPr>
       <w:r>
+        <w:lastRenderedPageBreak/>
         <w:t xml:space="preserve"> </w:t>
       </w:r>
       <w:r>
@@ -2376,11 +2751,7 @@
         <w:ind w:left="2531" w:right="873"/>
       </w:pPr>
       <w:r>
-        <w:t xml:space="preserve">During the transition process of the Dispatch Directory System Project, it is important to consider the handling of intellectual property (IP) to ensure a smooth transfer of all relevant documentation, supplier and subcontractor information, service agreements, or original designs or plans. IP generates </w:t>
-      </w:r>
-      <w:r>
-        <w:lastRenderedPageBreak/>
-        <w:t xml:space="preserve">many legal considerations and may include the completion of non-disclosure agreements (NDAs) between the incumbent and the customer. </w:t>
+        <w:t xml:space="preserve">During the transition process of the Dispatch Directory System Project, it is important to consider the handling of intellectual property (IP) to ensure a smooth transfer of all relevant documentation, supplier and subcontractor information, service agreements, or original designs or plans. IP generates many legal considerations and may include the completion of non-disclosure agreements (NDAs) between the incumbent and the customer. </w:t>
       </w:r>
       <w:r>
         <w:rPr>
@@ -2472,7 +2843,15 @@
         <w:ind w:right="873"/>
       </w:pPr>
       <w:r>
-        <w:t xml:space="preserve">All intellectual property related to the project will be identified, including but not limited to design documents, patents, trademarks, copyrights, software code, and any proprietary information or trade secrets.   </w:t>
+        <w:t xml:space="preserve">All intellectual property related to the project will be </w:t>
+      </w:r>
+      <w:proofErr w:type="gramStart"/>
+      <w:r>
+        <w:t>identified</w:t>
+      </w:r>
+      <w:proofErr w:type="gramEnd"/>
+      <w:r>
+        <w:t xml:space="preserve">, including but not limited to design documents, patents, trademarks, copyrights, software code, and any proprietary information or trade secrets.   </w:t>
       </w:r>
     </w:p>
     <w:p>
@@ -2604,7 +2983,16 @@
         <w:ind w:right="873"/>
       </w:pPr>
       <w:r>
-        <w:t xml:space="preserve">During the transition period, all intellectual property will be protected through the use of non-disclosure agreements (NDAs) and other legal measures.   </w:t>
+        <w:lastRenderedPageBreak/>
+        <w:t xml:space="preserve">During the transition period, all intellectual property will be protected </w:t>
+      </w:r>
+      <w:proofErr w:type="gramStart"/>
+      <w:r>
+        <w:t>through the use of</w:t>
+      </w:r>
+      <w:proofErr w:type="gramEnd"/>
+      <w:r>
+        <w:t xml:space="preserve"> non-disclosure agreements (NDAs) and other legal measures.   </w:t>
       </w:r>
     </w:p>
     <w:p>
@@ -2648,11 +3036,15 @@
         <w:ind w:right="873"/>
       </w:pPr>
       <w:r>
-        <w:t xml:space="preserve">Upon completion of the transition process, all relevant intellectual property will be transferred to the new contractor, the </w:t>
-      </w:r>
-      <w:r>
-        <w:lastRenderedPageBreak/>
-        <w:t xml:space="preserve">customer, or retained by the incumbent based on the contractual agreements in place.   </w:t>
+        <w:t xml:space="preserve">Upon completion of the transition process, all relevant intellectual property will be transferred to the new contractor, the customer, or </w:t>
+      </w:r>
+      <w:proofErr w:type="gramStart"/>
+      <w:r>
+        <w:t>retained</w:t>
+      </w:r>
+      <w:proofErr w:type="gramEnd"/>
+      <w:r>
+        <w:t xml:space="preserve"> by the incumbent based on the contractual agreements in place.   </w:t>
       </w:r>
     </w:p>
     <w:p>
@@ -2873,7 +3265,19 @@
         <w:ind w:right="873" w:hanging="361"/>
       </w:pPr>
       <w:r>
-        <w:t xml:space="preserve">It is essential to maintain security throughout the transition process by ensuring that all user passwords are reset or disabled upon transition. This step helps to prevent unauthorized access to the system and its data. Prior to the transition, users should be notified to change their passwords to a temporary password that will be provided to them. During the transition, the new contractor or system owner should then require all users to create new, secure passwords. </w:t>
+        <w:t xml:space="preserve">It is essential to </w:t>
+      </w:r>
+      <w:proofErr w:type="gramStart"/>
+      <w:r>
+        <w:t>maintain</w:t>
+      </w:r>
+      <w:proofErr w:type="gramEnd"/>
+      <w:r>
+        <w:t xml:space="preserve"> security throughout the transition process by ensuring that all user passwords are reset or disabled upon transition. This step helps to prevent unauthorized access to the system and its data. Prior to the transition, users should be notified to change their passwords to a temporary password that will be provided to them. During the transition, </w:t>
+      </w:r>
+      <w:r>
+        <w:lastRenderedPageBreak/>
+        <w:t xml:space="preserve">the new contractor or system owner should then require all users to create new, secure passwords. </w:t>
       </w:r>
       <w:r>
         <w:rPr>
@@ -2931,7 +3335,15 @@
         <w:ind w:right="873" w:hanging="361"/>
       </w:pPr>
       <w:r>
-        <w:t xml:space="preserve">Once the inventory and password security measures have been addressed, the next step is to identify which accounts will be transitioned and which accounts will be disabled. The transition plan should specify the individuals responsible for overseeing the transfer of accounts and passwords to ensure a smooth transition. </w:t>
+        <w:t xml:space="preserve">Once the inventory and password security measures have been addressed, the next step is to </w:t>
+      </w:r>
+      <w:proofErr w:type="gramStart"/>
+      <w:r>
+        <w:t>identify</w:t>
+      </w:r>
+      <w:proofErr w:type="gramEnd"/>
+      <w:r>
+        <w:t xml:space="preserve"> which accounts will be transitioned and which accounts will be disabled. The transition plan should specify the individuals responsible for overseeing the transfer of accounts and passwords to ensure a smooth transition. </w:t>
       </w:r>
       <w:r>
         <w:rPr>
@@ -2952,8 +3364,15 @@
         <w:ind w:right="873" w:hanging="361"/>
       </w:pPr>
       <w:r>
-        <w:lastRenderedPageBreak/>
-        <w:t xml:space="preserve">In cases where accounts are to be disabled, the transition plan should detail the process and procedures for disabling accounts, ensuring that the access rights of terminated employees, contractors or third-party vendors are revoked immediately.   </w:t>
+        <w:t xml:space="preserve">In cases where accounts are to be disabled, the transition plan should detail the process and procedures for disabling accounts, ensuring that the access rights of terminated employees, contractors or third-party vendors are revoked </w:t>
+      </w:r>
+      <w:proofErr w:type="gramStart"/>
+      <w:r>
+        <w:t>immediately</w:t>
+      </w:r>
+      <w:proofErr w:type="gramEnd"/>
+      <w:r>
+        <w:t xml:space="preserve">.   </w:t>
       </w:r>
     </w:p>
     <w:p>
@@ -2997,7 +3416,23 @@
         <w:ind w:right="873" w:hanging="361"/>
       </w:pPr>
       <w:r>
-        <w:t xml:space="preserve">The transition plan should provide a table of all user accounts to be transitioned or disabled. This table should include the username, the associated email address, and the corresponding privileges or access rights. The table should also indicate whether the account will be transitioned or disabled, along with any specific transition instructions. </w:t>
+        <w:t xml:space="preserve">The transition plan should </w:t>
+      </w:r>
+      <w:proofErr w:type="gramStart"/>
+      <w:r>
+        <w:t>provide</w:t>
+      </w:r>
+      <w:proofErr w:type="gramEnd"/>
+      <w:r>
+        <w:t xml:space="preserve"> a table of all user accounts to be transitioned or disabled. This table should include the username, the associated email address, and the corresponding privileges or access rights. The table should also </w:t>
+      </w:r>
+      <w:proofErr w:type="gramStart"/>
+      <w:r>
+        <w:t>indicate</w:t>
+      </w:r>
+      <w:proofErr w:type="gramEnd"/>
+      <w:r>
+        <w:t xml:space="preserve"> whether the account will be transitioned or disabled, along with any specific transition instructions. </w:t>
       </w:r>
       <w:r>
         <w:rPr>
@@ -3034,7 +3469,15 @@
         <w:ind w:left="2156" w:right="873"/>
       </w:pPr>
       <w:r>
-        <w:t xml:space="preserve">In summary, the transition of user accounts and passwords is an essential aspect of the property transition plan for the Dispatch Directory System project. By following a comprehensive inventory, password security measures, account transition and disablement procedures, and providing a table of user accounts, a smooth and secure transition can be achieved. </w:t>
+        <w:t xml:space="preserve">In summary, the transition of user accounts and passwords is an essential aspect of the property transition plan for the Dispatch Directory System project. By following a comprehensive inventory, password security measures, account transition and disablement procedures, and </w:t>
+      </w:r>
+      <w:proofErr w:type="gramStart"/>
+      <w:r>
+        <w:t>providing</w:t>
+      </w:r>
+      <w:proofErr w:type="gramEnd"/>
+      <w:r>
+        <w:t xml:space="preserve"> a table of user accounts, a smooth and secure transition can be achieved. </w:t>
       </w:r>
       <w:r>
         <w:rPr>
@@ -3137,7 +3580,15 @@
         <w:ind w:right="873" w:hanging="361"/>
       </w:pPr>
       <w:r>
-        <w:t xml:space="preserve">The project team and senior developer will provide documentation and manuals to the CREST SME.   </w:t>
+        <w:t xml:space="preserve">The project team and senior developer will </w:t>
+      </w:r>
+      <w:proofErr w:type="gramStart"/>
+      <w:r>
+        <w:t>provide</w:t>
+      </w:r>
+      <w:proofErr w:type="gramEnd"/>
+      <w:r>
+        <w:t xml:space="preserve"> documentation and manuals to the CREST SME.   </w:t>
       </w:r>
     </w:p>
     <w:p>
@@ -3150,7 +3601,11 @@
         <w:ind w:right="873" w:hanging="361"/>
       </w:pPr>
       <w:r>
-        <w:t xml:space="preserve">The documentation will include a project overview, system architecture, functional requirements, technical specifications, and other relevant documentation that can help the CREST team better understand the system and how it works.   </w:t>
+        <w:t xml:space="preserve">The documentation will include a project overview, system architecture, functional requirements, technical specifications, and other relevant </w:t>
+      </w:r>
+      <w:r>
+        <w:lastRenderedPageBreak/>
+        <w:t xml:space="preserve">documentation that can help the CREST team better understand the system and how it works.   </w:t>
       </w:r>
     </w:p>
     <w:p>
@@ -3162,7 +3617,15 @@
         <w:ind w:right="873" w:hanging="361"/>
       </w:pPr>
       <w:r>
-        <w:t xml:space="preserve">The manuals will provide step-by-step instructions on how to perform specific tasks related to the system.   </w:t>
+        <w:t xml:space="preserve">The manuals will </w:t>
+      </w:r>
+      <w:proofErr w:type="gramStart"/>
+      <w:r>
+        <w:t>provide</w:t>
+      </w:r>
+      <w:proofErr w:type="gramEnd"/>
+      <w:r>
+        <w:t xml:space="preserve"> step-by-step instructions on how to perform specific tasks related to the system.   </w:t>
       </w:r>
     </w:p>
     <w:p>
@@ -3227,7 +3690,6 @@
         <w:ind w:right="873" w:hanging="361"/>
       </w:pPr>
       <w:r>
-        <w:lastRenderedPageBreak/>
         <w:t xml:space="preserve">The CREST SME will also receive access to online training materials and resources that can help them further develop their knowledge and skills related to the system.   </w:t>
       </w:r>
     </w:p>
@@ -3240,7 +3702,15 @@
         <w:ind w:right="873" w:hanging="361"/>
       </w:pPr>
       <w:r>
-        <w:t xml:space="preserve">The CREST SME will be responsible for cascading the information to the CREST staff as they do not have to be trained in an actual class or accommodate scheduled classes due to the fast-paced environment.   </w:t>
+        <w:t xml:space="preserve">The CREST SME will </w:t>
+      </w:r>
+      <w:proofErr w:type="gramStart"/>
+      <w:r>
+        <w:t>be responsible for</w:t>
+      </w:r>
+      <w:proofErr w:type="gramEnd"/>
+      <w:r>
+        <w:t xml:space="preserve"> cascading the information to the CREST staff as they do not have to be trained in an actual class or accommodate scheduled classes due to the fast-paced environment.   </w:t>
       </w:r>
     </w:p>
     <w:p>
@@ -3269,7 +3739,15 @@
         <w:ind w:left="2156" w:right="873"/>
       </w:pPr>
       <w:r>
-        <w:t xml:space="preserve">As part of the Knowledge Transfer Plan, regular check-ins and meetings will be scheduled between the project team, senior developer, and CREST SME to ensure that the transfer of knowledge is successful and that any questions or issues are addressed in a timely manner. Additionally, any updates or changes to the system will be documented and shared with the CREST team to ensure they have access to the most up-to-date information.   </w:t>
+        <w:t xml:space="preserve">As part of the Knowledge Transfer Plan, regular check-ins and meetings will be scheduled between the project team, senior developer, and CREST SME to ensure that the transfer of knowledge is successful and that any questions or issues are addressed </w:t>
+      </w:r>
+      <w:proofErr w:type="gramStart"/>
+      <w:r>
+        <w:t>in a timely manner</w:t>
+      </w:r>
+      <w:proofErr w:type="gramEnd"/>
+      <w:r>
+        <w:t xml:space="preserve">. Additionally, any updates or changes to the system will be documented and shared with the CREST team to ensure they have access to the most up-to-date information.   </w:t>
       </w:r>
     </w:p>
     <w:p>
@@ -3356,6 +3834,7 @@
         <w:rPr>
           <w:noProof/>
         </w:rPr>
+        <w:lastRenderedPageBreak/>
         <w:drawing>
           <wp:inline distT="0" distB="0" distL="0" distR="0" wp14:anchorId="7A39A39B" wp14:editId="104672CA">
             <wp:extent cx="5943600" cy="2360295"/>
@@ -3479,7 +3958,6 @@
         <w:ind w:left="2156" w:right="873"/>
       </w:pPr>
       <w:r>
-        <w:lastRenderedPageBreak/>
         <w:t xml:space="preserve">The handover and acceptance process will begin with the completion of the transition plan, which will include all required documentation and deliverables. The project team will then schedule a formal handover meeting with the project sponsor and other relevant stakeholders to review the transition plan and ensure that all requirements have been met. </w:t>
       </w:r>
       <w:r>
@@ -3594,7 +4072,11 @@
         <w:ind w:left="2156" w:right="873"/>
       </w:pPr>
       <w:r>
-        <w:t xml:space="preserve">The handover and acceptance section will also outline the process for resolving any outstanding issues or concerns that may arise after the handover is complete. This may include the use of a formal dispute resolution process or the implementation of corrective actions to address any identified deficiencies. </w:t>
+        <w:t xml:space="preserve">The handover and acceptance section will also outline the process for resolving any outstanding issues or concerns that may arise </w:t>
+      </w:r>
+      <w:r>
+        <w:lastRenderedPageBreak/>
+        <w:t xml:space="preserve">after the handover is complete. This may include the use of a formal dispute resolution process or the implementation of corrective actions to address any identified deficiencies. </w:t>
       </w:r>
       <w:r>
         <w:rPr>
@@ -4082,6 +4564,178 @@
     </w:lvl>
   </w:abstractNum>
   <w:abstractNum w:abstractNumId="2" w15:restartNumberingAfterBreak="0">
+    <w:nsid w:val="040D22F7"/>
+    <w:multiLevelType w:val="hybridMultilevel"/>
+    <w:tmpl w:val="4982814C"/>
+    <w:lvl w:ilvl="0" w:tplc="34090019">
+      <w:start w:val="1"/>
+      <w:numFmt w:val="lowerLetter"/>
+      <w:lvlText w:val="%1."/>
+      <w:lvlJc w:val="left"/>
+      <w:pPr>
+        <w:ind w:left="2847" w:hanging="360"/>
+      </w:pPr>
+    </w:lvl>
+    <w:lvl w:ilvl="1" w:tplc="34090019" w:tentative="1">
+      <w:start w:val="1"/>
+      <w:numFmt w:val="lowerLetter"/>
+      <w:lvlText w:val="%2."/>
+      <w:lvlJc w:val="left"/>
+      <w:pPr>
+        <w:ind w:left="3567" w:hanging="360"/>
+      </w:pPr>
+    </w:lvl>
+    <w:lvl w:ilvl="2" w:tplc="3409001B" w:tentative="1">
+      <w:start w:val="1"/>
+      <w:numFmt w:val="lowerRoman"/>
+      <w:lvlText w:val="%3."/>
+      <w:lvlJc w:val="right"/>
+      <w:pPr>
+        <w:ind w:left="4287" w:hanging="180"/>
+      </w:pPr>
+    </w:lvl>
+    <w:lvl w:ilvl="3" w:tplc="3409000F" w:tentative="1">
+      <w:start w:val="1"/>
+      <w:numFmt w:val="decimal"/>
+      <w:lvlText w:val="%4."/>
+      <w:lvlJc w:val="left"/>
+      <w:pPr>
+        <w:ind w:left="5007" w:hanging="360"/>
+      </w:pPr>
+    </w:lvl>
+    <w:lvl w:ilvl="4" w:tplc="34090019" w:tentative="1">
+      <w:start w:val="1"/>
+      <w:numFmt w:val="lowerLetter"/>
+      <w:lvlText w:val="%5."/>
+      <w:lvlJc w:val="left"/>
+      <w:pPr>
+        <w:ind w:left="5727" w:hanging="360"/>
+      </w:pPr>
+    </w:lvl>
+    <w:lvl w:ilvl="5" w:tplc="3409001B" w:tentative="1">
+      <w:start w:val="1"/>
+      <w:numFmt w:val="lowerRoman"/>
+      <w:lvlText w:val="%6."/>
+      <w:lvlJc w:val="right"/>
+      <w:pPr>
+        <w:ind w:left="6447" w:hanging="180"/>
+      </w:pPr>
+    </w:lvl>
+    <w:lvl w:ilvl="6" w:tplc="3409000F" w:tentative="1">
+      <w:start w:val="1"/>
+      <w:numFmt w:val="decimal"/>
+      <w:lvlText w:val="%7."/>
+      <w:lvlJc w:val="left"/>
+      <w:pPr>
+        <w:ind w:left="7167" w:hanging="360"/>
+      </w:pPr>
+    </w:lvl>
+    <w:lvl w:ilvl="7" w:tplc="34090019" w:tentative="1">
+      <w:start w:val="1"/>
+      <w:numFmt w:val="lowerLetter"/>
+      <w:lvlText w:val="%8."/>
+      <w:lvlJc w:val="left"/>
+      <w:pPr>
+        <w:ind w:left="7887" w:hanging="360"/>
+      </w:pPr>
+    </w:lvl>
+    <w:lvl w:ilvl="8" w:tplc="3409001B" w:tentative="1">
+      <w:start w:val="1"/>
+      <w:numFmt w:val="lowerRoman"/>
+      <w:lvlText w:val="%9."/>
+      <w:lvlJc w:val="right"/>
+      <w:pPr>
+        <w:ind w:left="8607" w:hanging="180"/>
+      </w:pPr>
+    </w:lvl>
+  </w:abstractNum>
+  <w:abstractNum w:abstractNumId="3" w15:restartNumberingAfterBreak="0">
+    <w:nsid w:val="20772278"/>
+    <w:multiLevelType w:val="hybridMultilevel"/>
+    <w:tmpl w:val="FE24790A"/>
+    <w:lvl w:ilvl="0" w:tplc="34090019">
+      <w:start w:val="1"/>
+      <w:numFmt w:val="lowerLetter"/>
+      <w:lvlText w:val="%1."/>
+      <w:lvlJc w:val="left"/>
+      <w:pPr>
+        <w:ind w:left="2851" w:hanging="360"/>
+      </w:pPr>
+    </w:lvl>
+    <w:lvl w:ilvl="1" w:tplc="34090019" w:tentative="1">
+      <w:start w:val="1"/>
+      <w:numFmt w:val="lowerLetter"/>
+      <w:lvlText w:val="%2."/>
+      <w:lvlJc w:val="left"/>
+      <w:pPr>
+        <w:ind w:left="3571" w:hanging="360"/>
+      </w:pPr>
+    </w:lvl>
+    <w:lvl w:ilvl="2" w:tplc="3409001B" w:tentative="1">
+      <w:start w:val="1"/>
+      <w:numFmt w:val="lowerRoman"/>
+      <w:lvlText w:val="%3."/>
+      <w:lvlJc w:val="right"/>
+      <w:pPr>
+        <w:ind w:left="4291" w:hanging="180"/>
+      </w:pPr>
+    </w:lvl>
+    <w:lvl w:ilvl="3" w:tplc="3409000F" w:tentative="1">
+      <w:start w:val="1"/>
+      <w:numFmt w:val="decimal"/>
+      <w:lvlText w:val="%4."/>
+      <w:lvlJc w:val="left"/>
+      <w:pPr>
+        <w:ind w:left="5011" w:hanging="360"/>
+      </w:pPr>
+    </w:lvl>
+    <w:lvl w:ilvl="4" w:tplc="34090019" w:tentative="1">
+      <w:start w:val="1"/>
+      <w:numFmt w:val="lowerLetter"/>
+      <w:lvlText w:val="%5."/>
+      <w:lvlJc w:val="left"/>
+      <w:pPr>
+        <w:ind w:left="5731" w:hanging="360"/>
+      </w:pPr>
+    </w:lvl>
+    <w:lvl w:ilvl="5" w:tplc="3409001B" w:tentative="1">
+      <w:start w:val="1"/>
+      <w:numFmt w:val="lowerRoman"/>
+      <w:lvlText w:val="%6."/>
+      <w:lvlJc w:val="right"/>
+      <w:pPr>
+        <w:ind w:left="6451" w:hanging="180"/>
+      </w:pPr>
+    </w:lvl>
+    <w:lvl w:ilvl="6" w:tplc="3409000F" w:tentative="1">
+      <w:start w:val="1"/>
+      <w:numFmt w:val="decimal"/>
+      <w:lvlText w:val="%7."/>
+      <w:lvlJc w:val="left"/>
+      <w:pPr>
+        <w:ind w:left="7171" w:hanging="360"/>
+      </w:pPr>
+    </w:lvl>
+    <w:lvl w:ilvl="7" w:tplc="34090019" w:tentative="1">
+      <w:start w:val="1"/>
+      <w:numFmt w:val="lowerLetter"/>
+      <w:lvlText w:val="%8."/>
+      <w:lvlJc w:val="left"/>
+      <w:pPr>
+        <w:ind w:left="7891" w:hanging="360"/>
+      </w:pPr>
+    </w:lvl>
+    <w:lvl w:ilvl="8" w:tplc="3409001B" w:tentative="1">
+      <w:start w:val="1"/>
+      <w:numFmt w:val="lowerRoman"/>
+      <w:lvlText w:val="%9."/>
+      <w:lvlJc w:val="right"/>
+      <w:pPr>
+        <w:ind w:left="8611" w:hanging="180"/>
+      </w:pPr>
+    </w:lvl>
+  </w:abstractNum>
+  <w:abstractNum w:abstractNumId="4" w15:restartNumberingAfterBreak="0">
     <w:nsid w:val="34F26F21"/>
     <w:multiLevelType w:val="hybridMultilevel"/>
     <w:tmpl w:val="2D48AA0C"/>
@@ -4293,7 +4947,7 @@
       </w:rPr>
     </w:lvl>
   </w:abstractNum>
-  <w:abstractNum w:abstractNumId="3" w15:restartNumberingAfterBreak="0">
+  <w:abstractNum w:abstractNumId="5" w15:restartNumberingAfterBreak="0">
     <w:nsid w:val="3A812E68"/>
     <w:multiLevelType w:val="hybridMultilevel"/>
     <w:tmpl w:val="F6E0A9BC"/>
@@ -4506,7 +5160,7 @@
       </w:rPr>
     </w:lvl>
   </w:abstractNum>
-  <w:abstractNum w:abstractNumId="4" w15:restartNumberingAfterBreak="0">
+  <w:abstractNum w:abstractNumId="6" w15:restartNumberingAfterBreak="0">
     <w:nsid w:val="3DCF774F"/>
     <w:multiLevelType w:val="hybridMultilevel"/>
     <w:tmpl w:val="E73CA25C"/>
@@ -4718,7 +5372,7 @@
       </w:rPr>
     </w:lvl>
   </w:abstractNum>
-  <w:abstractNum w:abstractNumId="5" w15:restartNumberingAfterBreak="0">
+  <w:abstractNum w:abstractNumId="7" w15:restartNumberingAfterBreak="0">
     <w:nsid w:val="430C672E"/>
     <w:multiLevelType w:val="hybridMultilevel"/>
     <w:tmpl w:val="4E10304A"/>
@@ -4930,7 +5584,7 @@
       </w:rPr>
     </w:lvl>
   </w:abstractNum>
-  <w:abstractNum w:abstractNumId="6" w15:restartNumberingAfterBreak="0">
+  <w:abstractNum w:abstractNumId="8" w15:restartNumberingAfterBreak="0">
     <w:nsid w:val="592B225A"/>
     <w:multiLevelType w:val="hybridMultilevel"/>
     <w:tmpl w:val="3F40D81A"/>
@@ -5143,25 +5797,31 @@
     </w:lvl>
   </w:abstractNum>
   <w:num w:numId="1" w16cid:durableId="919606441">
-    <w:abstractNumId w:val="4"/>
+    <w:abstractNumId w:val="6"/>
   </w:num>
   <w:num w:numId="2" w16cid:durableId="1555392701">
-    <w:abstractNumId w:val="5"/>
+    <w:abstractNumId w:val="7"/>
   </w:num>
   <w:num w:numId="3" w16cid:durableId="1852258692">
     <w:abstractNumId w:val="0"/>
   </w:num>
   <w:num w:numId="4" w16cid:durableId="918293870">
-    <w:abstractNumId w:val="6"/>
+    <w:abstractNumId w:val="8"/>
   </w:num>
   <w:num w:numId="5" w16cid:durableId="1441683391">
-    <w:abstractNumId w:val="2"/>
+    <w:abstractNumId w:val="4"/>
   </w:num>
   <w:num w:numId="6" w16cid:durableId="2086415260">
-    <w:abstractNumId w:val="3"/>
+    <w:abstractNumId w:val="5"/>
   </w:num>
   <w:num w:numId="7" w16cid:durableId="696007349">
     <w:abstractNumId w:val="1"/>
+  </w:num>
+  <w:num w:numId="8" w16cid:durableId="1338265566">
+    <w:abstractNumId w:val="3"/>
+  </w:num>
+  <w:num w:numId="9" w16cid:durableId="1317151005">
+    <w:abstractNumId w:val="2"/>
   </w:num>
 </w:numbering>
 </file>
@@ -5656,6 +6316,17 @@
       </w:tblCellMar>
     </w:tblPr>
   </w:style>
+  <w:style w:type="paragraph" w:styleId="ListParagraph">
+    <w:name w:val="List Paragraph"/>
+    <w:basedOn w:val="Normal"/>
+    <w:uiPriority w:val="34"/>
+    <w:qFormat/>
+    <w:rsid w:val="00FD4BB6"/>
+    <w:pPr>
+      <w:ind w:left="720"/>
+      <w:contextualSpacing/>
+    </w:pPr>
+  </w:style>
 </w:styles>
 </file>
 

</xml_diff>

<commit_message>
Implementation Plan - append Roles and Responsibilities
</commit_message>
<xml_diff>
--- a/documentation/projman/W5-KAYVI byte - Implementation Plan.docx
+++ b/documentation/projman/W5-KAYVI byte - Implementation Plan.docx
@@ -325,16 +325,6 @@
     </w:p>
     <w:p>
       <w:pPr>
-        <w:spacing w:after="0" w:line="259" w:lineRule="auto"/>
-        <w:ind w:left="2666" w:firstLine="0"/>
-        <w:jc w:val="left"/>
-      </w:pPr>
-      <w:r>
-        <w:t xml:space="preserve">  </w:t>
-      </w:r>
-    </w:p>
-    <w:p>
-      <w:pPr>
         <w:spacing w:after="7" w:line="259" w:lineRule="auto"/>
         <w:ind w:left="2161" w:firstLine="0"/>
         <w:jc w:val="left"/>
@@ -614,6 +604,7 @@
         <w:rPr>
           <w:b/>
         </w:rPr>
+        <w:lastRenderedPageBreak/>
         <w:t>Assigning Work:</w:t>
       </w:r>
       <w:r>
@@ -937,6 +928,7 @@
         <w:jc w:val="left"/>
       </w:pPr>
       <w:r>
+        <w:lastRenderedPageBreak/>
         <w:t xml:space="preserve">To </w:t>
       </w:r>
       <w:proofErr w:type="gramStart"/>
@@ -1117,64 +1109,22 @@
     </w:p>
     <w:p>
       <w:pPr>
-        <w:spacing w:after="19" w:line="255" w:lineRule="auto"/>
-        <w:ind w:left="2171"/>
-      </w:pPr>
-      <w:r>
-        <w:rPr>
-          <w:b/>
-        </w:rPr>
-        <w:t xml:space="preserve">Roles and Responsibilities: </w:t>
-      </w:r>
-      <w:r>
-        <w:rPr>
-          <w:rFonts w:ascii="Segoe UI" w:eastAsia="Segoe UI" w:hAnsi="Segoe UI" w:cs="Segoe UI"/>
-          <w:b/>
-          <w:sz w:val="18"/>
-        </w:rPr>
-        <w:t xml:space="preserve"> </w:t>
-      </w:r>
-      <w:r>
-        <w:t xml:space="preserve"> </w:t>
-      </w:r>
-    </w:p>
-    <w:p>
-      <w:pPr>
-        <w:spacing w:after="67" w:line="259" w:lineRule="auto"/>
-        <w:ind w:left="2161" w:firstLine="0"/>
-        <w:jc w:val="left"/>
-      </w:pPr>
-      <w:r>
-        <w:t xml:space="preserve"> </w:t>
-      </w:r>
-      <w:r>
-        <w:rPr>
-          <w:rFonts w:ascii="Segoe UI" w:eastAsia="Segoe UI" w:hAnsi="Segoe UI" w:cs="Segoe UI"/>
-          <w:sz w:val="18"/>
-        </w:rPr>
-        <w:t xml:space="preserve"> </w:t>
-      </w:r>
-      <w:r>
-        <w:t xml:space="preserve"> </w:t>
-      </w:r>
-    </w:p>
-    <w:p>
-      <w:pPr>
+        <w:pStyle w:val="ListParagraph"/>
         <w:numPr>
           <w:ilvl w:val="0"/>
-          <w:numId w:val="3"/>
+          <w:numId w:val="10"/>
         </w:numPr>
-        <w:spacing w:after="49"/>
-        <w:ind w:right="873" w:hanging="360"/>
+        <w:ind w:left="2552" w:right="873"/>
       </w:pPr>
       <w:r>
         <w:rPr>
           <w:b/>
+          <w:bCs/>
         </w:rPr>
         <w:t>Transition Project Manager (TPM):</w:t>
       </w:r>
       <w:r>
-        <w:t xml:space="preserve"> Overall responsible for the success of the transition. The TPM will manage the transition team, ensure </w:t>
+        <w:t xml:space="preserve"> The individual accountable for the overall success of the transition. The TPM oversees the transition team, ensures the </w:t>
       </w:r>
       <w:proofErr w:type="gramStart"/>
       <w:r>
@@ -1182,165 +1132,159 @@
       </w:r>
       <w:proofErr w:type="gramEnd"/>
       <w:r>
-        <w:t xml:space="preserve"> completion of transition activities, coordinate with the customer, and ensure compliance with the transition plan.   </w:t>
-      </w:r>
-    </w:p>
-    <w:p>
-      <w:pPr>
+        <w:t xml:space="preserve"> completion of transition tasks, maintains coordination with the customer, and guarantees adherence to the transition plan.</w:t>
+      </w:r>
+    </w:p>
+    <w:p>
+      <w:pPr>
+        <w:ind w:left="2552" w:right="873"/>
+      </w:pPr>
+    </w:p>
+    <w:p>
+      <w:pPr>
+        <w:pStyle w:val="ListParagraph"/>
         <w:numPr>
           <w:ilvl w:val="0"/>
-          <w:numId w:val="3"/>
+          <w:numId w:val="10"/>
         </w:numPr>
-        <w:spacing w:after="49"/>
-        <w:ind w:right="873" w:hanging="360"/>
+        <w:ind w:left="2552" w:right="873"/>
       </w:pPr>
       <w:r>
         <w:rPr>
           <w:b/>
-        </w:rPr>
-        <w:t>Developers/Technical Lead (TL):</w:t>
-      </w:r>
-      <w:r>
-        <w:t xml:space="preserve"> Responsible for </w:t>
+          <w:bCs/>
+        </w:rPr>
+        <w:t xml:space="preserve">Developers/Technical Lead (DTL): </w:t>
+      </w:r>
+      <w:r>
+        <w:t xml:space="preserve">Responsible for offering technical </w:t>
       </w:r>
       <w:proofErr w:type="gramStart"/>
       <w:r>
-        <w:t>providing</w:t>
+        <w:t>proficiency</w:t>
       </w:r>
       <w:proofErr w:type="gramEnd"/>
       <w:r>
-        <w:t xml:space="preserve"> technical expertise on the project. The Developers/Technical Lead will work closely with the project team to understand the system and develop a plan for the transition. The TL will also </w:t>
+        <w:t xml:space="preserve"> throughout the project. The Developers/Technical Lead collaborates closely with the project team to </w:t>
       </w:r>
       <w:proofErr w:type="gramStart"/>
       <w:r>
-        <w:t>be responsible for</w:t>
+        <w:t>comprehend</w:t>
       </w:r>
       <w:proofErr w:type="gramEnd"/>
       <w:r>
-        <w:t xml:space="preserve"> coordinating with the new contractor to ensure a smooth transition of technical knowledge and expertise.   </w:t>
-      </w:r>
-    </w:p>
-    <w:p>
-      <w:pPr>
+        <w:t xml:space="preserve"> the system and establish a transition plan. Additionally, the TL </w:t>
+      </w:r>
+      <w:proofErr w:type="gramStart"/>
+      <w:r>
+        <w:t>facilitates</w:t>
+      </w:r>
+      <w:proofErr w:type="gramEnd"/>
+      <w:r>
+        <w:t xml:space="preserve"> coordination with the new contractor to ensure a seamless transfer of technical knowledge and expertise.</w:t>
+      </w:r>
+    </w:p>
+    <w:p>
+      <w:pPr>
+        <w:ind w:left="2552" w:right="873"/>
+      </w:pPr>
+    </w:p>
+    <w:p>
+      <w:pPr>
+        <w:pStyle w:val="ListParagraph"/>
         <w:numPr>
           <w:ilvl w:val="0"/>
-          <w:numId w:val="3"/>
+          <w:numId w:val="10"/>
         </w:numPr>
-        <w:spacing w:after="54"/>
-        <w:ind w:right="873" w:hanging="360"/>
+        <w:ind w:left="2552" w:right="873"/>
       </w:pPr>
       <w:r>
         <w:rPr>
           <w:b/>
-        </w:rPr>
-        <w:t>Subject Matter Experts (SMEs):</w:t>
-      </w:r>
-      <w:r>
-        <w:t xml:space="preserve"> Responsible for </w:t>
-      </w:r>
-      <w:proofErr w:type="gramStart"/>
-      <w:r>
-        <w:t>providing</w:t>
-      </w:r>
-      <w:proofErr w:type="gramEnd"/>
-      <w:r>
-        <w:t xml:space="preserve"> subject matter expertise on specific areas of the project. The SMEs will work closely with the developers, project team and the CREST team to ensure a smooth transition of knowledge and </w:t>
-      </w:r>
-      <w:proofErr w:type="gramStart"/>
-      <w:r>
-        <w:t>expertise</w:t>
-      </w:r>
-      <w:proofErr w:type="gramEnd"/>
-      <w:r>
-        <w:t xml:space="preserve">.   </w:t>
-      </w:r>
-    </w:p>
-    <w:p>
-      <w:pPr>
+          <w:bCs/>
+        </w:rPr>
+        <w:t>Software Tester Lead (STL):</w:t>
+      </w:r>
+      <w:r>
+        <w:t xml:space="preserve"> Tasked with creating test plans, organizing testing activities, and upholding software quality standards. The STL closely collaborates with project managers, developers, and stakeholders to ensure a smooth and successful software testing process.</w:t>
+      </w:r>
+    </w:p>
+    <w:p>
+      <w:pPr>
+        <w:ind w:left="2552" w:right="873"/>
+      </w:pPr>
+    </w:p>
+    <w:p>
+      <w:pPr>
+        <w:pStyle w:val="ListParagraph"/>
         <w:numPr>
           <w:ilvl w:val="0"/>
-          <w:numId w:val="3"/>
+          <w:numId w:val="10"/>
         </w:numPr>
-        <w:ind w:right="873" w:hanging="360"/>
+        <w:ind w:left="2552" w:right="873"/>
       </w:pPr>
       <w:r>
         <w:rPr>
           <w:b/>
-        </w:rPr>
+          <w:bCs/>
+        </w:rPr>
+        <w:t xml:space="preserve">Quality Assurance (QA) Lead: </w:t>
+      </w:r>
+      <w:r>
+        <w:t xml:space="preserve">Responsible for guaranteeing that all deliverables meet the quality standards specified in </w:t>
+      </w:r>
+      <w:r>
         <w:lastRenderedPageBreak/>
-        <w:t>Quality Assurance (QA) Lead:</w:t>
-      </w:r>
-      <w:r>
-        <w:t xml:space="preserve"> Responsible for ensuring that all deliverables meet the quality standards </w:t>
-      </w:r>
-      <w:proofErr w:type="gramStart"/>
-      <w:r>
-        <w:t>set forth in</w:t>
-      </w:r>
-      <w:proofErr w:type="gramEnd"/>
-      <w:r>
-        <w:t xml:space="preserve"> the transition plan. The QA Lead will work closely with  the TPM to develop quality metrics and ensure that all transition activities are completed to a high standard.   </w:t>
-      </w:r>
-    </w:p>
-    <w:p>
-      <w:pPr>
+        <w:t>the transition plan. The QA Lead works in close collaboration with the TPM to develop quality metrics and ensure the completion of all transition tasks to a high standard.</w:t>
+      </w:r>
+    </w:p>
+    <w:p>
+      <w:pPr>
+        <w:ind w:left="2552" w:right="873"/>
+      </w:pPr>
+    </w:p>
+    <w:p>
+      <w:pPr>
+        <w:pStyle w:val="ListParagraph"/>
         <w:numPr>
           <w:ilvl w:val="0"/>
-          <w:numId w:val="3"/>
+          <w:numId w:val="10"/>
         </w:numPr>
-        <w:ind w:right="873" w:hanging="360"/>
+        <w:ind w:left="2552" w:right="873"/>
       </w:pPr>
       <w:r>
         <w:rPr>
           <w:b/>
-        </w:rPr>
-        <w:t>Project Team Members:</w:t>
-      </w:r>
-      <w:r>
-        <w:t xml:space="preserve"> Responsible for providing support with knowledge and </w:t>
+          <w:bCs/>
+        </w:rPr>
+        <w:t xml:space="preserve">Project Team Members: </w:t>
+      </w:r>
+      <w:r>
+        <w:t xml:space="preserve">Responsible for </w:t>
       </w:r>
       <w:proofErr w:type="gramStart"/>
       <w:r>
-        <w:t>expertise</w:t>
+        <w:t>providing</w:t>
       </w:r>
       <w:proofErr w:type="gramEnd"/>
       <w:r>
-        <w:t xml:space="preserve"> on the system. They will work closely with the TPM, developers, SME, and CREST team members to ensure a smooth transition of knowledge and </w:t>
+        <w:t xml:space="preserve"> support, knowledge, and expertise regarding the system. They work closely with the TPM, developers, and other team members to </w:t>
       </w:r>
       <w:proofErr w:type="gramStart"/>
       <w:r>
-        <w:t>expertise</w:t>
+        <w:t>facilitate</w:t>
       </w:r>
       <w:proofErr w:type="gramEnd"/>
       <w:r>
-        <w:t xml:space="preserve">.   </w:t>
-      </w:r>
-    </w:p>
-    <w:p>
-      <w:pPr>
-        <w:spacing w:after="0" w:line="259" w:lineRule="auto"/>
-        <w:ind w:left="1711" w:firstLine="0"/>
-        <w:jc w:val="left"/>
-      </w:pPr>
-      <w:r>
-        <w:t xml:space="preserve"> </w:t>
-      </w:r>
-      <w:r>
-        <w:rPr>
-          <w:rFonts w:ascii="Segoe UI" w:eastAsia="Segoe UI" w:hAnsi="Segoe UI" w:cs="Segoe UI"/>
-          <w:sz w:val="18"/>
-        </w:rPr>
-        <w:t xml:space="preserve"> </w:t>
-      </w:r>
-      <w:r>
-        <w:t xml:space="preserve"> </w:t>
+        <w:t xml:space="preserve"> a seamless transition of knowledge and expertise.</w:t>
       </w:r>
     </w:p>
     <w:tbl>
       <w:tblPr>
         <w:tblStyle w:val="TableGrid"/>
-        <w:tblW w:w="8284" w:type="dxa"/>
-        <w:tblInd w:w="2529" w:type="dxa"/>
+        <w:tblpPr w:leftFromText="180" w:rightFromText="180" w:vertAnchor="text" w:horzAnchor="page" w:tblpX="3359" w:tblpY="607"/>
+        <w:tblW w:w="7505" w:type="dxa"/>
+        <w:tblInd w:w="0" w:type="dxa"/>
         <w:tblCellMar>
           <w:top w:w="108" w:type="dxa"/>
           <w:left w:w="8" w:type="dxa"/>
@@ -1349,16 +1293,16 @@
         <w:tblLook w:val="04A0" w:firstRow="1" w:lastRow="0" w:firstColumn="1" w:lastColumn="0" w:noHBand="0" w:noVBand="1"/>
       </w:tblPr>
       <w:tblGrid>
-        <w:gridCol w:w="4117"/>
-        <w:gridCol w:w="4167"/>
+        <w:gridCol w:w="2827"/>
+        <w:gridCol w:w="4678"/>
       </w:tblGrid>
       <w:tr>
         <w:trPr>
-          <w:trHeight w:val="385"/>
+          <w:trHeight w:val="69"/>
         </w:trPr>
         <w:tc>
           <w:tcPr>
-            <w:tcW w:w="4117" w:type="dxa"/>
+            <w:tcW w:w="2827" w:type="dxa"/>
             <w:tcBorders>
               <w:top w:val="single" w:sz="6" w:space="0" w:color="000000"/>
               <w:left w:val="single" w:sz="6" w:space="0" w:color="000000"/>
@@ -1388,7 +1332,7 @@
         </w:tc>
         <w:tc>
           <w:tcPr>
-            <w:tcW w:w="4167" w:type="dxa"/>
+            <w:tcW w:w="4678" w:type="dxa"/>
             <w:tcBorders>
               <w:top w:val="single" w:sz="6" w:space="0" w:color="000000"/>
               <w:left w:val="single" w:sz="6" w:space="0" w:color="000000"/>
@@ -1419,11 +1363,11 @@
       </w:tr>
       <w:tr>
         <w:trPr>
-          <w:trHeight w:val="1965"/>
+          <w:trHeight w:val="357"/>
         </w:trPr>
         <w:tc>
           <w:tcPr>
-            <w:tcW w:w="4117" w:type="dxa"/>
+            <w:tcW w:w="2827" w:type="dxa"/>
             <w:tcBorders>
               <w:top w:val="single" w:sz="6" w:space="0" w:color="000000"/>
               <w:left w:val="single" w:sz="6" w:space="0" w:color="000000"/>
@@ -1454,7 +1398,7 @@
         </w:tc>
         <w:tc>
           <w:tcPr>
-            <w:tcW w:w="4167" w:type="dxa"/>
+            <w:tcW w:w="4678" w:type="dxa"/>
             <w:tcBorders>
               <w:top w:val="single" w:sz="6" w:space="0" w:color="000000"/>
               <w:left w:val="single" w:sz="6" w:space="0" w:color="000000"/>
@@ -1469,7 +1413,15 @@
               <w:jc w:val="left"/>
             </w:pPr>
             <w:r>
-              <w:t xml:space="preserve">Overall responsible for the success of the transition. Manage the transition team, ensure </w:t>
+              <w:t xml:space="preserve">The individual </w:t>
+            </w:r>
+            <w:proofErr w:type="gramStart"/>
+            <w:r>
+              <w:t>accountable</w:t>
+            </w:r>
+            <w:proofErr w:type="gramEnd"/>
+            <w:r>
+              <w:t xml:space="preserve"> for the overall success of the transition. The TPM oversees the transition team, ensures the </w:t>
             </w:r>
             <w:proofErr w:type="gramStart"/>
             <w:r>
@@ -1477,27 +1429,18 @@
             </w:r>
             <w:proofErr w:type="gramEnd"/>
             <w:r>
-              <w:t xml:space="preserve"> completion of transition activities, coordinate with the customer, and ensure compliance with the transition plan. </w:t>
-            </w:r>
-            <w:r>
-              <w:rPr>
-                <w:rFonts w:ascii="Times New Roman" w:eastAsia="Times New Roman" w:hAnsi="Times New Roman" w:cs="Times New Roman"/>
-              </w:rPr>
-              <w:t xml:space="preserve"> </w:t>
-            </w:r>
-            <w:r>
-              <w:t xml:space="preserve"> </w:t>
+              <w:t xml:space="preserve"> completion of transition tasks, maintains coordination with the customer, and guarantees adherence to the transition plan.</w:t>
             </w:r>
           </w:p>
         </w:tc>
       </w:tr>
       <w:tr>
         <w:trPr>
-          <w:trHeight w:val="2280"/>
+          <w:trHeight w:val="414"/>
         </w:trPr>
         <w:tc>
           <w:tcPr>
-            <w:tcW w:w="4117" w:type="dxa"/>
+            <w:tcW w:w="2827" w:type="dxa"/>
             <w:tcBorders>
               <w:top w:val="single" w:sz="6" w:space="0" w:color="000000"/>
               <w:left w:val="single" w:sz="6" w:space="0" w:color="000000"/>
@@ -1528,7 +1471,7 @@
         </w:tc>
         <w:tc>
           <w:tcPr>
-            <w:tcW w:w="4167" w:type="dxa"/>
+            <w:tcW w:w="4678" w:type="dxa"/>
             <w:tcBorders>
               <w:top w:val="single" w:sz="6" w:space="0" w:color="000000"/>
               <w:left w:val="single" w:sz="6" w:space="0" w:color="000000"/>
@@ -1543,43 +1486,42 @@
               <w:jc w:val="left"/>
             </w:pPr>
             <w:r>
-              <w:t xml:space="preserve">Responsible for </w:t>
+              <w:t xml:space="preserve">Responsible for offering technical </w:t>
             </w:r>
             <w:proofErr w:type="gramStart"/>
             <w:r>
-              <w:t>providing</w:t>
+              <w:t>proficiency</w:t>
             </w:r>
             <w:proofErr w:type="gramEnd"/>
             <w:r>
-              <w:t xml:space="preserve"> technical expertise on the project. Work closely with the project team to understand the system and develop a plan for the transition. Coordinate with the new contractor to ensure a smooth transition of technical knowledge and </w:t>
+              <w:t xml:space="preserve"> throughout the project. The Developers/Technical Lead collaborates closely with the project team to </w:t>
             </w:r>
             <w:proofErr w:type="gramStart"/>
             <w:r>
-              <w:t>expertise</w:t>
+              <w:t>comprehend</w:t>
             </w:r>
             <w:proofErr w:type="gramEnd"/>
             <w:r>
-              <w:t xml:space="preserve">. </w:t>
+              <w:t xml:space="preserve"> the system and establish a transition plan. Additionally, the TL </w:t>
             </w:r>
+            <w:proofErr w:type="gramStart"/>
             <w:r>
-              <w:rPr>
-                <w:rFonts w:ascii="Times New Roman" w:eastAsia="Times New Roman" w:hAnsi="Times New Roman" w:cs="Times New Roman"/>
-              </w:rPr>
-              <w:t xml:space="preserve"> </w:t>
+              <w:t>facilitates</w:t>
             </w:r>
+            <w:proofErr w:type="gramEnd"/>
             <w:r>
-              <w:t xml:space="preserve"> </w:t>
+              <w:t xml:space="preserve"> coordination with the new contractor to ensure a seamless transfer of technical knowledge and expertise.</w:t>
             </w:r>
           </w:p>
         </w:tc>
       </w:tr>
       <w:tr>
         <w:trPr>
-          <w:trHeight w:val="1971"/>
+          <w:trHeight w:val="358"/>
         </w:trPr>
         <w:tc>
           <w:tcPr>
-            <w:tcW w:w="4117" w:type="dxa"/>
+            <w:tcW w:w="2827" w:type="dxa"/>
             <w:tcBorders>
               <w:top w:val="single" w:sz="6" w:space="0" w:color="000000"/>
               <w:left w:val="single" w:sz="6" w:space="0" w:color="000000"/>
@@ -1595,22 +1537,13 @@
               <w:jc w:val="left"/>
             </w:pPr>
             <w:r>
-              <w:t xml:space="preserve">Subject Matter Experts </w:t>
-            </w:r>
-            <w:r>
-              <w:rPr>
-                <w:rFonts w:ascii="Times New Roman" w:eastAsia="Times New Roman" w:hAnsi="Times New Roman" w:cs="Times New Roman"/>
-              </w:rPr>
-              <w:t xml:space="preserve"> </w:t>
-            </w:r>
-            <w:r>
-              <w:t xml:space="preserve"> </w:t>
+              <w:t>Software Tester Lead</w:t>
             </w:r>
           </w:p>
         </w:tc>
         <w:tc>
           <w:tcPr>
-            <w:tcW w:w="4167" w:type="dxa"/>
+            <w:tcW w:w="4678" w:type="dxa"/>
             <w:tcBorders>
               <w:top w:val="single" w:sz="6" w:space="0" w:color="000000"/>
               <w:left w:val="single" w:sz="6" w:space="0" w:color="000000"/>
@@ -1625,43 +1558,18 @@
               <w:jc w:val="left"/>
             </w:pPr>
             <w:r>
-              <w:t xml:space="preserve">Responsible for </w:t>
-            </w:r>
-            <w:proofErr w:type="gramStart"/>
-            <w:r>
-              <w:t>providing</w:t>
-            </w:r>
-            <w:proofErr w:type="gramEnd"/>
-            <w:r>
-              <w:t xml:space="preserve"> subject matter expertise on specific areas of the project. Work closely with the developers, project team, and the CREST team to ensure a smooth transition of knowledge and </w:t>
-            </w:r>
-            <w:proofErr w:type="gramStart"/>
-            <w:r>
-              <w:t>expertise</w:t>
-            </w:r>
-            <w:proofErr w:type="gramEnd"/>
-            <w:r>
-              <w:t xml:space="preserve">. </w:t>
-            </w:r>
-            <w:r>
-              <w:rPr>
-                <w:rFonts w:ascii="Times New Roman" w:eastAsia="Times New Roman" w:hAnsi="Times New Roman" w:cs="Times New Roman"/>
-              </w:rPr>
-              <w:t xml:space="preserve"> </w:t>
-            </w:r>
-            <w:r>
-              <w:t xml:space="preserve"> </w:t>
+              <w:t>Tasked with creating test plans, organizing testing activities, and upholding software quality standards. The STL closely collaborates with project managers, developers, and stakeholders to ensure a smooth and successful software testing process.</w:t>
             </w:r>
           </w:p>
         </w:tc>
       </w:tr>
       <w:tr>
         <w:trPr>
-          <w:trHeight w:val="2280"/>
+          <w:trHeight w:val="414"/>
         </w:trPr>
         <w:tc>
           <w:tcPr>
-            <w:tcW w:w="4117" w:type="dxa"/>
+            <w:tcW w:w="2827" w:type="dxa"/>
             <w:tcBorders>
               <w:top w:val="single" w:sz="6" w:space="0" w:color="000000"/>
               <w:left w:val="single" w:sz="6" w:space="0" w:color="000000"/>
@@ -1692,7 +1600,7 @@
         </w:tc>
         <w:tc>
           <w:tcPr>
-            <w:tcW w:w="4167" w:type="dxa"/>
+            <w:tcW w:w="4678" w:type="dxa"/>
             <w:tcBorders>
               <w:top w:val="single" w:sz="6" w:space="0" w:color="000000"/>
               <w:left w:val="single" w:sz="6" w:space="0" w:color="000000"/>
@@ -1707,35 +1615,18 @@
               <w:jc w:val="left"/>
             </w:pPr>
             <w:r>
-              <w:t xml:space="preserve">Responsible for ensuring that all deliverables meet the quality standards </w:t>
-            </w:r>
-            <w:proofErr w:type="gramStart"/>
-            <w:r>
-              <w:t>set forth in</w:t>
-            </w:r>
-            <w:proofErr w:type="gramEnd"/>
-            <w:r>
-              <w:t xml:space="preserve"> the transition plan. Work closely with the TPM to develop quality metrics and ensure that all transition activities are completed to a high standard. </w:t>
-            </w:r>
-            <w:r>
-              <w:rPr>
-                <w:rFonts w:ascii="Times New Roman" w:eastAsia="Times New Roman" w:hAnsi="Times New Roman" w:cs="Times New Roman"/>
-              </w:rPr>
-              <w:t xml:space="preserve"> </w:t>
-            </w:r>
-            <w:r>
-              <w:t xml:space="preserve"> </w:t>
+              <w:t>Responsible for guaranteeing that all deliverables meet the quality standards specified in the transition plan. The QA Lead works in close collaboration with the TPM to develop quality metrics and ensure the completion of all transition tasks to a high standard.</w:t>
             </w:r>
           </w:p>
         </w:tc>
       </w:tr>
       <w:tr>
         <w:trPr>
-          <w:trHeight w:val="1966"/>
+          <w:trHeight w:val="357"/>
         </w:trPr>
         <w:tc>
           <w:tcPr>
-            <w:tcW w:w="4117" w:type="dxa"/>
+            <w:tcW w:w="2827" w:type="dxa"/>
             <w:tcBorders>
               <w:top w:val="single" w:sz="6" w:space="0" w:color="000000"/>
               <w:left w:val="single" w:sz="6" w:space="0" w:color="000000"/>
@@ -1767,7 +1658,7 @@
         </w:tc>
         <w:tc>
           <w:tcPr>
-            <w:tcW w:w="4167" w:type="dxa"/>
+            <w:tcW w:w="4678" w:type="dxa"/>
             <w:tcBorders>
               <w:top w:val="single" w:sz="6" w:space="0" w:color="000000"/>
               <w:left w:val="single" w:sz="6" w:space="0" w:color="000000"/>
@@ -1782,37 +1673,40 @@
               <w:jc w:val="left"/>
             </w:pPr>
             <w:r>
-              <w:t xml:space="preserve">Responsible for providing support with knowledge and </w:t>
+              <w:t xml:space="preserve">Responsible for </w:t>
             </w:r>
             <w:proofErr w:type="gramStart"/>
             <w:r>
-              <w:t>expertise</w:t>
+              <w:t>providing</w:t>
             </w:r>
             <w:proofErr w:type="gramEnd"/>
             <w:r>
-              <w:t xml:space="preserve"> on the system. Work closely with the TPM, developers, SME, and CREST team members to ensure a smooth transition of knowledge and </w:t>
+              <w:t xml:space="preserve"> support, knowledge, and expertise regarding the system. They work closely with the TPM, developers, and other team members to </w:t>
             </w:r>
             <w:proofErr w:type="gramStart"/>
             <w:r>
-              <w:t>expertise</w:t>
+              <w:t>facilitate</w:t>
             </w:r>
             <w:proofErr w:type="gramEnd"/>
             <w:r>
-              <w:t xml:space="preserve">. </w:t>
-            </w:r>
-            <w:r>
-              <w:rPr>
-                <w:rFonts w:ascii="Times New Roman" w:eastAsia="Times New Roman" w:hAnsi="Times New Roman" w:cs="Times New Roman"/>
-              </w:rPr>
-              <w:t xml:space="preserve"> </w:t>
-            </w:r>
-            <w:r>
-              <w:t xml:space="preserve"> </w:t>
+              <w:t xml:space="preserve"> a seamless transition of knowledge and expertise</w:t>
             </w:r>
           </w:p>
         </w:tc>
       </w:tr>
     </w:tbl>
+    <w:p>
+      <w:pPr>
+        <w:ind w:right="873"/>
+      </w:pPr>
+    </w:p>
+    <w:p>
+      <w:pPr>
+        <w:spacing w:after="0" w:line="259" w:lineRule="auto"/>
+        <w:ind w:left="0" w:firstLine="0"/>
+        <w:jc w:val="left"/>
+      </w:pPr>
+    </w:p>
     <w:p>
       <w:pPr>
         <w:spacing w:after="232" w:line="259" w:lineRule="auto"/>
@@ -5796,6 +5690,92 @@
       </w:rPr>
     </w:lvl>
   </w:abstractNum>
+  <w:abstractNum w:abstractNumId="9" w15:restartNumberingAfterBreak="0">
+    <w:nsid w:val="7FB63AEB"/>
+    <w:multiLevelType w:val="hybridMultilevel"/>
+    <w:tmpl w:val="E9B6958A"/>
+    <w:lvl w:ilvl="0" w:tplc="3409000F">
+      <w:start w:val="1"/>
+      <w:numFmt w:val="decimal"/>
+      <w:lvlText w:val="%1."/>
+      <w:lvlJc w:val="left"/>
+      <w:pPr>
+        <w:ind w:left="3947" w:hanging="360"/>
+      </w:pPr>
+    </w:lvl>
+    <w:lvl w:ilvl="1" w:tplc="34090019" w:tentative="1">
+      <w:start w:val="1"/>
+      <w:numFmt w:val="lowerLetter"/>
+      <w:lvlText w:val="%2."/>
+      <w:lvlJc w:val="left"/>
+      <w:pPr>
+        <w:ind w:left="4667" w:hanging="360"/>
+      </w:pPr>
+    </w:lvl>
+    <w:lvl w:ilvl="2" w:tplc="3409001B" w:tentative="1">
+      <w:start w:val="1"/>
+      <w:numFmt w:val="lowerRoman"/>
+      <w:lvlText w:val="%3."/>
+      <w:lvlJc w:val="right"/>
+      <w:pPr>
+        <w:ind w:left="5387" w:hanging="180"/>
+      </w:pPr>
+    </w:lvl>
+    <w:lvl w:ilvl="3" w:tplc="3409000F" w:tentative="1">
+      <w:start w:val="1"/>
+      <w:numFmt w:val="decimal"/>
+      <w:lvlText w:val="%4."/>
+      <w:lvlJc w:val="left"/>
+      <w:pPr>
+        <w:ind w:left="6107" w:hanging="360"/>
+      </w:pPr>
+    </w:lvl>
+    <w:lvl w:ilvl="4" w:tplc="34090019" w:tentative="1">
+      <w:start w:val="1"/>
+      <w:numFmt w:val="lowerLetter"/>
+      <w:lvlText w:val="%5."/>
+      <w:lvlJc w:val="left"/>
+      <w:pPr>
+        <w:ind w:left="6827" w:hanging="360"/>
+      </w:pPr>
+    </w:lvl>
+    <w:lvl w:ilvl="5" w:tplc="3409001B" w:tentative="1">
+      <w:start w:val="1"/>
+      <w:numFmt w:val="lowerRoman"/>
+      <w:lvlText w:val="%6."/>
+      <w:lvlJc w:val="right"/>
+      <w:pPr>
+        <w:ind w:left="7547" w:hanging="180"/>
+      </w:pPr>
+    </w:lvl>
+    <w:lvl w:ilvl="6" w:tplc="3409000F" w:tentative="1">
+      <w:start w:val="1"/>
+      <w:numFmt w:val="decimal"/>
+      <w:lvlText w:val="%7."/>
+      <w:lvlJc w:val="left"/>
+      <w:pPr>
+        <w:ind w:left="8267" w:hanging="360"/>
+      </w:pPr>
+    </w:lvl>
+    <w:lvl w:ilvl="7" w:tplc="34090019" w:tentative="1">
+      <w:start w:val="1"/>
+      <w:numFmt w:val="lowerLetter"/>
+      <w:lvlText w:val="%8."/>
+      <w:lvlJc w:val="left"/>
+      <w:pPr>
+        <w:ind w:left="8987" w:hanging="360"/>
+      </w:pPr>
+    </w:lvl>
+    <w:lvl w:ilvl="8" w:tplc="3409001B" w:tentative="1">
+      <w:start w:val="1"/>
+      <w:numFmt w:val="lowerRoman"/>
+      <w:lvlText w:val="%9."/>
+      <w:lvlJc w:val="right"/>
+      <w:pPr>
+        <w:ind w:left="9707" w:hanging="180"/>
+      </w:pPr>
+    </w:lvl>
+  </w:abstractNum>
   <w:num w:numId="1" w16cid:durableId="919606441">
     <w:abstractNumId w:val="6"/>
   </w:num>
@@ -5822,6 +5802,9 @@
   </w:num>
   <w:num w:numId="9" w16cid:durableId="1317151005">
     <w:abstractNumId w:val="2"/>
+  </w:num>
+  <w:num w:numId="10" w16cid:durableId="1441602804">
+    <w:abstractNumId w:val="9"/>
   </w:num>
 </w:numbering>
 </file>

</xml_diff>

<commit_message>
Implementation Plan - Append Workforce Transition
</commit_message>
<xml_diff>
--- a/documentation/projman/W5-KAYVI byte - Implementation Plan.docx
+++ b/documentation/projman/W5-KAYVI byte - Implementation Plan.docx
@@ -1828,56 +1828,45 @@
     </w:p>
     <w:p>
       <w:pPr>
-        <w:ind w:left="2156" w:right="873"/>
-      </w:pPr>
-      <w:r>
-        <w:t xml:space="preserve">The workforce transition is a critical aspect of the transition out plan for the Dispatch Directory System project. </w:t>
+        <w:spacing w:after="3" w:line="259" w:lineRule="auto"/>
+        <w:ind w:left="2141"/>
+        <w:jc w:val="left"/>
+      </w:pPr>
+      <w:r>
+        <w:t xml:space="preserve">The transition of the workforce holds significant importance within the </w:t>
+      </w:r>
+      <w:proofErr w:type="spellStart"/>
+      <w:r>
+        <w:t>SurveiRams</w:t>
+      </w:r>
+      <w:proofErr w:type="spellEnd"/>
+      <w:r>
+        <w:t xml:space="preserve"> Ticketing System project's plan for transitioning out. To ensure a seamless and efficient transition, it is imperative to </w:t>
       </w:r>
       <w:proofErr w:type="gramStart"/>
       <w:r>
-        <w:t>In order to</w:t>
+        <w:t>establish</w:t>
       </w:r>
       <w:proofErr w:type="gramEnd"/>
       <w:r>
-        <w:t xml:space="preserve"> ensure a smooth and efficient transition, it is essential to determine and communicate the workforce plan of time. </w:t>
-      </w:r>
-      <w:r>
-        <w:rPr>
-          <w:rFonts w:ascii="Segoe UI" w:eastAsia="Segoe UI" w:hAnsi="Segoe UI" w:cs="Segoe UI"/>
-          <w:sz w:val="18"/>
-        </w:rPr>
-        <w:t xml:space="preserve"> </w:t>
-      </w:r>
-      <w:r>
-        <w:t xml:space="preserve"> </w:t>
-      </w:r>
-    </w:p>
-    <w:p>
-      <w:pPr>
-        <w:spacing w:after="5" w:line="259" w:lineRule="auto"/>
-        <w:ind w:left="2161" w:firstLine="0"/>
-        <w:jc w:val="left"/>
-      </w:pPr>
-      <w:r>
-        <w:t xml:space="preserve"> </w:t>
-      </w:r>
-      <w:r>
-        <w:rPr>
-          <w:rFonts w:ascii="Segoe UI" w:eastAsia="Segoe UI" w:hAnsi="Segoe UI" w:cs="Segoe UI"/>
-          <w:sz w:val="18"/>
-        </w:rPr>
-        <w:t xml:space="preserve"> </w:t>
-      </w:r>
-      <w:r>
-        <w:t xml:space="preserve"> </w:t>
-      </w:r>
-    </w:p>
-    <w:p>
-      <w:pPr>
-        <w:ind w:left="2156" w:right="873"/>
-      </w:pPr>
-      <w:r>
-        <w:t xml:space="preserve">As part of the transition team, the Transition Project Manager will work closely with both the incumbent and new contractors as well as the customer to </w:t>
+        <w:t xml:space="preserve"> and effectively communicate a comprehensive workforce plan.</w:t>
+      </w:r>
+    </w:p>
+    <w:p>
+      <w:pPr>
+        <w:spacing w:after="3" w:line="259" w:lineRule="auto"/>
+        <w:ind w:left="2141"/>
+        <w:jc w:val="left"/>
+      </w:pPr>
+    </w:p>
+    <w:p>
+      <w:pPr>
+        <w:spacing w:after="3" w:line="259" w:lineRule="auto"/>
+        <w:ind w:left="2141"/>
+        <w:jc w:val="left"/>
+      </w:pPr>
+      <w:r>
+        <w:t xml:space="preserve">As an integral part of the transition team, the Transition Project Manager will closely collaborate with both the existing and new contractors, as well as the customer, to </w:t>
       </w:r>
       <w:proofErr w:type="gramStart"/>
       <w:r>
@@ -1885,7 +1874,7 @@
       </w:r>
       <w:proofErr w:type="gramEnd"/>
       <w:r>
-        <w:t xml:space="preserve"> the best course of action for the workforce. This may include </w:t>
+        <w:t xml:space="preserve"> the most optimal approach for managing the workforce. This may encompass various actions, such as </w:t>
       </w:r>
       <w:proofErr w:type="gramStart"/>
       <w:r>
@@ -1893,91 +1882,49 @@
       </w:r>
       <w:proofErr w:type="gramEnd"/>
       <w:r>
-        <w:t xml:space="preserve"> current staff, transitioning staff to the new contractor, or hiring new staff altogether. </w:t>
-      </w:r>
-      <w:r>
-        <w:rPr>
-          <w:rFonts w:ascii="Segoe UI" w:eastAsia="Segoe UI" w:hAnsi="Segoe UI" w:cs="Segoe UI"/>
-          <w:sz w:val="18"/>
-        </w:rPr>
-        <w:t xml:space="preserve"> </w:t>
-      </w:r>
-      <w:r>
-        <w:t xml:space="preserve"> </w:t>
-      </w:r>
-    </w:p>
-    <w:p>
-      <w:pPr>
-        <w:spacing w:after="5" w:line="259" w:lineRule="auto"/>
-        <w:ind w:left="2161" w:firstLine="0"/>
-        <w:jc w:val="left"/>
-      </w:pPr>
-      <w:r>
-        <w:t xml:space="preserve"> </w:t>
-      </w:r>
-      <w:r>
-        <w:rPr>
-          <w:rFonts w:ascii="Segoe UI" w:eastAsia="Segoe UI" w:hAnsi="Segoe UI" w:cs="Segoe UI"/>
-          <w:sz w:val="18"/>
-        </w:rPr>
-        <w:t xml:space="preserve"> </w:t>
-      </w:r>
-      <w:r>
-        <w:t xml:space="preserve"> </w:t>
-      </w:r>
-    </w:p>
-    <w:p>
-      <w:pPr>
-        <w:ind w:left="2156" w:right="873"/>
-      </w:pPr>
-      <w:r>
-        <w:t xml:space="preserve">Communication will be key in this process, as the workforce must be informed of any changes in </w:t>
+        <w:t xml:space="preserve"> the current staff, transitioning employees to the new contractor, or even recruiting new personnel.</w:t>
+      </w:r>
+    </w:p>
+    <w:p>
+      <w:pPr>
+        <w:spacing w:after="3" w:line="259" w:lineRule="auto"/>
+        <w:ind w:left="2141"/>
+        <w:jc w:val="left"/>
+      </w:pPr>
+    </w:p>
+    <w:p>
+      <w:pPr>
+        <w:spacing w:after="3" w:line="259" w:lineRule="auto"/>
+        <w:ind w:left="2141"/>
+        <w:jc w:val="left"/>
+      </w:pPr>
+      <w:r>
+        <w:t xml:space="preserve">Clear and </w:t>
       </w:r>
       <w:proofErr w:type="gramStart"/>
       <w:r>
-        <w:t>a timely</w:t>
+        <w:t>timely</w:t>
       </w:r>
       <w:proofErr w:type="gramEnd"/>
       <w:r>
-        <w:t xml:space="preserve"> and respectful manner. The Transition Project Manager will work closely with HR and management to ensure that all staff are aware of their options and are provided with the necessary support throughout the transition process. </w:t>
-      </w:r>
-      <w:r>
-        <w:rPr>
-          <w:rFonts w:ascii="Segoe UI" w:eastAsia="Segoe UI" w:hAnsi="Segoe UI" w:cs="Segoe UI"/>
-          <w:sz w:val="18"/>
-        </w:rPr>
-        <w:t xml:space="preserve"> </w:t>
-      </w:r>
-      <w:r>
-        <w:t xml:space="preserve"> </w:t>
-      </w:r>
-    </w:p>
-    <w:p>
-      <w:pPr>
-        <w:spacing w:after="5" w:line="259" w:lineRule="auto"/>
-        <w:ind w:left="2161" w:firstLine="0"/>
-        <w:jc w:val="left"/>
-      </w:pPr>
-      <w:r>
-        <w:t xml:space="preserve"> </w:t>
-      </w:r>
-      <w:r>
-        <w:rPr>
-          <w:rFonts w:ascii="Segoe UI" w:eastAsia="Segoe UI" w:hAnsi="Segoe UI" w:cs="Segoe UI"/>
-          <w:sz w:val="18"/>
-        </w:rPr>
-        <w:t xml:space="preserve"> </w:t>
-      </w:r>
-      <w:r>
-        <w:t xml:space="preserve"> </w:t>
-      </w:r>
-    </w:p>
-    <w:p>
-      <w:pPr>
-        <w:ind w:left="2156" w:right="873"/>
-      </w:pPr>
-      <w:r>
-        <w:t xml:space="preserve">In addition, any necessary training or re-training will be </w:t>
+        <w:t xml:space="preserve"> communication plays a pivotal role in this process, as it is crucial to keep the workforce informed of any changes in a respectful manner. Working closely with BMO, ITRO, and security management, the Transition Project Manager will ensure that all staff members are well-informed about their options and receive the necessary support throughout the transition.</w:t>
+      </w:r>
+    </w:p>
+    <w:p>
+      <w:pPr>
+        <w:spacing w:after="3" w:line="259" w:lineRule="auto"/>
+        <w:ind w:left="2141"/>
+        <w:jc w:val="left"/>
+      </w:pPr>
+    </w:p>
+    <w:p>
+      <w:pPr>
+        <w:spacing w:after="3" w:line="259" w:lineRule="auto"/>
+        <w:ind w:left="2141"/>
+        <w:jc w:val="left"/>
+      </w:pPr>
+      <w:r>
+        <w:t xml:space="preserve">Furthermore, any required training or re-training will be </w:t>
       </w:r>
       <w:proofErr w:type="gramStart"/>
       <w:r>
@@ -1985,8 +1932,23 @@
       </w:r>
       <w:proofErr w:type="gramEnd"/>
       <w:r>
-        <w:t xml:space="preserve"> to ensure that the workforce is fully equipped to continue providing high-quality services during and after the transition period. The workforce transition plan will be regularly reviewed and updated as necessary to ensure that the project is successfully completed on time and within budget.   </w:t>
-      </w:r>
+        <w:t xml:space="preserve"> to ensure that the workforce is fully equipped to deliver exceptional services during and after the transition period. The workforce transition plan will be subject to regular review and updates as necessary, with the </w:t>
+      </w:r>
+      <w:proofErr w:type="gramStart"/>
+      <w:r>
+        <w:t>ultimate goal</w:t>
+      </w:r>
+      <w:proofErr w:type="gramEnd"/>
+      <w:r>
+        <w:t xml:space="preserve"> of successfully completing the project within the designated timeframe and budget.</w:t>
+      </w:r>
+    </w:p>
+    <w:p>
+      <w:pPr>
+        <w:spacing w:after="3" w:line="259" w:lineRule="auto"/>
+        <w:ind w:left="2141"/>
+        <w:jc w:val="left"/>
+      </w:pPr>
     </w:p>
     <w:p>
       <w:pPr>
@@ -1995,6 +1957,7 @@
         <w:jc w:val="left"/>
       </w:pPr>
       <w:r>
+        <w:lastRenderedPageBreak/>
         <w:t xml:space="preserve">  </w:t>
       </w:r>
     </w:p>
@@ -2049,7 +2012,6 @@
         <w:ind w:left="2716" w:right="525" w:hanging="570"/>
       </w:pPr>
       <w:r>
-        <w:lastRenderedPageBreak/>
         <w:t xml:space="preserve">During the transition period of the Dispatch Directory System project, work will still need to be performed they are as follows: </w:t>
       </w:r>
     </w:p>

</xml_diff>

<commit_message>
Implementation Plan - append Workforce Execution
</commit_message>
<xml_diff>
--- a/documentation/projman/W5-KAYVI byte - Implementation Plan.docx
+++ b/documentation/projman/W5-KAYVI byte - Implementation Plan.docx
@@ -1736,34 +1736,8 @@
     <w:p>
       <w:pPr>
         <w:spacing w:after="0" w:line="259" w:lineRule="auto"/>
-        <w:ind w:left="1441" w:firstLine="0"/>
-        <w:jc w:val="left"/>
-      </w:pPr>
-      <w:r>
-        <w:rPr>
-          <w:color w:val="1F3864"/>
-        </w:rPr>
-        <w:t xml:space="preserve"> </w:t>
-      </w:r>
-      <w:r>
-        <w:t xml:space="preserve"> </w:t>
-      </w:r>
-    </w:p>
-    <w:p>
-      <w:pPr>
-        <w:spacing w:after="4" w:line="259" w:lineRule="auto"/>
-        <w:ind w:left="1441" w:firstLine="0"/>
-        <w:jc w:val="left"/>
-      </w:pPr>
-      <w:r>
-        <w:rPr>
-          <w:color w:val="1F3864"/>
-        </w:rPr>
-        <w:t xml:space="preserve"> </w:t>
-      </w:r>
-      <w:r>
-        <w:t xml:space="preserve"> </w:t>
-      </w:r>
+        <w:jc w:val="left"/>
+      </w:pPr>
     </w:p>
     <w:p>
       <w:pPr>
@@ -1957,7 +1931,6 @@
         <w:jc w:val="left"/>
       </w:pPr>
       <w:r>
-        <w:lastRenderedPageBreak/>
         <w:t xml:space="preserve">  </w:t>
       </w:r>
     </w:p>
@@ -1971,6 +1944,7 @@
         <w:rPr>
           <w:color w:val="1F3864"/>
         </w:rPr>
+        <w:lastRenderedPageBreak/>
         <w:t>6.11.5.</w:t>
       </w:r>
       <w:r>
@@ -1992,6 +1966,269 @@
     </w:p>
     <w:p>
       <w:pPr>
+        <w:spacing w:after="45" w:line="259" w:lineRule="auto"/>
+        <w:ind w:left="2127" w:firstLine="0"/>
+        <w:jc w:val="left"/>
+        <w:rPr>
+          <w:color w:val="1F3864"/>
+        </w:rPr>
+      </w:pPr>
+    </w:p>
+    <w:p>
+      <w:pPr>
+        <w:spacing w:after="45" w:line="259" w:lineRule="auto"/>
+        <w:ind w:left="2127" w:firstLine="0"/>
+        <w:jc w:val="left"/>
+      </w:pPr>
+      <w:r>
+        <w:t>During the transition period of the Dispatch Directory System project, several essential tasks will still need to be completed, which are as follows:</w:t>
+      </w:r>
+    </w:p>
+    <w:p>
+      <w:pPr>
+        <w:spacing w:after="45" w:line="259" w:lineRule="auto"/>
+        <w:ind w:left="2127" w:firstLine="0"/>
+        <w:jc w:val="left"/>
+      </w:pPr>
+    </w:p>
+    <w:p>
+      <w:pPr>
+        <w:spacing w:after="45" w:line="259" w:lineRule="auto"/>
+        <w:ind w:left="2127" w:firstLine="0"/>
+        <w:jc w:val="left"/>
+      </w:pPr>
+      <w:r>
+        <w:rPr>
+          <w:b/>
+          <w:bCs/>
+        </w:rPr>
+        <w:t>User Training:</w:t>
+      </w:r>
+      <w:r>
+        <w:t xml:space="preserve"> This involves developing and delivering training materials to educate users about the new system. The training sessions will likely span three days and will include a combination of classroom instruction and hands-on practice.</w:t>
+      </w:r>
+    </w:p>
+    <w:p>
+      <w:pPr>
+        <w:spacing w:after="45" w:line="259" w:lineRule="auto"/>
+        <w:ind w:left="2127" w:firstLine="0"/>
+        <w:jc w:val="left"/>
+      </w:pPr>
+    </w:p>
+    <w:p>
+      <w:pPr>
+        <w:spacing w:after="45" w:line="259" w:lineRule="auto"/>
+        <w:ind w:left="2127" w:firstLine="0"/>
+        <w:jc w:val="left"/>
+      </w:pPr>
+      <w:r>
+        <w:rPr>
+          <w:b/>
+          <w:bCs/>
+        </w:rPr>
+        <w:t>Live</w:t>
+      </w:r>
+      <w:r>
+        <w:rPr>
+          <w:b/>
+          <w:bCs/>
+        </w:rPr>
+        <w:t xml:space="preserve"> System</w:t>
+      </w:r>
+      <w:r>
+        <w:rPr>
+          <w:b/>
+          <w:bCs/>
+        </w:rPr>
+        <w:t>:</w:t>
+      </w:r>
+      <w:r>
+        <w:t xml:space="preserve"> This signifies the actual launch of the new system. Before making it available to users, the team must ensure that all necessary systems are in place and functioning properly. This will likely involve conducting final system tests and verifying the </w:t>
+      </w:r>
+      <w:proofErr w:type="gramStart"/>
+      <w:r>
+        <w:t>accurate</w:t>
+      </w:r>
+      <w:proofErr w:type="gramEnd"/>
+      <w:r>
+        <w:t xml:space="preserve"> migration of data.</w:t>
+      </w:r>
+    </w:p>
+    <w:p>
+      <w:pPr>
+        <w:spacing w:after="45" w:line="259" w:lineRule="auto"/>
+        <w:ind w:left="2127" w:firstLine="0"/>
+        <w:jc w:val="left"/>
+      </w:pPr>
+    </w:p>
+    <w:p>
+      <w:pPr>
+        <w:spacing w:after="45" w:line="259" w:lineRule="auto"/>
+        <w:ind w:left="2127" w:firstLine="0"/>
+        <w:jc w:val="left"/>
+      </w:pPr>
+      <w:r>
+        <w:rPr>
+          <w:b/>
+          <w:bCs/>
+        </w:rPr>
+        <w:t>Documentation of Lessons Learned:</w:t>
+      </w:r>
+      <w:r>
+        <w:t xml:space="preserve"> This phase involves documenting the insights gained throughout the project. It entails </w:t>
+      </w:r>
+      <w:proofErr w:type="gramStart"/>
+      <w:r>
+        <w:t>identifying</w:t>
+      </w:r>
+      <w:proofErr w:type="gramEnd"/>
+      <w:r>
+        <w:t xml:space="preserve"> areas where the team performed well and areas where improvements can be made. The document will serve as a valuable resource for future projects, promoting the adoption of best practices.</w:t>
+      </w:r>
+    </w:p>
+    <w:p>
+      <w:pPr>
+        <w:spacing w:after="45" w:line="259" w:lineRule="auto"/>
+        <w:ind w:left="2127" w:firstLine="0"/>
+        <w:jc w:val="left"/>
+      </w:pPr>
+    </w:p>
+    <w:p>
+      <w:pPr>
+        <w:spacing w:after="45" w:line="259" w:lineRule="auto"/>
+        <w:ind w:left="2127" w:firstLine="0"/>
+        <w:jc w:val="left"/>
+      </w:pPr>
+      <w:r>
+        <w:rPr>
+          <w:b/>
+          <w:bCs/>
+        </w:rPr>
+        <w:t>Updating Files/Records:</w:t>
+      </w:r>
+      <w:r>
+        <w:t xml:space="preserve"> The team will </w:t>
+      </w:r>
+      <w:proofErr w:type="gramStart"/>
+      <w:r>
+        <w:t>be responsible for</w:t>
+      </w:r>
+      <w:proofErr w:type="gramEnd"/>
+      <w:r>
+        <w:t xml:space="preserve"> updating relevant files and records to reflect the project's completion. This may include archiving specific documents or updating contracts and agreements with updated information.</w:t>
+      </w:r>
+    </w:p>
+    <w:p>
+      <w:pPr>
+        <w:spacing w:after="45" w:line="259" w:lineRule="auto"/>
+        <w:ind w:left="2127" w:firstLine="0"/>
+        <w:jc w:val="left"/>
+      </w:pPr>
+    </w:p>
+    <w:p>
+      <w:pPr>
+        <w:spacing w:after="45" w:line="259" w:lineRule="auto"/>
+        <w:ind w:left="2127" w:firstLine="0"/>
+        <w:jc w:val="left"/>
+      </w:pPr>
+      <w:r>
+        <w:rPr>
+          <w:b/>
+          <w:bCs/>
+        </w:rPr>
+        <w:t>Formal Acceptance:</w:t>
+      </w:r>
+      <w:r>
+        <w:t xml:space="preserve"> This phase involves obtaining formal acceptance from the customer, </w:t>
+      </w:r>
+      <w:proofErr w:type="gramStart"/>
+      <w:r>
+        <w:t>indicating</w:t>
+      </w:r>
+      <w:proofErr w:type="gramEnd"/>
+      <w:r>
+        <w:t xml:space="preserve"> successful completion of the transition. The team must ensure that all deliverables have been </w:t>
+      </w:r>
+      <w:proofErr w:type="gramStart"/>
+      <w:r>
+        <w:t>met</w:t>
+      </w:r>
+      <w:proofErr w:type="gramEnd"/>
+      <w:r>
+        <w:t xml:space="preserve"> and that the customer is satisfied with the new system.</w:t>
+      </w:r>
+    </w:p>
+    <w:p>
+      <w:pPr>
+        <w:spacing w:after="45" w:line="259" w:lineRule="auto"/>
+        <w:ind w:left="2127" w:firstLine="0"/>
+        <w:jc w:val="left"/>
+      </w:pPr>
+    </w:p>
+    <w:p>
+      <w:pPr>
+        <w:spacing w:after="45" w:line="259" w:lineRule="auto"/>
+        <w:ind w:left="2127" w:firstLine="0"/>
+        <w:jc w:val="left"/>
+      </w:pPr>
+      <w:r>
+        <w:rPr>
+          <w:b/>
+          <w:bCs/>
+        </w:rPr>
+        <w:t>Archiving Files/Documents:</w:t>
+      </w:r>
+      <w:r>
+        <w:t xml:space="preserve"> In this phase, all project-related files and documents will be archived. This may include contracts, agreements, project plans, and other pertinent materials.</w:t>
+      </w:r>
+    </w:p>
+    <w:p>
+      <w:pPr>
+        <w:spacing w:after="45" w:line="259" w:lineRule="auto"/>
+        <w:ind w:left="2127" w:firstLine="0"/>
+        <w:jc w:val="left"/>
+      </w:pPr>
+    </w:p>
+    <w:p>
+      <w:pPr>
+        <w:spacing w:after="45" w:line="259" w:lineRule="auto"/>
+        <w:ind w:left="2127" w:firstLine="0"/>
+        <w:jc w:val="left"/>
+      </w:pPr>
+      <w:r>
+        <w:rPr>
+          <w:b/>
+          <w:bCs/>
+        </w:rPr>
+        <w:t>Project Closeout Meeting:</w:t>
+      </w:r>
+      <w:r>
+        <w:t xml:space="preserve"> The final phase of the transition includes a project closeout meeting with all stakeholders. This meeting </w:t>
+      </w:r>
+      <w:proofErr w:type="gramStart"/>
+      <w:r>
+        <w:t>provides</w:t>
+      </w:r>
+      <w:proofErr w:type="gramEnd"/>
+      <w:r>
+        <w:t xml:space="preserve"> an </w:t>
+      </w:r>
+      <w:r>
+        <w:lastRenderedPageBreak/>
+        <w:t>opportunity to discuss the project as a whole, acknowledging successes, areas for improvement, and ensuring resolution of any outstanding issues.</w:t>
+      </w:r>
+      <w:r>
+        <w:rPr>
+          <w:color w:val="1F3864"/>
+        </w:rPr>
+        <w:t xml:space="preserve"> </w:t>
+      </w:r>
+      <w:r>
+        <w:t xml:space="preserve"> </w:t>
+      </w:r>
+    </w:p>
+    <w:p>
+      <w:pPr>
         <w:spacing w:after="0" w:line="259" w:lineRule="auto"/>
         <w:ind w:left="1441" w:firstLine="0"/>
         <w:jc w:val="left"/>
@@ -2008,189 +2245,6 @@
     </w:p>
     <w:p>
       <w:pPr>
-        <w:spacing w:after="503"/>
-        <w:ind w:left="2716" w:right="525" w:hanging="570"/>
-      </w:pPr>
-      <w:r>
-        <w:t xml:space="preserve">During the transition period of the Dispatch Directory System project, work will still need to be performed they are as follows: </w:t>
-      </w:r>
-    </w:p>
-    <w:p>
-      <w:pPr>
-        <w:spacing w:after="496"/>
-        <w:ind w:left="2716" w:right="781" w:hanging="570"/>
-      </w:pPr>
-      <w:r>
-        <w:t xml:space="preserve">∙ </w:t>
-      </w:r>
-      <w:r>
-        <w:rPr>
-          <w:b/>
-        </w:rPr>
-        <w:t xml:space="preserve">User Training: </w:t>
-      </w:r>
-      <w:r>
-        <w:t xml:space="preserve">This will involve the development and delivery of training materials to educate users on the new system. The training sessions will likely be held over a period of three days and will involve both classroom and hands-on training. </w:t>
-      </w:r>
-    </w:p>
-    <w:p>
-      <w:pPr>
-        <w:spacing w:after="502"/>
-        <w:ind w:left="2716" w:right="770" w:hanging="570"/>
-      </w:pPr>
-      <w:r>
-        <w:t xml:space="preserve">∙ </w:t>
-      </w:r>
-      <w:r>
-        <w:rPr>
-          <w:b/>
-        </w:rPr>
-        <w:t xml:space="preserve">Go Live: </w:t>
-      </w:r>
-      <w:r>
-        <w:t xml:space="preserve">This will be the actual launch of the new system. The team will need to ensure that all systems are in place and functioning correctly before the system is made available to users. This will likely involve final system testing and ensuring that all data has </w:t>
-      </w:r>
-      <w:proofErr w:type="gramStart"/>
-      <w:r>
-        <w:t>been migrated</w:t>
-      </w:r>
-      <w:proofErr w:type="gramEnd"/>
-      <w:r>
-        <w:t xml:space="preserve"> correctly. </w:t>
-      </w:r>
-    </w:p>
-    <w:p>
-      <w:pPr>
-        <w:spacing w:after="497"/>
-        <w:ind w:left="2716" w:right="779" w:hanging="570"/>
-      </w:pPr>
-      <w:r>
-        <w:t xml:space="preserve">∙ </w:t>
-      </w:r>
-      <w:r>
-        <w:rPr>
-          <w:b/>
-        </w:rPr>
-        <w:t xml:space="preserve">Document Lessons Learned: </w:t>
-      </w:r>
-      <w:r>
-        <w:t xml:space="preserve">This phase will involve documenting the lessons learned during the project. This includes </w:t>
-      </w:r>
-      <w:proofErr w:type="gramStart"/>
-      <w:r>
-        <w:t>identifying</w:t>
-      </w:r>
-      <w:proofErr w:type="gramEnd"/>
-      <w:r>
-        <w:t xml:space="preserve"> areas where the team performed well, as well as areas where there is room for improvement. The document will be used to help inform future projects and ensure that best practices are adopted moving forward. </w:t>
-      </w:r>
-    </w:p>
-    <w:p>
-      <w:pPr>
-        <w:ind w:left="2716" w:right="776" w:hanging="570"/>
-      </w:pPr>
-      <w:r>
-        <w:t xml:space="preserve">∙ </w:t>
-      </w:r>
-      <w:r>
-        <w:rPr>
-          <w:b/>
-        </w:rPr>
-        <w:t xml:space="preserve">Update Files/Records: </w:t>
-      </w:r>
-      <w:r>
-        <w:t xml:space="preserve">During this phase, the team will </w:t>
-      </w:r>
-      <w:proofErr w:type="gramStart"/>
-      <w:r>
-        <w:t>be responsible for</w:t>
-      </w:r>
-      <w:proofErr w:type="gramEnd"/>
-      <w:r>
-        <w:t xml:space="preserve"> updating all relevant files and records to reflect the completion of the project. This may involve archiving certain documents or updating contracts and agreements with new information. </w:t>
-      </w:r>
-    </w:p>
-    <w:p>
-      <w:pPr>
-        <w:spacing w:after="501"/>
-        <w:ind w:left="2716" w:right="777" w:hanging="570"/>
-      </w:pPr>
-      <w:r>
-        <w:t xml:space="preserve">∙ </w:t>
-      </w:r>
-      <w:r>
-        <w:rPr>
-          <w:b/>
-        </w:rPr>
-        <w:t xml:space="preserve">Gain Formal Acceptance: </w:t>
-      </w:r>
-      <w:r>
-        <w:t xml:space="preserve">This phase involves formally gaining acceptance from the customer that the transition has been completed successfully. The team will need to ensure that all deliverables have been met and that the customer is satisfied with the  new system. </w:t>
-      </w:r>
-    </w:p>
-    <w:p>
-      <w:pPr>
-        <w:spacing w:after="501"/>
-        <w:ind w:left="2716" w:right="776" w:hanging="570"/>
-      </w:pPr>
-      <w:r>
-        <w:t xml:space="preserve">∙ </w:t>
-      </w:r>
-      <w:r>
-        <w:rPr>
-          <w:b/>
-        </w:rPr>
-        <w:t xml:space="preserve">Archive Files/Documents: </w:t>
-      </w:r>
-      <w:r>
-        <w:t xml:space="preserve">This phase involves archiving all project-related files and documents. This may include contracts, agreements, project plans, and other relevant materials. </w:t>
-      </w:r>
-    </w:p>
-    <w:p>
-      <w:pPr>
-        <w:spacing w:after="661"/>
-        <w:ind w:left="2716" w:right="778" w:hanging="570"/>
-      </w:pPr>
-      <w:r>
-        <w:lastRenderedPageBreak/>
-        <w:t xml:space="preserve">∙ </w:t>
-      </w:r>
-      <w:r>
-        <w:rPr>
-          <w:b/>
-        </w:rPr>
-        <w:t xml:space="preserve">Project Close Out Meeting: </w:t>
-      </w:r>
-      <w:r>
-        <w:t xml:space="preserve">The final phase of the transition will involve a project close out meeting with all stakeholders. This will be an opportunity to discuss the </w:t>
-      </w:r>
-      <w:proofErr w:type="gramStart"/>
-      <w:r>
-        <w:t>project as a whole, including</w:t>
-      </w:r>
-      <w:proofErr w:type="gramEnd"/>
-      <w:r>
-        <w:t xml:space="preserve"> any successes or areas for improvement, and to ensure that all outstanding issues have been resolved. </w:t>
-      </w:r>
-    </w:p>
-    <w:p>
-      <w:pPr>
-        <w:spacing w:after="45" w:line="259" w:lineRule="auto"/>
-        <w:ind w:left="2666" w:firstLine="0"/>
-        <w:jc w:val="left"/>
-      </w:pPr>
-      <w:r>
-        <w:rPr>
-          <w:color w:val="1F3864"/>
-        </w:rPr>
-        <w:t xml:space="preserve"> </w:t>
-      </w:r>
-      <w:r>
-        <w:t xml:space="preserve"> </w:t>
-      </w:r>
-    </w:p>
-    <w:p>
-      <w:pPr>
         <w:spacing w:after="3" w:line="259" w:lineRule="auto"/>
         <w:ind w:left="2141"/>
         <w:jc w:val="left"/>
@@ -2511,7 +2565,6 @@
         <w:jc w:val="left"/>
       </w:pPr>
       <w:r>
-        <w:lastRenderedPageBreak/>
         <w:t xml:space="preserve"> </w:t>
       </w:r>
       <w:r>
@@ -2607,6 +2660,7 @@
         <w:ind w:left="2531" w:right="873"/>
       </w:pPr>
       <w:r>
+        <w:lastRenderedPageBreak/>
         <w:t xml:space="preserve">During the transition process of the Dispatch Directory System Project, it is important to consider the handling of intellectual property (IP) to ensure a smooth transfer of all relevant documentation, supplier and subcontractor information, service agreements, or original designs or plans. IP generates many legal considerations and may include the completion of non-disclosure agreements (NDAs) between the incumbent and the customer. </w:t>
       </w:r>
       <w:r>
@@ -2839,7 +2893,6 @@
         <w:ind w:right="873"/>
       </w:pPr>
       <w:r>
-        <w:lastRenderedPageBreak/>
         <w:t xml:space="preserve">During the transition period, all intellectual property will be protected </w:t>
       </w:r>
       <w:proofErr w:type="gramStart"/>
@@ -2880,6 +2933,7 @@
         <w:ind w:right="873" w:hanging="720"/>
       </w:pPr>
       <w:r>
+        <w:lastRenderedPageBreak/>
         <w:t xml:space="preserve">Transfer of intellectual property:   </w:t>
       </w:r>
     </w:p>
@@ -3129,11 +3183,7 @@
       </w:r>
       <w:proofErr w:type="gramEnd"/>
       <w:r>
-        <w:t xml:space="preserve"> security throughout the transition process by ensuring that all user passwords are reset or disabled upon transition. This step helps to prevent unauthorized access to the system and its data. Prior to the transition, users should be notified to change their passwords to a temporary password that will be provided to them. During the transition, </w:t>
-      </w:r>
-      <w:r>
-        <w:lastRenderedPageBreak/>
-        <w:t xml:space="preserve">the new contractor or system owner should then require all users to create new, secure passwords. </w:t>
+        <w:t xml:space="preserve"> security throughout the transition process by ensuring that all user passwords are reset or disabled upon transition. This step helps to prevent unauthorized access to the system and its data. Prior to the transition, users should be notified to change their passwords to a temporary password that will be provided to them. During the transition, the new contractor or system owner should then require all users to create new, secure passwords. </w:t>
       </w:r>
       <w:r>
         <w:rPr>
@@ -3199,7 +3249,11 @@
       </w:r>
       <w:proofErr w:type="gramEnd"/>
       <w:r>
-        <w:t xml:space="preserve"> which accounts will be transitioned and which accounts will be disabled. The transition plan should specify the individuals responsible for overseeing the transfer of accounts and passwords to ensure a smooth transition. </w:t>
+        <w:t xml:space="preserve"> which accounts will be transitioned and which accounts will </w:t>
+      </w:r>
+      <w:r>
+        <w:lastRenderedPageBreak/>
+        <w:t xml:space="preserve">be disabled. The transition plan should specify the individuals responsible for overseeing the transfer of accounts and passwords to ensure a smooth transition. </w:t>
       </w:r>
       <w:r>
         <w:rPr>
@@ -3457,11 +3511,7 @@
         <w:ind w:right="873" w:hanging="361"/>
       </w:pPr>
       <w:r>
-        <w:t xml:space="preserve">The documentation will include a project overview, system architecture, functional requirements, technical specifications, and other relevant </w:t>
-      </w:r>
-      <w:r>
-        <w:lastRenderedPageBreak/>
-        <w:t xml:space="preserve">documentation that can help the CREST team better understand the system and how it works.   </w:t>
+        <w:t xml:space="preserve">The documentation will include a project overview, system architecture, functional requirements, technical specifications, and other relevant documentation that can help the CREST team better understand the system and how it works.   </w:t>
       </w:r>
     </w:p>
     <w:p>
@@ -3533,6 +3583,7 @@
         <w:ind w:right="873" w:hanging="361"/>
       </w:pPr>
       <w:r>
+        <w:lastRenderedPageBreak/>
         <w:t xml:space="preserve">The CREST SME will receive one-on-one training from the project team and senior developer to ensure they fully understand the system and its processes.   </w:t>
       </w:r>
     </w:p>
@@ -3690,7 +3741,6 @@
         <w:rPr>
           <w:noProof/>
         </w:rPr>
-        <w:lastRenderedPageBreak/>
         <w:drawing>
           <wp:inline distT="0" distB="0" distL="0" distR="0" wp14:anchorId="7A39A39B" wp14:editId="104672CA">
             <wp:extent cx="5943600" cy="2360295"/>
@@ -3787,6 +3837,7 @@
         <w:rPr>
           <w:color w:val="1F3864"/>
         </w:rPr>
+        <w:lastRenderedPageBreak/>
         <w:t xml:space="preserve">Handover and Acceptance </w:t>
       </w:r>
       <w:r>
@@ -3928,11 +3979,7 @@
         <w:ind w:left="2156" w:right="873"/>
       </w:pPr>
       <w:r>
-        <w:t xml:space="preserve">The handover and acceptance section will also outline the process for resolving any outstanding issues or concerns that may arise </w:t>
-      </w:r>
-      <w:r>
-        <w:lastRenderedPageBreak/>
-        <w:t xml:space="preserve">after the handover is complete. This may include the use of a formal dispute resolution process or the implementation of corrective actions to address any identified deficiencies. </w:t>
+        <w:t xml:space="preserve">The handover and acceptance section will also outline the process for resolving any outstanding issues or concerns that may arise after the handover is complete. This may include the use of a formal dispute resolution process or the implementation of corrective actions to address any identified deficiencies. </w:t>
       </w:r>
       <w:r>
         <w:rPr>

</xml_diff>

<commit_message>
Implementation Plan - append Subcontracts
</commit_message>
<xml_diff>
--- a/documentation/projman/W5-KAYVI byte - Implementation Plan.docx
+++ b/documentation/projman/W5-KAYVI byte - Implementation Plan.docx
@@ -85,15 +85,7 @@
       </w:r>
       <w:proofErr w:type="spellEnd"/>
       <w:r>
-        <w:t xml:space="preserve"> Ticketing System project is nearing completion, and as part of the project closeout, a transition out plan has been developed to ensure a smooth handover of the system to its new owners. The purpose of this plan is to </w:t>
-      </w:r>
-      <w:proofErr w:type="gramStart"/>
-      <w:r>
-        <w:t>provide</w:t>
-      </w:r>
-      <w:proofErr w:type="gramEnd"/>
-      <w:r>
-        <w:t xml:space="preserve"> a high-level overview of the transition process, including the history of the contract, the current state of the system, and the planned transition to the new owners.   </w:t>
+        <w:t xml:space="preserve"> Ticketing System project is nearing completion, and as part of the project closeout, a transition out plan has been developed to ensure a smooth handover of the system to its new owners. The purpose of this plan is to provide a high-level overview of the transition process, including the history of the contract, the current state of the system, and the planned transition to the new owners.   </w:t>
       </w:r>
     </w:p>
     <w:p>
@@ -121,15 +113,7 @@
       </w:r>
       <w:proofErr w:type="spellEnd"/>
       <w:r>
-        <w:t xml:space="preserve"> Ticketing System was developed by our organization in collaboration with the client to improve their dispatch operations. The system has been in use for the past year and has successfully achieved the project </w:t>
-      </w:r>
-      <w:proofErr w:type="gramStart"/>
-      <w:r>
-        <w:t>objectives</w:t>
-      </w:r>
-      <w:proofErr w:type="gramEnd"/>
-      <w:r>
-        <w:t xml:space="preserve">. As per the contract agreement, the system is now transitioning to the client's ownership.   </w:t>
+        <w:t xml:space="preserve"> Ticketing System was developed by our organization in collaboration with the client to improve their dispatch operations. The system has been in use for the past year and has successfully achieved the project objectives. As per the contract agreement, the system is now transitioning to the client's ownership.   </w:t>
       </w:r>
     </w:p>
     <w:p>
@@ -149,23 +133,7 @@
         <w:jc w:val="left"/>
       </w:pPr>
       <w:r>
-        <w:t xml:space="preserve">The current state of the system is stable and operational. All required functionalities have been tested and </w:t>
-      </w:r>
-      <w:proofErr w:type="gramStart"/>
-      <w:r>
-        <w:t>validated</w:t>
-      </w:r>
-      <w:proofErr w:type="gramEnd"/>
-      <w:r>
-        <w:t xml:space="preserve">, and user training has been completed. As we transition out, we aim to ensure that the client is equipped with all necessary documentation and support to manage and </w:t>
-      </w:r>
-      <w:proofErr w:type="gramStart"/>
-      <w:r>
-        <w:t>maintain</w:t>
-      </w:r>
-      <w:proofErr w:type="gramEnd"/>
-      <w:r>
-        <w:t xml:space="preserve"> the system effectively.    </w:t>
+        <w:t xml:space="preserve">The current state of the system is stable and operational. All required functionalities have been tested and validated, and user training has been completed. As we transition out, we aim to ensure that the client is equipped with all necessary documentation and support to manage and maintain the system effectively.    </w:t>
       </w:r>
     </w:p>
     <w:p>
@@ -185,15 +153,7 @@
         <w:jc w:val="left"/>
       </w:pPr>
       <w:r>
-        <w:t xml:space="preserve">The new owners will receive all project deliverables, including technical documentation, user manuals, and source code, to ensure they have a comprehensive understanding of the system. We will also </w:t>
-      </w:r>
-      <w:proofErr w:type="gramStart"/>
-      <w:r>
-        <w:t>provide</w:t>
-      </w:r>
-      <w:proofErr w:type="gramEnd"/>
-      <w:r>
-        <w:t xml:space="preserve"> knowledge transfer sessions to the new owners, covering system operations, maintenance, and troubleshooting.   </w:t>
+        <w:t xml:space="preserve">The new owners will receive all project deliverables, including technical documentation, user manuals, and source code, to ensure they have a comprehensive understanding of the system. We will also provide knowledge transfer sessions to the new owners, covering system operations, maintenance, and troubleshooting.   </w:t>
       </w:r>
     </w:p>
     <w:p>
@@ -213,35 +173,11 @@
         <w:jc w:val="left"/>
       </w:pPr>
       <w:r>
-        <w:t xml:space="preserve">The transition out plan for the project includes a detailed timeline with a focus on a smooth and successful handover to the new contractor. The execution phase of the transition plan involves user training and go-live, which will take place at the end of March 2024. The closeout phase of the plan involves several key activities, including documenting lessons learned, updating files and records, gaining formal acceptance, archiving files and documents, and holding a project closeout meeting. These activities will take place throughout April 2024, with the project closeout meeting scheduled for </w:t>
-      </w:r>
-      <w:proofErr w:type="gramStart"/>
-      <w:r>
-        <w:t>the month of May</w:t>
-      </w:r>
-      <w:proofErr w:type="gramEnd"/>
-      <w:r>
-        <w:t xml:space="preserve">. Throughout the transition, the transition team will work closely together to ensure a smooth handover </w:t>
+        <w:t xml:space="preserve">The transition out plan for the project includes a detailed timeline with a focus on a smooth and successful handover to the new contractor. The execution phase of the transition plan involves user training and go-live, which will take place at the end of March 2024. The closeout phase of the plan involves several key activities, including documenting lessons learned, updating files and records, gaining formal acceptance, archiving files and documents, and holding a project closeout meeting. These activities will take place throughout April 2024, with the project closeout meeting scheduled for the month of May. Throughout the transition, the transition team will work closely together to ensure a smooth handover </w:t>
       </w:r>
       <w:r>
         <w:lastRenderedPageBreak/>
-        <w:t xml:space="preserve">and minimize any disruptions to the project's operations. The team will consist of various roles, including the Transition Project Manager, Technical </w:t>
-      </w:r>
-      <w:proofErr w:type="gramStart"/>
-      <w:r>
-        <w:t>Lead,,</w:t>
-      </w:r>
-      <w:proofErr w:type="gramEnd"/>
-      <w:r>
-        <w:t xml:space="preserve"> Quality Assurance Lead, and Project Team Members. By following this transition plan and timeline, the project team aims to ensure a successful and seamless handover to the new contractor while </w:t>
-      </w:r>
-      <w:proofErr w:type="gramStart"/>
-      <w:r>
-        <w:t>maintaining</w:t>
-      </w:r>
-      <w:proofErr w:type="gramEnd"/>
-      <w:r>
-        <w:t xml:space="preserve"> the quality of the project's deliverables.  </w:t>
+        <w:t xml:space="preserve">and minimize any disruptions to the project's operations. The team will consist of various roles, including the Transition Project Manager, Technical Lead,, Quality Assurance Lead, and Project Team Members. By following this transition plan and timeline, the project team aims to ensure a successful and seamless handover to the new contractor while maintaining the quality of the project's deliverables.  </w:t>
       </w:r>
     </w:p>
     <w:p>
@@ -434,39 +370,17 @@
           <w:bCs/>
         </w:rPr>
       </w:pPr>
-      <w:proofErr w:type="gramStart"/>
       <w:r>
         <w:rPr>
           <w:b/>
         </w:rPr>
-        <w:t>Identifying</w:t>
-      </w:r>
-      <w:proofErr w:type="gramEnd"/>
-      <w:r>
-        <w:rPr>
-          <w:b/>
-        </w:rPr>
-        <w:t xml:space="preserve"> Key Variables:</w:t>
+        <w:t>Identifying Key Variables:</w:t>
       </w:r>
       <w:r>
         <w:rPr>
           <w:bCs/>
         </w:rPr>
-        <w:t xml:space="preserve"> An in-depth understanding of the essential factors, variables, or parameters relevant to the project will be established. This involves recognizing crucial elements that significantly </w:t>
-      </w:r>
-      <w:proofErr w:type="gramStart"/>
-      <w:r>
-        <w:rPr>
-          <w:bCs/>
-        </w:rPr>
-        <w:t>impact</w:t>
-      </w:r>
-      <w:proofErr w:type="gramEnd"/>
-      <w:r>
-        <w:rPr>
-          <w:bCs/>
-        </w:rPr>
-        <w:t xml:space="preserve"> the project's overall success.</w:t>
+        <w:t xml:space="preserve"> An in-depth understanding of the essential factors, variables, or parameters relevant to the project will be established. This involves recognizing crucial elements that significantly impact the project's overall success.</w:t>
       </w:r>
     </w:p>
     <w:p>
@@ -492,39 +406,17 @@
           <w:bCs/>
         </w:rPr>
       </w:pPr>
-      <w:proofErr w:type="gramStart"/>
       <w:r>
         <w:rPr>
           <w:b/>
         </w:rPr>
-        <w:t>Determining</w:t>
-      </w:r>
-      <w:proofErr w:type="gramEnd"/>
-      <w:r>
-        <w:rPr>
-          <w:b/>
-        </w:rPr>
-        <w:t xml:space="preserve"> Roles:</w:t>
+        <w:t>Determining Roles:</w:t>
       </w:r>
       <w:r>
         <w:rPr>
           <w:bCs/>
         </w:rPr>
-        <w:t xml:space="preserve"> The specific roles and responsibilities of each team member will be determined. This entails assigning </w:t>
-      </w:r>
-      <w:proofErr w:type="gramStart"/>
-      <w:r>
-        <w:rPr>
-          <w:bCs/>
-        </w:rPr>
-        <w:t>particular tasks</w:t>
-      </w:r>
-      <w:proofErr w:type="gramEnd"/>
-      <w:r>
-        <w:rPr>
-          <w:bCs/>
-        </w:rPr>
-        <w:t xml:space="preserve"> and clearly defining the roles and duties of individuals involved in the project.</w:t>
+        <w:t xml:space="preserve"> The specific roles and responsibilities of each team member will be determined. This entails assigning particular tasks and clearly defining the roles and duties of individuals involved in the project.</w:t>
       </w:r>
     </w:p>
     <w:p>
@@ -560,21 +452,7 @@
         <w:rPr>
           <w:bCs/>
         </w:rPr>
-        <w:t xml:space="preserve"> Clear and concise responsibilities will be outlined for each team member. This ensures that everyone </w:t>
-      </w:r>
-      <w:proofErr w:type="gramStart"/>
-      <w:r>
-        <w:rPr>
-          <w:bCs/>
-        </w:rPr>
-        <w:t>possesses</w:t>
-      </w:r>
-      <w:proofErr w:type="gramEnd"/>
-      <w:r>
-        <w:rPr>
-          <w:bCs/>
-        </w:rPr>
-        <w:t xml:space="preserve"> a precise understanding of their specific duties and the expectations placed upon them.</w:t>
+        <w:t xml:space="preserve"> Clear and concise responsibilities will be outlined for each team member. This ensures that everyone possesses a precise understanding of their specific duties and the expectations placed upon them.</w:t>
       </w:r>
     </w:p>
     <w:p>
@@ -611,21 +489,7 @@
         <w:rPr>
           <w:bCs/>
         </w:rPr>
-        <w:t xml:space="preserve"> Tasks and activities will be delegated to team members who </w:t>
-      </w:r>
-      <w:proofErr w:type="gramStart"/>
-      <w:r>
-        <w:rPr>
-          <w:bCs/>
-        </w:rPr>
-        <w:t>possess</w:t>
-      </w:r>
-      <w:proofErr w:type="gramEnd"/>
-      <w:r>
-        <w:rPr>
-          <w:bCs/>
-        </w:rPr>
-        <w:t xml:space="preserve"> the appropriate skills and expertise. This delegation process ensures an effective and efficient distribution of workload.</w:t>
+        <w:t xml:space="preserve"> Tasks and activities will be delegated to team members who possess the appropriate skills and expertise. This delegation process ensures an effective and efficient distribution of workload.</w:t>
       </w:r>
     </w:p>
     <w:p>
@@ -661,21 +525,7 @@
         <w:rPr>
           <w:bCs/>
         </w:rPr>
-        <w:t xml:space="preserve"> The progress of the project will be closely </w:t>
-      </w:r>
-      <w:proofErr w:type="gramStart"/>
-      <w:r>
-        <w:rPr>
-          <w:bCs/>
-        </w:rPr>
-        <w:t>monitored</w:t>
-      </w:r>
-      <w:proofErr w:type="gramEnd"/>
-      <w:r>
-        <w:rPr>
-          <w:bCs/>
-        </w:rPr>
-        <w:t xml:space="preserve"> to track the timely completion of tasks and milestones. This allows for the prompt identification of any issues or delays, enabling proactive corrective actions.</w:t>
+        <w:t xml:space="preserve"> The progress of the project will be closely monitored to track the timely completion of tasks and milestones. This allows for the prompt identification of any issues or delays, enabling proactive corrective actions.</w:t>
       </w:r>
     </w:p>
     <w:p>
@@ -711,35 +561,7 @@
         <w:rPr>
           <w:bCs/>
         </w:rPr>
-        <w:t xml:space="preserve"> </w:t>
-      </w:r>
-      <w:proofErr w:type="gramStart"/>
-      <w:r>
-        <w:rPr>
-          <w:bCs/>
-        </w:rPr>
-        <w:t>In the event of</w:t>
-      </w:r>
-      <w:proofErr w:type="gramEnd"/>
-      <w:r>
-        <w:rPr>
-          <w:bCs/>
-        </w:rPr>
-        <w:t xml:space="preserve"> any project-related challenges or issues, suitable corrective actions will be undertaken. This may involve </w:t>
-      </w:r>
-      <w:proofErr w:type="gramStart"/>
-      <w:r>
-        <w:rPr>
-          <w:bCs/>
-        </w:rPr>
-        <w:t>modifying</w:t>
-      </w:r>
-      <w:proofErr w:type="gramEnd"/>
-      <w:r>
-        <w:rPr>
-          <w:bCs/>
-        </w:rPr>
-        <w:t xml:space="preserve"> the project plan, reallocating resources, or making necessary adjustments to ensure the achievement of project success.</w:t>
+        <w:t xml:space="preserve"> In the event of any project-related challenges or issues, suitable corrective actions will be undertaken. This may involve modifying the project plan, reallocating resources, or making necessary adjustments to ensure the achievement of project success.</w:t>
       </w:r>
     </w:p>
     <w:p>
@@ -765,21 +587,7 @@
         <w:rPr>
           <w:bCs/>
         </w:rPr>
-        <w:t xml:space="preserve">By following these steps, the project management process </w:t>
-      </w:r>
-      <w:proofErr w:type="gramStart"/>
-      <w:r>
-        <w:rPr>
-          <w:bCs/>
-        </w:rPr>
-        <w:t>facilitates</w:t>
-      </w:r>
-      <w:proofErr w:type="gramEnd"/>
-      <w:r>
-        <w:rPr>
-          <w:bCs/>
-        </w:rPr>
-        <w:t xml:space="preserve"> effective communication, meticulous planning, knowledge transfer, efficient allocation of staff, and the ability to actively monitor progress while addressing any emerging issues.</w:t>
+        <w:t>By following these steps, the project management process facilitates effective communication, meticulous planning, knowledge transfer, efficient allocation of staff, and the ability to actively monitor progress while addressing any emerging issues.</w:t>
       </w:r>
     </w:p>
     <w:p>
@@ -878,15 +686,7 @@
         <w:jc w:val="left"/>
       </w:pPr>
       <w:r>
-        <w:t xml:space="preserve">The timeline </w:t>
-      </w:r>
-      <w:proofErr w:type="gramStart"/>
-      <w:r>
-        <w:t>provides</w:t>
-      </w:r>
-      <w:proofErr w:type="gramEnd"/>
-      <w:r>
-        <w:t xml:space="preserve"> a detailed schedule for each activity, ensuring that all transition tasks are completed promptly. The success of the transition plan hinges on the careful planning and execution of each activity as outlined in the timeline.</w:t>
+        <w:t>The timeline provides a detailed schedule for each activity, ensuring that all transition tasks are completed promptly. The success of the transition plan hinges on the careful planning and execution of each activity as outlined in the timeline.</w:t>
       </w:r>
     </w:p>
     <w:p>
@@ -929,15 +729,7 @@
       </w:pPr>
       <w:r>
         <w:lastRenderedPageBreak/>
-        <w:t xml:space="preserve">To </w:t>
-      </w:r>
-      <w:proofErr w:type="gramStart"/>
-      <w:r>
-        <w:t>facilitate</w:t>
-      </w:r>
-      <w:proofErr w:type="gramEnd"/>
-      <w:r>
-        <w:t xml:space="preserve"> the transition approach, the following assumptions will be made:</w:t>
+        <w:t>To facilitate the transition approach, the following assumptions will be made:</w:t>
       </w:r>
     </w:p>
     <w:p>
@@ -959,15 +751,7 @@
         <w:jc w:val="left"/>
       </w:pPr>
       <w:r>
-        <w:t xml:space="preserve">The Project Developers and Software testers will be physically present on-site or available for online meetings to actively </w:t>
-      </w:r>
-      <w:proofErr w:type="gramStart"/>
-      <w:r>
-        <w:t>participate</w:t>
-      </w:r>
-      <w:proofErr w:type="gramEnd"/>
-      <w:r>
-        <w:t xml:space="preserve"> in the transition process and receive knowledge transfer.</w:t>
+        <w:t>The Project Developers and Software testers will be physically present on-site or available for online meetings to actively participate in the transition process and receive knowledge transfer.</w:t>
       </w:r>
     </w:p>
     <w:p>
@@ -989,15 +773,7 @@
         <w:jc w:val="left"/>
       </w:pPr>
       <w:r>
-        <w:t xml:space="preserve">The project team will provide the Quality Assurance Lead with all necessary documentation, training materials, and instruction manuals to </w:t>
-      </w:r>
-      <w:proofErr w:type="gramStart"/>
-      <w:r>
-        <w:t>facilitate</w:t>
-      </w:r>
-      <w:proofErr w:type="gramEnd"/>
-      <w:r>
-        <w:t xml:space="preserve"> the transfer of knowledge.</w:t>
+        <w:t>The project team will provide the Quality Assurance Lead with all necessary documentation, training materials, and instruction manuals to facilitate the transfer of knowledge.</w:t>
       </w:r>
     </w:p>
     <w:p>
@@ -1041,15 +817,7 @@
         <w:jc w:val="left"/>
       </w:pPr>
       <w:r>
-        <w:t xml:space="preserve">The project team </w:t>
-      </w:r>
-      <w:proofErr w:type="gramStart"/>
-      <w:r>
-        <w:t>possesses</w:t>
-      </w:r>
-      <w:proofErr w:type="gramEnd"/>
-      <w:r>
-        <w:t xml:space="preserve"> the requisite skills and knowledge to sustainably support the system once the transition is completed.</w:t>
+        <w:t>The project team possesses the requisite skills and knowledge to sustainably support the system once the transition is completed.</w:t>
       </w:r>
     </w:p>
     <w:p>
@@ -1124,15 +892,7 @@
         <w:t>Transition Project Manager (TPM):</w:t>
       </w:r>
       <w:r>
-        <w:t xml:space="preserve"> The individual accountable for the overall success of the transition. The TPM oversees the transition team, ensures the </w:t>
-      </w:r>
-      <w:proofErr w:type="gramStart"/>
-      <w:r>
-        <w:t>timely</w:t>
-      </w:r>
-      <w:proofErr w:type="gramEnd"/>
-      <w:r>
-        <w:t xml:space="preserve"> completion of transition tasks, maintains coordination with the customer, and guarantees adherence to the transition plan.</w:t>
+        <w:t xml:space="preserve"> The individual accountable for the overall success of the transition. The TPM oversees the transition team, ensures the timely completion of transition tasks, maintains coordination with the customer, and guarantees adherence to the transition plan.</w:t>
       </w:r>
     </w:p>
     <w:p>
@@ -1157,31 +917,7 @@
         <w:t xml:space="preserve">Developers/Technical Lead (DTL): </w:t>
       </w:r>
       <w:r>
-        <w:t xml:space="preserve">Responsible for offering technical </w:t>
-      </w:r>
-      <w:proofErr w:type="gramStart"/>
-      <w:r>
-        <w:t>proficiency</w:t>
-      </w:r>
-      <w:proofErr w:type="gramEnd"/>
-      <w:r>
-        <w:t xml:space="preserve"> throughout the project. The Developers/Technical Lead collaborates closely with the project team to </w:t>
-      </w:r>
-      <w:proofErr w:type="gramStart"/>
-      <w:r>
-        <w:t>comprehend</w:t>
-      </w:r>
-      <w:proofErr w:type="gramEnd"/>
-      <w:r>
-        <w:t xml:space="preserve"> the system and establish a transition plan. Additionally, the TL </w:t>
-      </w:r>
-      <w:proofErr w:type="gramStart"/>
-      <w:r>
-        <w:t>facilitates</w:t>
-      </w:r>
-      <w:proofErr w:type="gramEnd"/>
-      <w:r>
-        <w:t xml:space="preserve"> coordination with the new contractor to ensure a seamless transfer of technical knowledge and expertise.</w:t>
+        <w:t>Responsible for offering technical proficiency throughout the project. The Developers/Technical Lead collaborates closely with the project team to comprehend the system and establish a transition plan. Additionally, the TL facilitates coordination with the new contractor to ensure a seamless transfer of technical knowledge and expertise.</w:t>
       </w:r>
     </w:p>
     <w:p>
@@ -1260,23 +996,7 @@
         <w:t xml:space="preserve">Project Team Members: </w:t>
       </w:r>
       <w:r>
-        <w:t xml:space="preserve">Responsible for </w:t>
-      </w:r>
-      <w:proofErr w:type="gramStart"/>
-      <w:r>
-        <w:t>providing</w:t>
-      </w:r>
-      <w:proofErr w:type="gramEnd"/>
-      <w:r>
-        <w:t xml:space="preserve"> support, knowledge, and expertise regarding the system. They work closely with the TPM, developers, and other team members to </w:t>
-      </w:r>
-      <w:proofErr w:type="gramStart"/>
-      <w:r>
-        <w:t>facilitate</w:t>
-      </w:r>
-      <w:proofErr w:type="gramEnd"/>
-      <w:r>
-        <w:t xml:space="preserve"> a seamless transition of knowledge and expertise.</w:t>
+        <w:t>Responsible for providing support, knowledge, and expertise regarding the system. They work closely with the TPM, developers, and other team members to facilitate a seamless transition of knowledge and expertise.</w:t>
       </w:r>
     </w:p>
     <w:tbl>
@@ -1413,23 +1133,7 @@
               <w:jc w:val="left"/>
             </w:pPr>
             <w:r>
-              <w:t xml:space="preserve">The individual </w:t>
-            </w:r>
-            <w:proofErr w:type="gramStart"/>
-            <w:r>
-              <w:t>accountable</w:t>
-            </w:r>
-            <w:proofErr w:type="gramEnd"/>
-            <w:r>
-              <w:t xml:space="preserve"> for the overall success of the transition. The TPM oversees the transition team, ensures the </w:t>
-            </w:r>
-            <w:proofErr w:type="gramStart"/>
-            <w:r>
-              <w:t>timely</w:t>
-            </w:r>
-            <w:proofErr w:type="gramEnd"/>
-            <w:r>
-              <w:t xml:space="preserve"> completion of transition tasks, maintains coordination with the customer, and guarantees adherence to the transition plan.</w:t>
+              <w:t>The individual accountable for the overall success of the transition. The TPM oversees the transition team, ensures the timely completion of transition tasks, maintains coordination with the customer, and guarantees adherence to the transition plan.</w:t>
             </w:r>
           </w:p>
         </w:tc>
@@ -1486,31 +1190,7 @@
               <w:jc w:val="left"/>
             </w:pPr>
             <w:r>
-              <w:t xml:space="preserve">Responsible for offering technical </w:t>
-            </w:r>
-            <w:proofErr w:type="gramStart"/>
-            <w:r>
-              <w:t>proficiency</w:t>
-            </w:r>
-            <w:proofErr w:type="gramEnd"/>
-            <w:r>
-              <w:t xml:space="preserve"> throughout the project. The Developers/Technical Lead collaborates closely with the project team to </w:t>
-            </w:r>
-            <w:proofErr w:type="gramStart"/>
-            <w:r>
-              <w:t>comprehend</w:t>
-            </w:r>
-            <w:proofErr w:type="gramEnd"/>
-            <w:r>
-              <w:t xml:space="preserve"> the system and establish a transition plan. Additionally, the TL </w:t>
-            </w:r>
-            <w:proofErr w:type="gramStart"/>
-            <w:r>
-              <w:t>facilitates</w:t>
-            </w:r>
-            <w:proofErr w:type="gramEnd"/>
-            <w:r>
-              <w:t xml:space="preserve"> coordination with the new contractor to ensure a seamless transfer of technical knowledge and expertise.</w:t>
+              <w:t>Responsible for offering technical proficiency throughout the project. The Developers/Technical Lead collaborates closely with the project team to comprehend the system and establish a transition plan. Additionally, the TL facilitates coordination with the new contractor to ensure a seamless transfer of technical knowledge and expertise.</w:t>
             </w:r>
           </w:p>
         </w:tc>
@@ -1673,23 +1353,7 @@
               <w:jc w:val="left"/>
             </w:pPr>
             <w:r>
-              <w:t xml:space="preserve">Responsible for </w:t>
-            </w:r>
-            <w:proofErr w:type="gramStart"/>
-            <w:r>
-              <w:t>providing</w:t>
-            </w:r>
-            <w:proofErr w:type="gramEnd"/>
-            <w:r>
-              <w:t xml:space="preserve"> support, knowledge, and expertise regarding the system. They work closely with the TPM, developers, and other team members to </w:t>
-            </w:r>
-            <w:proofErr w:type="gramStart"/>
-            <w:r>
-              <w:t>facilitate</w:t>
-            </w:r>
-            <w:proofErr w:type="gramEnd"/>
-            <w:r>
-              <w:t xml:space="preserve"> a seamless transition of knowledge and expertise</w:t>
+              <w:t>Responsible for providing support, knowledge, and expertise regarding the system. They work closely with the TPM, developers, and other team members to facilitate a seamless transition of knowledge and expertise</w:t>
             </w:r>
           </w:p>
         </w:tc>
@@ -1815,15 +1479,7 @@
       </w:r>
       <w:proofErr w:type="spellEnd"/>
       <w:r>
-        <w:t xml:space="preserve"> Ticketing System project's plan for transitioning out. To ensure a seamless and efficient transition, it is imperative to </w:t>
-      </w:r>
-      <w:proofErr w:type="gramStart"/>
-      <w:r>
-        <w:t>establish</w:t>
-      </w:r>
-      <w:proofErr w:type="gramEnd"/>
-      <w:r>
-        <w:t xml:space="preserve"> and effectively communicate a comprehensive workforce plan.</w:t>
+        <w:t xml:space="preserve"> Ticketing System project's plan for transitioning out. To ensure a seamless and efficient transition, it is imperative to establish and effectively communicate a comprehensive workforce plan.</w:t>
       </w:r>
     </w:p>
     <w:p>
@@ -1840,23 +1496,7 @@
         <w:jc w:val="left"/>
       </w:pPr>
       <w:r>
-        <w:t xml:space="preserve">As an integral part of the transition team, the Transition Project Manager will closely collaborate with both the existing and new contractors, as well as the customer, to </w:t>
-      </w:r>
-      <w:proofErr w:type="gramStart"/>
-      <w:r>
-        <w:t>determine</w:t>
-      </w:r>
-      <w:proofErr w:type="gramEnd"/>
-      <w:r>
-        <w:t xml:space="preserve"> the most optimal approach for managing the workforce. This may encompass various actions, such as </w:t>
-      </w:r>
-      <w:proofErr w:type="gramStart"/>
-      <w:r>
-        <w:t>retaining</w:t>
-      </w:r>
-      <w:proofErr w:type="gramEnd"/>
-      <w:r>
-        <w:t xml:space="preserve"> the current staff, transitioning employees to the new contractor, or even recruiting new personnel.</w:t>
+        <w:t>As an integral part of the transition team, the Transition Project Manager will closely collaborate with both the existing and new contractors, as well as the customer, to determine the most optimal approach for managing the workforce. This may encompass various actions, such as retaining the current staff, transitioning employees to the new contractor, or even recruiting new personnel.</w:t>
       </w:r>
     </w:p>
     <w:p>
@@ -1873,15 +1513,7 @@
         <w:jc w:val="left"/>
       </w:pPr>
       <w:r>
-        <w:t xml:space="preserve">Clear and </w:t>
-      </w:r>
-      <w:proofErr w:type="gramStart"/>
-      <w:r>
-        <w:t>timely</w:t>
-      </w:r>
-      <w:proofErr w:type="gramEnd"/>
-      <w:r>
-        <w:t xml:space="preserve"> communication plays a pivotal role in this process, as it is crucial to keep the workforce informed of any changes in a respectful manner. Working closely with BMO, ITRO, and security management, the Transition Project Manager will ensure that all staff members are well-informed about their options and receive the necessary support throughout the transition.</w:t>
+        <w:t>Clear and timely communication plays a pivotal role in this process, as it is crucial to keep the workforce informed of any changes in a respectful manner. Working closely with BMO, ITRO, and security management, the Transition Project Manager will ensure that all staff members are well-informed about their options and receive the necessary support throughout the transition.</w:t>
       </w:r>
     </w:p>
     <w:p>
@@ -1898,23 +1530,7 @@
         <w:jc w:val="left"/>
       </w:pPr>
       <w:r>
-        <w:t xml:space="preserve">Furthermore, any required training or re-training will be </w:t>
-      </w:r>
-      <w:proofErr w:type="gramStart"/>
-      <w:r>
-        <w:t>provided</w:t>
-      </w:r>
-      <w:proofErr w:type="gramEnd"/>
-      <w:r>
-        <w:t xml:space="preserve"> to ensure that the workforce is fully equipped to deliver exceptional services during and after the transition period. The workforce transition plan will be subject to regular review and updates as necessary, with the </w:t>
-      </w:r>
-      <w:proofErr w:type="gramStart"/>
-      <w:r>
-        <w:t>ultimate goal</w:t>
-      </w:r>
-      <w:proofErr w:type="gramEnd"/>
-      <w:r>
-        <w:t xml:space="preserve"> of successfully completing the project within the designated timeframe and budget.</w:t>
+        <w:t>Furthermore, any required training or re-training will be provided to ensure that the workforce is fully equipped to deliver exceptional services during and after the transition period. The workforce transition plan will be subject to regular review and updates as necessary, with the ultimate goal of successfully completing the project within the designated timeframe and budget.</w:t>
       </w:r>
     </w:p>
     <w:p>
@@ -2043,15 +1659,7 @@
         <w:t>:</w:t>
       </w:r>
       <w:r>
-        <w:t xml:space="preserve"> This signifies the actual launch of the new system. Before making it available to users, the team must ensure that all necessary systems are in place and functioning properly. This will likely involve conducting final system tests and verifying the </w:t>
-      </w:r>
-      <w:proofErr w:type="gramStart"/>
-      <w:r>
-        <w:t>accurate</w:t>
-      </w:r>
-      <w:proofErr w:type="gramEnd"/>
-      <w:r>
-        <w:t xml:space="preserve"> migration of data.</w:t>
+        <w:t xml:space="preserve"> This signifies the actual launch of the new system. Before making it available to users, the team must ensure that all necessary systems are in place and functioning properly. This will likely involve conducting final system tests and verifying the accurate migration of data.</w:t>
       </w:r>
     </w:p>
     <w:p>
@@ -2075,15 +1683,7 @@
         <w:t>Documentation of Lessons Learned:</w:t>
       </w:r>
       <w:r>
-        <w:t xml:space="preserve"> This phase involves documenting the insights gained throughout the project. It entails </w:t>
-      </w:r>
-      <w:proofErr w:type="gramStart"/>
-      <w:r>
-        <w:t>identifying</w:t>
-      </w:r>
-      <w:proofErr w:type="gramEnd"/>
-      <w:r>
-        <w:t xml:space="preserve"> areas where the team performed well and areas where improvements can be made. The document will serve as a valuable resource for future projects, promoting the adoption of best practices.</w:t>
+        <w:t xml:space="preserve"> This phase involves documenting the insights gained throughout the project. It entails identifying areas where the team performed well and areas where improvements can be made. The document will serve as a valuable resource for future projects, promoting the adoption of best practices.</w:t>
       </w:r>
     </w:p>
     <w:p>
@@ -2107,15 +1707,7 @@
         <w:t>Updating Files/Records:</w:t>
       </w:r>
       <w:r>
-        <w:t xml:space="preserve"> The team will </w:t>
-      </w:r>
-      <w:proofErr w:type="gramStart"/>
-      <w:r>
-        <w:t>be responsible for</w:t>
-      </w:r>
-      <w:proofErr w:type="gramEnd"/>
-      <w:r>
-        <w:t xml:space="preserve"> updating relevant files and records to reflect the project's completion. This may include archiving specific documents or updating contracts and agreements with updated information.</w:t>
+        <w:t xml:space="preserve"> The team will be responsible for updating relevant files and records to reflect the project's completion. This may include archiving specific documents or updating contracts and agreements with updated information.</w:t>
       </w:r>
     </w:p>
     <w:p>
@@ -2139,23 +1731,7 @@
         <w:t>Formal Acceptance:</w:t>
       </w:r>
       <w:r>
-        <w:t xml:space="preserve"> This phase involves obtaining formal acceptance from the customer, </w:t>
-      </w:r>
-      <w:proofErr w:type="gramStart"/>
-      <w:r>
-        <w:t>indicating</w:t>
-      </w:r>
-      <w:proofErr w:type="gramEnd"/>
-      <w:r>
-        <w:t xml:space="preserve"> successful completion of the transition. The team must ensure that all deliverables have been </w:t>
-      </w:r>
-      <w:proofErr w:type="gramStart"/>
-      <w:r>
-        <w:t>met</w:t>
-      </w:r>
-      <w:proofErr w:type="gramEnd"/>
-      <w:r>
-        <w:t xml:space="preserve"> and that the customer is satisfied with the new system.</w:t>
+        <w:t xml:space="preserve"> This phase involves obtaining formal acceptance from the customer, indicating successful completion of the transition. The team must ensure that all deliverables have been met and that the customer is satisfied with the new system.</w:t>
       </w:r>
     </w:p>
     <w:p>
@@ -2203,15 +1779,7 @@
         <w:t>Project Closeout Meeting:</w:t>
       </w:r>
       <w:r>
-        <w:t xml:space="preserve"> The final phase of the transition includes a project closeout meeting with all stakeholders. This meeting </w:t>
-      </w:r>
-      <w:proofErr w:type="gramStart"/>
-      <w:r>
-        <w:t>provides</w:t>
-      </w:r>
-      <w:proofErr w:type="gramEnd"/>
-      <w:r>
-        <w:t xml:space="preserve"> an </w:t>
+        <w:t xml:space="preserve"> The final phase of the transition includes a project closeout meeting with all stakeholders. This meeting provides an </w:t>
       </w:r>
       <w:r>
         <w:lastRenderedPageBreak/>
@@ -2290,18 +1858,21 @@
     </w:p>
     <w:p>
       <w:pPr>
-        <w:ind w:left="2156" w:right="873"/>
-      </w:pPr>
-      <w:r>
-        <w:t xml:space="preserve">There are no existing contracts or subcontract agreements related to this project. Therefore, no transition of contracts or related agreements is </w:t>
-      </w:r>
-      <w:proofErr w:type="gramStart"/>
-      <w:r>
-        <w:t>required</w:t>
-      </w:r>
-      <w:proofErr w:type="gramEnd"/>
-      <w:r>
-        <w:t xml:space="preserve">.   </w:t>
+        <w:spacing w:after="50" w:line="259" w:lineRule="auto"/>
+        <w:ind w:left="2127"/>
+        <w:jc w:val="left"/>
+      </w:pPr>
+      <w:r>
+        <w:t>As there are currently no contracts or subcontract agreements associated with this project, there is no need for any transition or transfer of contracts or related agreements.</w:t>
+      </w:r>
+      <w:r>
+        <w:rPr>
+          <w:color w:val="1F3864"/>
+        </w:rPr>
+        <w:t xml:space="preserve"> </w:t>
+      </w:r>
+      <w:r>
+        <w:t xml:space="preserve"> </w:t>
       </w:r>
     </w:p>
     <w:p>
@@ -2475,23 +2046,7 @@
         <w:ind w:left="2531" w:right="873"/>
       </w:pPr>
       <w:r>
-        <w:t xml:space="preserve">It is important to clearly </w:t>
-      </w:r>
-      <w:proofErr w:type="gramStart"/>
-      <w:r>
-        <w:t>identify</w:t>
-      </w:r>
-      <w:proofErr w:type="gramEnd"/>
-      <w:r>
-        <w:t xml:space="preserve"> the equipment that is owned by the incumbent and will remain with them. If there is any equipment that is needed to support the customer's applications and services, the plan should </w:t>
-      </w:r>
-      <w:proofErr w:type="gramStart"/>
-      <w:r>
-        <w:t>state</w:t>
-      </w:r>
-      <w:proofErr w:type="gramEnd"/>
-      <w:r>
-        <w:t xml:space="preserve"> whether the new contractor or customer has the option to purchase or use it. The plan should also include a timeline for the transfer of ownership and any necessary documentation, such as bills of sale or transfer of ownership agreements. </w:t>
+        <w:t xml:space="preserve">It is important to clearly identify the equipment that is owned by the incumbent and will remain with them. If there is any equipment that is needed to support the customer's applications and services, the plan should state whether the new contractor or customer has the option to purchase or use it. The plan should also include a timeline for the transfer of ownership and any necessary documentation, such as bills of sale or transfer of ownership agreements. </w:t>
       </w:r>
       <w:r>
         <w:rPr>
@@ -2529,23 +2084,7 @@
         <w:ind w:left="2531" w:right="873"/>
       </w:pPr>
       <w:r>
-        <w:t xml:space="preserve">In the case of the dispatch directory system project, if TELUS can </w:t>
-      </w:r>
-      <w:proofErr w:type="gramStart"/>
-      <w:r>
-        <w:t>provide</w:t>
-      </w:r>
-      <w:proofErr w:type="gramEnd"/>
-      <w:r>
-        <w:t xml:space="preserve"> the necessary equipment upon transition, there may not be a need for the project team to transition the equipment to CREST. However, it is still important to clearly </w:t>
-      </w:r>
-      <w:proofErr w:type="gramStart"/>
-      <w:r>
-        <w:t>identify</w:t>
-      </w:r>
-      <w:proofErr w:type="gramEnd"/>
-      <w:r>
-        <w:t xml:space="preserve"> which equipment is incumbent-owned and which will be provided by TELUS to ensure a smooth transition and avoid any potential conflicts or misunderstandings. The project team should work closely with TELUS and CREST to ensure that all necessary equipment is available and properly transferred. </w:t>
+        <w:t xml:space="preserve">In the case of the dispatch directory system project, if TELUS can provide the necessary equipment upon transition, there may not be a need for the project team to transition the equipment to CREST. However, it is still important to clearly identify which equipment is incumbent-owned and which will be provided by TELUS to ensure a smooth transition and avoid any potential conflicts or misunderstandings. The project team should work closely with TELUS and CREST to ensure that all necessary equipment is available and properly transferred. </w:t>
       </w:r>
       <w:r>
         <w:rPr>
@@ -2753,15 +2292,7 @@
         <w:ind w:right="873"/>
       </w:pPr>
       <w:r>
-        <w:t xml:space="preserve">All intellectual property related to the project will be </w:t>
-      </w:r>
-      <w:proofErr w:type="gramStart"/>
-      <w:r>
-        <w:t>identified</w:t>
-      </w:r>
-      <w:proofErr w:type="gramEnd"/>
-      <w:r>
-        <w:t xml:space="preserve">, including but not limited to design documents, patents, trademarks, copyrights, software code, and any proprietary information or trade secrets.   </w:t>
+        <w:t xml:space="preserve">All intellectual property related to the project will be identified, including but not limited to design documents, patents, trademarks, copyrights, software code, and any proprietary information or trade secrets.   </w:t>
       </w:r>
     </w:p>
     <w:p>
@@ -2893,15 +2424,7 @@
         <w:ind w:right="873"/>
       </w:pPr>
       <w:r>
-        <w:t xml:space="preserve">During the transition period, all intellectual property will be protected </w:t>
-      </w:r>
-      <w:proofErr w:type="gramStart"/>
-      <w:r>
-        <w:t>through the use of</w:t>
-      </w:r>
-      <w:proofErr w:type="gramEnd"/>
-      <w:r>
-        <w:t xml:space="preserve"> non-disclosure agreements (NDAs) and other legal measures.   </w:t>
+        <w:t xml:space="preserve">During the transition period, all intellectual property will be protected through the use of non-disclosure agreements (NDAs) and other legal measures.   </w:t>
       </w:r>
     </w:p>
     <w:p>
@@ -2946,15 +2469,7 @@
         <w:ind w:right="873"/>
       </w:pPr>
       <w:r>
-        <w:t xml:space="preserve">Upon completion of the transition process, all relevant intellectual property will be transferred to the new contractor, the customer, or </w:t>
-      </w:r>
-      <w:proofErr w:type="gramStart"/>
-      <w:r>
-        <w:t>retained</w:t>
-      </w:r>
-      <w:proofErr w:type="gramEnd"/>
-      <w:r>
-        <w:t xml:space="preserve"> by the incumbent based on the contractual agreements in place.   </w:t>
+        <w:t xml:space="preserve">Upon completion of the transition process, all relevant intellectual property will be transferred to the new contractor, the customer, or retained by the incumbent based on the contractual agreements in place.   </w:t>
       </w:r>
     </w:p>
     <w:p>
@@ -3175,15 +2690,7 @@
         <w:ind w:right="873" w:hanging="361"/>
       </w:pPr>
       <w:r>
-        <w:t xml:space="preserve">It is essential to </w:t>
-      </w:r>
-      <w:proofErr w:type="gramStart"/>
-      <w:r>
-        <w:t>maintain</w:t>
-      </w:r>
-      <w:proofErr w:type="gramEnd"/>
-      <w:r>
-        <w:t xml:space="preserve"> security throughout the transition process by ensuring that all user passwords are reset or disabled upon transition. This step helps to prevent unauthorized access to the system and its data. Prior to the transition, users should be notified to change their passwords to a temporary password that will be provided to them. During the transition, the new contractor or system owner should then require all users to create new, secure passwords. </w:t>
+        <w:t xml:space="preserve">It is essential to maintain security throughout the transition process by ensuring that all user passwords are reset or disabled upon transition. This step helps to prevent unauthorized access to the system and its data. Prior to the transition, users should be notified to change their passwords to a temporary password that will be provided to them. During the transition, the new contractor or system owner should then require all users to create new, secure passwords. </w:t>
       </w:r>
       <w:r>
         <w:rPr>
@@ -3241,15 +2748,7 @@
         <w:ind w:right="873" w:hanging="361"/>
       </w:pPr>
       <w:r>
-        <w:t xml:space="preserve">Once the inventory and password security measures have been addressed, the next step is to </w:t>
-      </w:r>
-      <w:proofErr w:type="gramStart"/>
-      <w:r>
-        <w:t>identify</w:t>
-      </w:r>
-      <w:proofErr w:type="gramEnd"/>
-      <w:r>
-        <w:t xml:space="preserve"> which accounts will be transitioned and which accounts will </w:t>
+        <w:t xml:space="preserve">Once the inventory and password security measures have been addressed, the next step is to identify which accounts will be transitioned and which accounts will </w:t>
       </w:r>
       <w:r>
         <w:lastRenderedPageBreak/>
@@ -3274,15 +2773,7 @@
         <w:ind w:right="873" w:hanging="361"/>
       </w:pPr>
       <w:r>
-        <w:t xml:space="preserve">In cases where accounts are to be disabled, the transition plan should detail the process and procedures for disabling accounts, ensuring that the access rights of terminated employees, contractors or third-party vendors are revoked </w:t>
-      </w:r>
-      <w:proofErr w:type="gramStart"/>
-      <w:r>
-        <w:t>immediately</w:t>
-      </w:r>
-      <w:proofErr w:type="gramEnd"/>
-      <w:r>
-        <w:t xml:space="preserve">.   </w:t>
+        <w:t xml:space="preserve">In cases where accounts are to be disabled, the transition plan should detail the process and procedures for disabling accounts, ensuring that the access rights of terminated employees, contractors or third-party vendors are revoked immediately.   </w:t>
       </w:r>
     </w:p>
     <w:p>
@@ -3326,23 +2817,7 @@
         <w:ind w:right="873" w:hanging="361"/>
       </w:pPr>
       <w:r>
-        <w:t xml:space="preserve">The transition plan should </w:t>
-      </w:r>
-      <w:proofErr w:type="gramStart"/>
-      <w:r>
-        <w:t>provide</w:t>
-      </w:r>
-      <w:proofErr w:type="gramEnd"/>
-      <w:r>
-        <w:t xml:space="preserve"> a table of all user accounts to be transitioned or disabled. This table should include the username, the associated email address, and the corresponding privileges or access rights. The table should also </w:t>
-      </w:r>
-      <w:proofErr w:type="gramStart"/>
-      <w:r>
-        <w:t>indicate</w:t>
-      </w:r>
-      <w:proofErr w:type="gramEnd"/>
-      <w:r>
-        <w:t xml:space="preserve"> whether the account will be transitioned or disabled, along with any specific transition instructions. </w:t>
+        <w:t xml:space="preserve">The transition plan should provide a table of all user accounts to be transitioned or disabled. This table should include the username, the associated email address, and the corresponding privileges or access rights. The table should also indicate whether the account will be transitioned or disabled, along with any specific transition instructions. </w:t>
       </w:r>
       <w:r>
         <w:rPr>
@@ -3379,15 +2854,7 @@
         <w:ind w:left="2156" w:right="873"/>
       </w:pPr>
       <w:r>
-        <w:t xml:space="preserve">In summary, the transition of user accounts and passwords is an essential aspect of the property transition plan for the Dispatch Directory System project. By following a comprehensive inventory, password security measures, account transition and disablement procedures, and </w:t>
-      </w:r>
-      <w:proofErr w:type="gramStart"/>
-      <w:r>
-        <w:t>providing</w:t>
-      </w:r>
-      <w:proofErr w:type="gramEnd"/>
-      <w:r>
-        <w:t xml:space="preserve"> a table of user accounts, a smooth and secure transition can be achieved. </w:t>
+        <w:t xml:space="preserve">In summary, the transition of user accounts and passwords is an essential aspect of the property transition plan for the Dispatch Directory System project. By following a comprehensive inventory, password security measures, account transition and disablement procedures, and providing a table of user accounts, a smooth and secure transition can be achieved. </w:t>
       </w:r>
       <w:r>
         <w:rPr>
@@ -3490,15 +2957,7 @@
         <w:ind w:right="873" w:hanging="361"/>
       </w:pPr>
       <w:r>
-        <w:t xml:space="preserve">The project team and senior developer will </w:t>
-      </w:r>
-      <w:proofErr w:type="gramStart"/>
-      <w:r>
-        <w:t>provide</w:t>
-      </w:r>
-      <w:proofErr w:type="gramEnd"/>
-      <w:r>
-        <w:t xml:space="preserve"> documentation and manuals to the CREST SME.   </w:t>
+        <w:t xml:space="preserve">The project team and senior developer will provide documentation and manuals to the CREST SME.   </w:t>
       </w:r>
     </w:p>
     <w:p>
@@ -3523,15 +2982,7 @@
         <w:ind w:right="873" w:hanging="361"/>
       </w:pPr>
       <w:r>
-        <w:t xml:space="preserve">The manuals will </w:t>
-      </w:r>
-      <w:proofErr w:type="gramStart"/>
-      <w:r>
-        <w:t>provide</w:t>
-      </w:r>
-      <w:proofErr w:type="gramEnd"/>
-      <w:r>
-        <w:t xml:space="preserve"> step-by-step instructions on how to perform specific tasks related to the system.   </w:t>
+        <w:t xml:space="preserve">The manuals will provide step-by-step instructions on how to perform specific tasks related to the system.   </w:t>
       </w:r>
     </w:p>
     <w:p>
@@ -3609,15 +3060,7 @@
         <w:ind w:right="873" w:hanging="361"/>
       </w:pPr>
       <w:r>
-        <w:t xml:space="preserve">The CREST SME will </w:t>
-      </w:r>
-      <w:proofErr w:type="gramStart"/>
-      <w:r>
-        <w:t>be responsible for</w:t>
-      </w:r>
-      <w:proofErr w:type="gramEnd"/>
-      <w:r>
-        <w:t xml:space="preserve"> cascading the information to the CREST staff as they do not have to be trained in an actual class or accommodate scheduled classes due to the fast-paced environment.   </w:t>
+        <w:t xml:space="preserve">The CREST SME will be responsible for cascading the information to the CREST staff as they do not have to be trained in an actual class or accommodate scheduled classes due to the fast-paced environment.   </w:t>
       </w:r>
     </w:p>
     <w:p>
@@ -3646,15 +3089,7 @@
         <w:ind w:left="2156" w:right="873"/>
       </w:pPr>
       <w:r>
-        <w:t xml:space="preserve">As part of the Knowledge Transfer Plan, regular check-ins and meetings will be scheduled between the project team, senior developer, and CREST SME to ensure that the transfer of knowledge is successful and that any questions or issues are addressed </w:t>
-      </w:r>
-      <w:proofErr w:type="gramStart"/>
-      <w:r>
-        <w:t>in a timely manner</w:t>
-      </w:r>
-      <w:proofErr w:type="gramEnd"/>
-      <w:r>
-        <w:t xml:space="preserve">. Additionally, any updates or changes to the system will be documented and shared with the CREST team to ensure they have access to the most up-to-date information.   </w:t>
+        <w:t xml:space="preserve">As part of the Knowledge Transfer Plan, regular check-ins and meetings will be scheduled between the project team, senior developer, and CREST SME to ensure that the transfer of knowledge is successful and that any questions or issues are addressed in a timely manner. Additionally, any updates or changes to the system will be documented and shared with the CREST team to ensure they have access to the most up-to-date information.   </w:t>
       </w:r>
     </w:p>
     <w:p>

</xml_diff>

<commit_message>
Implementation Plan - append property transition
</commit_message>
<xml_diff>
--- a/documentation/projman/W5-KAYVI byte - Implementation Plan.docx
+++ b/documentation/projman/W5-KAYVI byte - Implementation Plan.docx
@@ -85,7 +85,15 @@
       </w:r>
       <w:proofErr w:type="spellEnd"/>
       <w:r>
-        <w:t xml:space="preserve"> Ticketing System project is nearing completion, and as part of the project closeout, a transition out plan has been developed to ensure a smooth handover of the system to its new owners. The purpose of this plan is to provide a high-level overview of the transition process, including the history of the contract, the current state of the system, and the planned transition to the new owners.   </w:t>
+        <w:t xml:space="preserve"> Ticketing System project is nearing completion, and as part of the project closeout, a transition out plan has been developed to ensure a smooth handover of the system to its new owners. The purpose of this plan is to </w:t>
+      </w:r>
+      <w:proofErr w:type="gramStart"/>
+      <w:r>
+        <w:t>provide</w:t>
+      </w:r>
+      <w:proofErr w:type="gramEnd"/>
+      <w:r>
+        <w:t xml:space="preserve"> a high-level overview of the transition process, including the history of the contract, the current state of the system, and the planned transition to the new owners.   </w:t>
       </w:r>
     </w:p>
     <w:p>
@@ -113,7 +121,15 @@
       </w:r>
       <w:proofErr w:type="spellEnd"/>
       <w:r>
-        <w:t xml:space="preserve"> Ticketing System was developed by our organization in collaboration with the client to improve their dispatch operations. The system has been in use for the past year and has successfully achieved the project objectives. As per the contract agreement, the system is now transitioning to the client's ownership.   </w:t>
+        <w:t xml:space="preserve"> Ticketing System was developed by our organization in collaboration with the client to improve their dispatch operations. The system has been in use for the past year and has successfully achieved the project </w:t>
+      </w:r>
+      <w:proofErr w:type="gramStart"/>
+      <w:r>
+        <w:t>objectives</w:t>
+      </w:r>
+      <w:proofErr w:type="gramEnd"/>
+      <w:r>
+        <w:t xml:space="preserve">. As per the contract agreement, the system is now transitioning to the client's ownership.   </w:t>
       </w:r>
     </w:p>
     <w:p>
@@ -133,7 +149,23 @@
         <w:jc w:val="left"/>
       </w:pPr>
       <w:r>
-        <w:t xml:space="preserve">The current state of the system is stable and operational. All required functionalities have been tested and validated, and user training has been completed. As we transition out, we aim to ensure that the client is equipped with all necessary documentation and support to manage and maintain the system effectively.    </w:t>
+        <w:t xml:space="preserve">The current state of the system is stable and operational. All required functionalities have been tested and </w:t>
+      </w:r>
+      <w:proofErr w:type="gramStart"/>
+      <w:r>
+        <w:t>validated</w:t>
+      </w:r>
+      <w:proofErr w:type="gramEnd"/>
+      <w:r>
+        <w:t xml:space="preserve">, and user training has been completed. As we transition out, we aim to ensure that the client is equipped with all necessary documentation and support to manage and </w:t>
+      </w:r>
+      <w:proofErr w:type="gramStart"/>
+      <w:r>
+        <w:t>maintain</w:t>
+      </w:r>
+      <w:proofErr w:type="gramEnd"/>
+      <w:r>
+        <w:t xml:space="preserve"> the system effectively.    </w:t>
       </w:r>
     </w:p>
     <w:p>
@@ -153,7 +185,15 @@
         <w:jc w:val="left"/>
       </w:pPr>
       <w:r>
-        <w:t xml:space="preserve">The new owners will receive all project deliverables, including technical documentation, user manuals, and source code, to ensure they have a comprehensive understanding of the system. We will also provide knowledge transfer sessions to the new owners, covering system operations, maintenance, and troubleshooting.   </w:t>
+        <w:t xml:space="preserve">The new owners will receive all project deliverables, including technical documentation, user manuals, and source code, to ensure they have a comprehensive understanding of the system. We will also </w:t>
+      </w:r>
+      <w:proofErr w:type="gramStart"/>
+      <w:r>
+        <w:t>provide</w:t>
+      </w:r>
+      <w:proofErr w:type="gramEnd"/>
+      <w:r>
+        <w:t xml:space="preserve"> knowledge transfer sessions to the new owners, covering system operations, maintenance, and troubleshooting.   </w:t>
       </w:r>
     </w:p>
     <w:p>
@@ -173,11 +213,35 @@
         <w:jc w:val="left"/>
       </w:pPr>
       <w:r>
-        <w:t xml:space="preserve">The transition out plan for the project includes a detailed timeline with a focus on a smooth and successful handover to the new contractor. The execution phase of the transition plan involves user training and go-live, which will take place at the end of March 2024. The closeout phase of the plan involves several key activities, including documenting lessons learned, updating files and records, gaining formal acceptance, archiving files and documents, and holding a project closeout meeting. These activities will take place throughout April 2024, with the project closeout meeting scheduled for the month of May. Throughout the transition, the transition team will work closely together to ensure a smooth handover </w:t>
+        <w:t xml:space="preserve">The transition out plan for the project includes a detailed timeline with a focus on a smooth and successful handover to the new contractor. The execution phase of the transition plan involves user training and go-live, which will take place at the end of March 2024. The closeout phase of the plan involves several key activities, including documenting lessons learned, updating files and records, gaining formal acceptance, archiving files and documents, and holding a project closeout meeting. These activities will take place throughout April 2024, with the project closeout meeting scheduled for </w:t>
+      </w:r>
+      <w:proofErr w:type="gramStart"/>
+      <w:r>
+        <w:t>the month of May</w:t>
+      </w:r>
+      <w:proofErr w:type="gramEnd"/>
+      <w:r>
+        <w:t xml:space="preserve">. Throughout the transition, the transition team will work closely together to ensure a smooth handover </w:t>
       </w:r>
       <w:r>
         <w:lastRenderedPageBreak/>
-        <w:t xml:space="preserve">and minimize any disruptions to the project's operations. The team will consist of various roles, including the Transition Project Manager, Technical Lead,, Quality Assurance Lead, and Project Team Members. By following this transition plan and timeline, the project team aims to ensure a successful and seamless handover to the new contractor while maintaining the quality of the project's deliverables.  </w:t>
+        <w:t xml:space="preserve">and minimize any disruptions to the project's operations. The team will consist of various roles, including the Transition Project Manager, Technical </w:t>
+      </w:r>
+      <w:proofErr w:type="gramStart"/>
+      <w:r>
+        <w:t>Lead,,</w:t>
+      </w:r>
+      <w:proofErr w:type="gramEnd"/>
+      <w:r>
+        <w:t xml:space="preserve"> Quality Assurance Lead, and Project Team Members. By following this transition plan and timeline, the project team aims to ensure a successful and seamless handover to the new contractor while </w:t>
+      </w:r>
+      <w:proofErr w:type="gramStart"/>
+      <w:r>
+        <w:t>maintaining</w:t>
+      </w:r>
+      <w:proofErr w:type="gramEnd"/>
+      <w:r>
+        <w:t xml:space="preserve"> the quality of the project's deliverables.  </w:t>
       </w:r>
     </w:p>
     <w:p>
@@ -370,17 +434,39 @@
           <w:bCs/>
         </w:rPr>
       </w:pPr>
+      <w:proofErr w:type="gramStart"/>
       <w:r>
         <w:rPr>
           <w:b/>
         </w:rPr>
-        <w:t>Identifying Key Variables:</w:t>
-      </w:r>
-      <w:r>
-        <w:rPr>
-          <w:bCs/>
-        </w:rPr>
-        <w:t xml:space="preserve"> An in-depth understanding of the essential factors, variables, or parameters relevant to the project will be established. This involves recognizing crucial elements that significantly impact the project's overall success.</w:t>
+        <w:t>Identifying</w:t>
+      </w:r>
+      <w:proofErr w:type="gramEnd"/>
+      <w:r>
+        <w:rPr>
+          <w:b/>
+        </w:rPr>
+        <w:t xml:space="preserve"> Key Variables:</w:t>
+      </w:r>
+      <w:r>
+        <w:rPr>
+          <w:bCs/>
+        </w:rPr>
+        <w:t xml:space="preserve"> An in-depth understanding of the essential factors, variables, or parameters relevant to the project will be established. This involves recognizing crucial elements that significantly </w:t>
+      </w:r>
+      <w:proofErr w:type="gramStart"/>
+      <w:r>
+        <w:rPr>
+          <w:bCs/>
+        </w:rPr>
+        <w:t>impact</w:t>
+      </w:r>
+      <w:proofErr w:type="gramEnd"/>
+      <w:r>
+        <w:rPr>
+          <w:bCs/>
+        </w:rPr>
+        <w:t xml:space="preserve"> the project's overall success.</w:t>
       </w:r>
     </w:p>
     <w:p>
@@ -406,17 +492,39 @@
           <w:bCs/>
         </w:rPr>
       </w:pPr>
+      <w:proofErr w:type="gramStart"/>
       <w:r>
         <w:rPr>
           <w:b/>
         </w:rPr>
-        <w:t>Determining Roles:</w:t>
-      </w:r>
-      <w:r>
-        <w:rPr>
-          <w:bCs/>
-        </w:rPr>
-        <w:t xml:space="preserve"> The specific roles and responsibilities of each team member will be determined. This entails assigning particular tasks and clearly defining the roles and duties of individuals involved in the project.</w:t>
+        <w:t>Determining</w:t>
+      </w:r>
+      <w:proofErr w:type="gramEnd"/>
+      <w:r>
+        <w:rPr>
+          <w:b/>
+        </w:rPr>
+        <w:t xml:space="preserve"> Roles:</w:t>
+      </w:r>
+      <w:r>
+        <w:rPr>
+          <w:bCs/>
+        </w:rPr>
+        <w:t xml:space="preserve"> The specific roles and responsibilities of each team member will be determined. This entails assigning </w:t>
+      </w:r>
+      <w:proofErr w:type="gramStart"/>
+      <w:r>
+        <w:rPr>
+          <w:bCs/>
+        </w:rPr>
+        <w:t>particular tasks</w:t>
+      </w:r>
+      <w:proofErr w:type="gramEnd"/>
+      <w:r>
+        <w:rPr>
+          <w:bCs/>
+        </w:rPr>
+        <w:t xml:space="preserve"> and clearly defining the roles and duties of individuals involved in the project.</w:t>
       </w:r>
     </w:p>
     <w:p>
@@ -452,7 +560,21 @@
         <w:rPr>
           <w:bCs/>
         </w:rPr>
-        <w:t xml:space="preserve"> Clear and concise responsibilities will be outlined for each team member. This ensures that everyone possesses a precise understanding of their specific duties and the expectations placed upon them.</w:t>
+        <w:t xml:space="preserve"> Clear and concise responsibilities will be outlined for each team member. This ensures that everyone </w:t>
+      </w:r>
+      <w:proofErr w:type="gramStart"/>
+      <w:r>
+        <w:rPr>
+          <w:bCs/>
+        </w:rPr>
+        <w:t>possesses</w:t>
+      </w:r>
+      <w:proofErr w:type="gramEnd"/>
+      <w:r>
+        <w:rPr>
+          <w:bCs/>
+        </w:rPr>
+        <w:t xml:space="preserve"> a precise understanding of their specific duties and the expectations placed upon them.</w:t>
       </w:r>
     </w:p>
     <w:p>
@@ -489,7 +611,21 @@
         <w:rPr>
           <w:bCs/>
         </w:rPr>
-        <w:t xml:space="preserve"> Tasks and activities will be delegated to team members who possess the appropriate skills and expertise. This delegation process ensures an effective and efficient distribution of workload.</w:t>
+        <w:t xml:space="preserve"> Tasks and activities will be delegated to team members who </w:t>
+      </w:r>
+      <w:proofErr w:type="gramStart"/>
+      <w:r>
+        <w:rPr>
+          <w:bCs/>
+        </w:rPr>
+        <w:t>possess</w:t>
+      </w:r>
+      <w:proofErr w:type="gramEnd"/>
+      <w:r>
+        <w:rPr>
+          <w:bCs/>
+        </w:rPr>
+        <w:t xml:space="preserve"> the appropriate skills and expertise. This delegation process ensures an effective and efficient distribution of workload.</w:t>
       </w:r>
     </w:p>
     <w:p>
@@ -525,7 +661,21 @@
         <w:rPr>
           <w:bCs/>
         </w:rPr>
-        <w:t xml:space="preserve"> The progress of the project will be closely monitored to track the timely completion of tasks and milestones. This allows for the prompt identification of any issues or delays, enabling proactive corrective actions.</w:t>
+        <w:t xml:space="preserve"> The progress of the project will be closely </w:t>
+      </w:r>
+      <w:proofErr w:type="gramStart"/>
+      <w:r>
+        <w:rPr>
+          <w:bCs/>
+        </w:rPr>
+        <w:t>monitored</w:t>
+      </w:r>
+      <w:proofErr w:type="gramEnd"/>
+      <w:r>
+        <w:rPr>
+          <w:bCs/>
+        </w:rPr>
+        <w:t xml:space="preserve"> to track the timely completion of tasks and milestones. This allows for the prompt identification of any issues or delays, enabling proactive corrective actions.</w:t>
       </w:r>
     </w:p>
     <w:p>
@@ -561,7 +711,35 @@
         <w:rPr>
           <w:bCs/>
         </w:rPr>
-        <w:t xml:space="preserve"> In the event of any project-related challenges or issues, suitable corrective actions will be undertaken. This may involve modifying the project plan, reallocating resources, or making necessary adjustments to ensure the achievement of project success.</w:t>
+        <w:t xml:space="preserve"> </w:t>
+      </w:r>
+      <w:proofErr w:type="gramStart"/>
+      <w:r>
+        <w:rPr>
+          <w:bCs/>
+        </w:rPr>
+        <w:t>In the event of</w:t>
+      </w:r>
+      <w:proofErr w:type="gramEnd"/>
+      <w:r>
+        <w:rPr>
+          <w:bCs/>
+        </w:rPr>
+        <w:t xml:space="preserve"> any project-related challenges or issues, suitable corrective actions will be undertaken. This may involve </w:t>
+      </w:r>
+      <w:proofErr w:type="gramStart"/>
+      <w:r>
+        <w:rPr>
+          <w:bCs/>
+        </w:rPr>
+        <w:t>modifying</w:t>
+      </w:r>
+      <w:proofErr w:type="gramEnd"/>
+      <w:r>
+        <w:rPr>
+          <w:bCs/>
+        </w:rPr>
+        <w:t xml:space="preserve"> the project plan, reallocating resources, or making necessary adjustments to ensure the achievement of project success.</w:t>
       </w:r>
     </w:p>
     <w:p>
@@ -587,7 +765,21 @@
         <w:rPr>
           <w:bCs/>
         </w:rPr>
-        <w:t>By following these steps, the project management process facilitates effective communication, meticulous planning, knowledge transfer, efficient allocation of staff, and the ability to actively monitor progress while addressing any emerging issues.</w:t>
+        <w:t xml:space="preserve">By following these steps, the project management process </w:t>
+      </w:r>
+      <w:proofErr w:type="gramStart"/>
+      <w:r>
+        <w:rPr>
+          <w:bCs/>
+        </w:rPr>
+        <w:t>facilitates</w:t>
+      </w:r>
+      <w:proofErr w:type="gramEnd"/>
+      <w:r>
+        <w:rPr>
+          <w:bCs/>
+        </w:rPr>
+        <w:t xml:space="preserve"> effective communication, meticulous planning, knowledge transfer, efficient allocation of staff, and the ability to actively monitor progress while addressing any emerging issues.</w:t>
       </w:r>
     </w:p>
     <w:p>
@@ -686,7 +878,15 @@
         <w:jc w:val="left"/>
       </w:pPr>
       <w:r>
-        <w:t>The timeline provides a detailed schedule for each activity, ensuring that all transition tasks are completed promptly. The success of the transition plan hinges on the careful planning and execution of each activity as outlined in the timeline.</w:t>
+        <w:t xml:space="preserve">The timeline </w:t>
+      </w:r>
+      <w:proofErr w:type="gramStart"/>
+      <w:r>
+        <w:t>provides</w:t>
+      </w:r>
+      <w:proofErr w:type="gramEnd"/>
+      <w:r>
+        <w:t xml:space="preserve"> a detailed schedule for each activity, ensuring that all transition tasks are completed promptly. The success of the transition plan hinges on the careful planning and execution of each activity as outlined in the timeline.</w:t>
       </w:r>
     </w:p>
     <w:p>
@@ -729,7 +929,15 @@
       </w:pPr>
       <w:r>
         <w:lastRenderedPageBreak/>
-        <w:t>To facilitate the transition approach, the following assumptions will be made:</w:t>
+        <w:t xml:space="preserve">To </w:t>
+      </w:r>
+      <w:proofErr w:type="gramStart"/>
+      <w:r>
+        <w:t>facilitate</w:t>
+      </w:r>
+      <w:proofErr w:type="gramEnd"/>
+      <w:r>
+        <w:t xml:space="preserve"> the transition approach, the following assumptions will be made:</w:t>
       </w:r>
     </w:p>
     <w:p>
@@ -751,7 +959,15 @@
         <w:jc w:val="left"/>
       </w:pPr>
       <w:r>
-        <w:t>The Project Developers and Software testers will be physically present on-site or available for online meetings to actively participate in the transition process and receive knowledge transfer.</w:t>
+        <w:t xml:space="preserve">The Project Developers and Software testers will be physically present on-site or available for online meetings to actively </w:t>
+      </w:r>
+      <w:proofErr w:type="gramStart"/>
+      <w:r>
+        <w:t>participate</w:t>
+      </w:r>
+      <w:proofErr w:type="gramEnd"/>
+      <w:r>
+        <w:t xml:space="preserve"> in the transition process and receive knowledge transfer.</w:t>
       </w:r>
     </w:p>
     <w:p>
@@ -773,7 +989,15 @@
         <w:jc w:val="left"/>
       </w:pPr>
       <w:r>
-        <w:t>The project team will provide the Quality Assurance Lead with all necessary documentation, training materials, and instruction manuals to facilitate the transfer of knowledge.</w:t>
+        <w:t xml:space="preserve">The project team will provide the Quality Assurance Lead with all necessary documentation, training materials, and instruction manuals to </w:t>
+      </w:r>
+      <w:proofErr w:type="gramStart"/>
+      <w:r>
+        <w:t>facilitate</w:t>
+      </w:r>
+      <w:proofErr w:type="gramEnd"/>
+      <w:r>
+        <w:t xml:space="preserve"> the transfer of knowledge.</w:t>
       </w:r>
     </w:p>
     <w:p>
@@ -817,7 +1041,15 @@
         <w:jc w:val="left"/>
       </w:pPr>
       <w:r>
-        <w:t>The project team possesses the requisite skills and knowledge to sustainably support the system once the transition is completed.</w:t>
+        <w:t xml:space="preserve">The project team </w:t>
+      </w:r>
+      <w:proofErr w:type="gramStart"/>
+      <w:r>
+        <w:t>possesses</w:t>
+      </w:r>
+      <w:proofErr w:type="gramEnd"/>
+      <w:r>
+        <w:t xml:space="preserve"> the requisite skills and knowledge to sustainably support the system once the transition is completed.</w:t>
       </w:r>
     </w:p>
     <w:p>
@@ -892,7 +1124,15 @@
         <w:t>Transition Project Manager (TPM):</w:t>
       </w:r>
       <w:r>
-        <w:t xml:space="preserve"> The individual accountable for the overall success of the transition. The TPM oversees the transition team, ensures the timely completion of transition tasks, maintains coordination with the customer, and guarantees adherence to the transition plan.</w:t>
+        <w:t xml:space="preserve"> The individual accountable for the overall success of the transition. The TPM oversees the transition team, ensures the </w:t>
+      </w:r>
+      <w:proofErr w:type="gramStart"/>
+      <w:r>
+        <w:t>timely</w:t>
+      </w:r>
+      <w:proofErr w:type="gramEnd"/>
+      <w:r>
+        <w:t xml:space="preserve"> completion of transition tasks, maintains coordination with the customer, and guarantees adherence to the transition plan.</w:t>
       </w:r>
     </w:p>
     <w:p>
@@ -917,7 +1157,31 @@
         <w:t xml:space="preserve">Developers/Technical Lead (DTL): </w:t>
       </w:r>
       <w:r>
-        <w:t>Responsible for offering technical proficiency throughout the project. The Developers/Technical Lead collaborates closely with the project team to comprehend the system and establish a transition plan. Additionally, the TL facilitates coordination with the new contractor to ensure a seamless transfer of technical knowledge and expertise.</w:t>
+        <w:t xml:space="preserve">Responsible for offering technical </w:t>
+      </w:r>
+      <w:proofErr w:type="gramStart"/>
+      <w:r>
+        <w:t>proficiency</w:t>
+      </w:r>
+      <w:proofErr w:type="gramEnd"/>
+      <w:r>
+        <w:t xml:space="preserve"> throughout the project. The Developers/Technical Lead collaborates closely with the project team to </w:t>
+      </w:r>
+      <w:proofErr w:type="gramStart"/>
+      <w:r>
+        <w:t>comprehend</w:t>
+      </w:r>
+      <w:proofErr w:type="gramEnd"/>
+      <w:r>
+        <w:t xml:space="preserve"> the system and establish a transition plan. Additionally, the TL </w:t>
+      </w:r>
+      <w:proofErr w:type="gramStart"/>
+      <w:r>
+        <w:t>facilitates</w:t>
+      </w:r>
+      <w:proofErr w:type="gramEnd"/>
+      <w:r>
+        <w:t xml:space="preserve"> coordination with the new contractor to ensure a seamless transfer of technical knowledge and expertise.</w:t>
       </w:r>
     </w:p>
     <w:p>
@@ -996,7 +1260,23 @@
         <w:t xml:space="preserve">Project Team Members: </w:t>
       </w:r>
       <w:r>
-        <w:t>Responsible for providing support, knowledge, and expertise regarding the system. They work closely with the TPM, developers, and other team members to facilitate a seamless transition of knowledge and expertise.</w:t>
+        <w:t xml:space="preserve">Responsible for </w:t>
+      </w:r>
+      <w:proofErr w:type="gramStart"/>
+      <w:r>
+        <w:t>providing</w:t>
+      </w:r>
+      <w:proofErr w:type="gramEnd"/>
+      <w:r>
+        <w:t xml:space="preserve"> support, knowledge, and expertise regarding the system. They work closely with the TPM, developers, and other team members to </w:t>
+      </w:r>
+      <w:proofErr w:type="gramStart"/>
+      <w:r>
+        <w:t>facilitate</w:t>
+      </w:r>
+      <w:proofErr w:type="gramEnd"/>
+      <w:r>
+        <w:t xml:space="preserve"> a seamless transition of knowledge and expertise.</w:t>
       </w:r>
     </w:p>
     <w:tbl>
@@ -1133,7 +1413,23 @@
               <w:jc w:val="left"/>
             </w:pPr>
             <w:r>
-              <w:t>The individual accountable for the overall success of the transition. The TPM oversees the transition team, ensures the timely completion of transition tasks, maintains coordination with the customer, and guarantees adherence to the transition plan.</w:t>
+              <w:t xml:space="preserve">The individual </w:t>
+            </w:r>
+            <w:proofErr w:type="gramStart"/>
+            <w:r>
+              <w:t>accountable</w:t>
+            </w:r>
+            <w:proofErr w:type="gramEnd"/>
+            <w:r>
+              <w:t xml:space="preserve"> for the overall success of the transition. The TPM oversees the transition team, ensures the </w:t>
+            </w:r>
+            <w:proofErr w:type="gramStart"/>
+            <w:r>
+              <w:t>timely</w:t>
+            </w:r>
+            <w:proofErr w:type="gramEnd"/>
+            <w:r>
+              <w:t xml:space="preserve"> completion of transition tasks, maintains coordination with the customer, and guarantees adherence to the transition plan.</w:t>
             </w:r>
           </w:p>
         </w:tc>
@@ -1190,7 +1486,31 @@
               <w:jc w:val="left"/>
             </w:pPr>
             <w:r>
-              <w:t>Responsible for offering technical proficiency throughout the project. The Developers/Technical Lead collaborates closely with the project team to comprehend the system and establish a transition plan. Additionally, the TL facilitates coordination with the new contractor to ensure a seamless transfer of technical knowledge and expertise.</w:t>
+              <w:t xml:space="preserve">Responsible for offering technical </w:t>
+            </w:r>
+            <w:proofErr w:type="gramStart"/>
+            <w:r>
+              <w:t>proficiency</w:t>
+            </w:r>
+            <w:proofErr w:type="gramEnd"/>
+            <w:r>
+              <w:t xml:space="preserve"> throughout the project. The Developers/Technical Lead collaborates closely with the project team to </w:t>
+            </w:r>
+            <w:proofErr w:type="gramStart"/>
+            <w:r>
+              <w:t>comprehend</w:t>
+            </w:r>
+            <w:proofErr w:type="gramEnd"/>
+            <w:r>
+              <w:t xml:space="preserve"> the system and establish a transition plan. Additionally, the TL </w:t>
+            </w:r>
+            <w:proofErr w:type="gramStart"/>
+            <w:r>
+              <w:t>facilitates</w:t>
+            </w:r>
+            <w:proofErr w:type="gramEnd"/>
+            <w:r>
+              <w:t xml:space="preserve"> coordination with the new contractor to ensure a seamless transfer of technical knowledge and expertise.</w:t>
             </w:r>
           </w:p>
         </w:tc>
@@ -1353,7 +1673,23 @@
               <w:jc w:val="left"/>
             </w:pPr>
             <w:r>
-              <w:t>Responsible for providing support, knowledge, and expertise regarding the system. They work closely with the TPM, developers, and other team members to facilitate a seamless transition of knowledge and expertise</w:t>
+              <w:t xml:space="preserve">Responsible for </w:t>
+            </w:r>
+            <w:proofErr w:type="gramStart"/>
+            <w:r>
+              <w:t>providing</w:t>
+            </w:r>
+            <w:proofErr w:type="gramEnd"/>
+            <w:r>
+              <w:t xml:space="preserve"> support, knowledge, and expertise regarding the system. They work closely with the TPM, developers, and other team members to </w:t>
+            </w:r>
+            <w:proofErr w:type="gramStart"/>
+            <w:r>
+              <w:t>facilitate</w:t>
+            </w:r>
+            <w:proofErr w:type="gramEnd"/>
+            <w:r>
+              <w:t xml:space="preserve"> a seamless transition of knowledge and expertise</w:t>
             </w:r>
           </w:p>
         </w:tc>
@@ -1479,7 +1815,15 @@
       </w:r>
       <w:proofErr w:type="spellEnd"/>
       <w:r>
-        <w:t xml:space="preserve"> Ticketing System project's plan for transitioning out. To ensure a seamless and efficient transition, it is imperative to establish and effectively communicate a comprehensive workforce plan.</w:t>
+        <w:t xml:space="preserve"> Ticketing System project's plan for transitioning out. To ensure a seamless and efficient transition, it is imperative to </w:t>
+      </w:r>
+      <w:proofErr w:type="gramStart"/>
+      <w:r>
+        <w:t>establish</w:t>
+      </w:r>
+      <w:proofErr w:type="gramEnd"/>
+      <w:r>
+        <w:t xml:space="preserve"> and effectively communicate a comprehensive workforce plan.</w:t>
       </w:r>
     </w:p>
     <w:p>
@@ -1496,7 +1840,23 @@
         <w:jc w:val="left"/>
       </w:pPr>
       <w:r>
-        <w:t>As an integral part of the transition team, the Transition Project Manager will closely collaborate with both the existing and new contractors, as well as the customer, to determine the most optimal approach for managing the workforce. This may encompass various actions, such as retaining the current staff, transitioning employees to the new contractor, or even recruiting new personnel.</w:t>
+        <w:t xml:space="preserve">As an integral part of the transition team, the Transition Project Manager will closely collaborate with both the existing and new contractors, as well as the customer, to </w:t>
+      </w:r>
+      <w:proofErr w:type="gramStart"/>
+      <w:r>
+        <w:t>determine</w:t>
+      </w:r>
+      <w:proofErr w:type="gramEnd"/>
+      <w:r>
+        <w:t xml:space="preserve"> the most optimal approach for managing the workforce. This may encompass various actions, such as </w:t>
+      </w:r>
+      <w:proofErr w:type="gramStart"/>
+      <w:r>
+        <w:t>retaining</w:t>
+      </w:r>
+      <w:proofErr w:type="gramEnd"/>
+      <w:r>
+        <w:t xml:space="preserve"> the current staff, transitioning employees to the new contractor, or even recruiting new personnel.</w:t>
       </w:r>
     </w:p>
     <w:p>
@@ -1513,7 +1873,15 @@
         <w:jc w:val="left"/>
       </w:pPr>
       <w:r>
-        <w:t>Clear and timely communication plays a pivotal role in this process, as it is crucial to keep the workforce informed of any changes in a respectful manner. Working closely with BMO, ITRO, and security management, the Transition Project Manager will ensure that all staff members are well-informed about their options and receive the necessary support throughout the transition.</w:t>
+        <w:t xml:space="preserve">Clear and </w:t>
+      </w:r>
+      <w:proofErr w:type="gramStart"/>
+      <w:r>
+        <w:t>timely</w:t>
+      </w:r>
+      <w:proofErr w:type="gramEnd"/>
+      <w:r>
+        <w:t xml:space="preserve"> communication plays a pivotal role in this process, as it is crucial to keep the workforce informed of any changes in a respectful manner. Working closely with BMO, ITRO, and security management, the Transition Project Manager will ensure that all staff members are well-informed about their options and receive the necessary support throughout the transition.</w:t>
       </w:r>
     </w:p>
     <w:p>
@@ -1530,7 +1898,23 @@
         <w:jc w:val="left"/>
       </w:pPr>
       <w:r>
-        <w:t>Furthermore, any required training or re-training will be provided to ensure that the workforce is fully equipped to deliver exceptional services during and after the transition period. The workforce transition plan will be subject to regular review and updates as necessary, with the ultimate goal of successfully completing the project within the designated timeframe and budget.</w:t>
+        <w:t xml:space="preserve">Furthermore, any required training or re-training will be </w:t>
+      </w:r>
+      <w:proofErr w:type="gramStart"/>
+      <w:r>
+        <w:t>provided</w:t>
+      </w:r>
+      <w:proofErr w:type="gramEnd"/>
+      <w:r>
+        <w:t xml:space="preserve"> to ensure that the workforce is fully equipped to deliver exceptional services during and after the transition period. The workforce transition plan will be subject to regular review and updates as necessary, with the </w:t>
+      </w:r>
+      <w:proofErr w:type="gramStart"/>
+      <w:r>
+        <w:t>ultimate goal</w:t>
+      </w:r>
+      <w:proofErr w:type="gramEnd"/>
+      <w:r>
+        <w:t xml:space="preserve"> of successfully completing the project within the designated timeframe and budget.</w:t>
       </w:r>
     </w:p>
     <w:p>
@@ -1659,7 +2043,15 @@
         <w:t>:</w:t>
       </w:r>
       <w:r>
-        <w:t xml:space="preserve"> This signifies the actual launch of the new system. Before making it available to users, the team must ensure that all necessary systems are in place and functioning properly. This will likely involve conducting final system tests and verifying the accurate migration of data.</w:t>
+        <w:t xml:space="preserve"> This signifies the actual launch of the new system. Before making it available to users, the team must ensure that all necessary systems are in place and functioning properly. This will likely involve conducting final system tests and verifying the </w:t>
+      </w:r>
+      <w:proofErr w:type="gramStart"/>
+      <w:r>
+        <w:t>accurate</w:t>
+      </w:r>
+      <w:proofErr w:type="gramEnd"/>
+      <w:r>
+        <w:t xml:space="preserve"> migration of data.</w:t>
       </w:r>
     </w:p>
     <w:p>
@@ -1683,7 +2075,15 @@
         <w:t>Documentation of Lessons Learned:</w:t>
       </w:r>
       <w:r>
-        <w:t xml:space="preserve"> This phase involves documenting the insights gained throughout the project. It entails identifying areas where the team performed well and areas where improvements can be made. The document will serve as a valuable resource for future projects, promoting the adoption of best practices.</w:t>
+        <w:t xml:space="preserve"> This phase involves documenting the insights gained throughout the project. It entails </w:t>
+      </w:r>
+      <w:proofErr w:type="gramStart"/>
+      <w:r>
+        <w:t>identifying</w:t>
+      </w:r>
+      <w:proofErr w:type="gramEnd"/>
+      <w:r>
+        <w:t xml:space="preserve"> areas where the team performed well and areas where improvements can be made. The document will serve as a valuable resource for future projects, promoting the adoption of best practices.</w:t>
       </w:r>
     </w:p>
     <w:p>
@@ -1707,7 +2107,15 @@
         <w:t>Updating Files/Records:</w:t>
       </w:r>
       <w:r>
-        <w:t xml:space="preserve"> The team will be responsible for updating relevant files and records to reflect the project's completion. This may include archiving specific documents or updating contracts and agreements with updated information.</w:t>
+        <w:t xml:space="preserve"> The team will </w:t>
+      </w:r>
+      <w:proofErr w:type="gramStart"/>
+      <w:r>
+        <w:t>be responsible for</w:t>
+      </w:r>
+      <w:proofErr w:type="gramEnd"/>
+      <w:r>
+        <w:t xml:space="preserve"> updating relevant files and records to reflect the project's completion. This may include archiving specific documents or updating contracts and agreements with updated information.</w:t>
       </w:r>
     </w:p>
     <w:p>
@@ -1731,7 +2139,23 @@
         <w:t>Formal Acceptance:</w:t>
       </w:r>
       <w:r>
-        <w:t xml:space="preserve"> This phase involves obtaining formal acceptance from the customer, indicating successful completion of the transition. The team must ensure that all deliverables have been met and that the customer is satisfied with the new system.</w:t>
+        <w:t xml:space="preserve"> This phase involves obtaining formal acceptance from the customer, </w:t>
+      </w:r>
+      <w:proofErr w:type="gramStart"/>
+      <w:r>
+        <w:t>indicating</w:t>
+      </w:r>
+      <w:proofErr w:type="gramEnd"/>
+      <w:r>
+        <w:t xml:space="preserve"> successful completion of the transition. The team must ensure that all deliverables have been </w:t>
+      </w:r>
+      <w:proofErr w:type="gramStart"/>
+      <w:r>
+        <w:t>met</w:t>
+      </w:r>
+      <w:proofErr w:type="gramEnd"/>
+      <w:r>
+        <w:t xml:space="preserve"> and that the customer is satisfied with the new system.</w:t>
       </w:r>
     </w:p>
     <w:p>
@@ -1779,7 +2203,15 @@
         <w:t>Project Closeout Meeting:</w:t>
       </w:r>
       <w:r>
-        <w:t xml:space="preserve"> The final phase of the transition includes a project closeout meeting with all stakeholders. This meeting provides an </w:t>
+        <w:t xml:space="preserve"> The final phase of the transition includes a project closeout meeting with all stakeholders. This meeting </w:t>
+      </w:r>
+      <w:proofErr w:type="gramStart"/>
+      <w:r>
+        <w:t>provides</w:t>
+      </w:r>
+      <w:proofErr w:type="gramEnd"/>
+      <w:r>
+        <w:t xml:space="preserve"> an </w:t>
       </w:r>
       <w:r>
         <w:lastRenderedPageBreak/>
@@ -1946,7 +2378,7 @@
         <w:rPr>
           <w:color w:val="2F5496"/>
         </w:rPr>
-        <w:t>6.11.7.1.</w:t>
+        <w:t>6.11.7.4.</w:t>
       </w:r>
       <w:r>
         <w:rPr>
@@ -1959,18 +2391,415 @@
         <w:rPr>
           <w:color w:val="2F5496"/>
         </w:rPr>
-        <w:t xml:space="preserve">Government Furnished Equipment (GFE)  </w:t>
-      </w:r>
-      <w:r>
-        <w:t xml:space="preserve"> </w:t>
-      </w:r>
-    </w:p>
-    <w:p>
-      <w:pPr>
-        <w:ind w:left="2531" w:right="873"/>
-      </w:pPr>
-      <w:r>
-        <w:t xml:space="preserve">Since there is no involvement of Government Furnished Equipment (GFE) in the Dispatch Directory System project, this section of the transition plan is not applicable. </w:t>
+        <w:t xml:space="preserve">User Accounts and Passwords </w:t>
+      </w:r>
+      <w:r>
+        <w:rPr>
+          <w:color w:val="008000"/>
+        </w:rPr>
+        <w:t xml:space="preserve"> </w:t>
+      </w:r>
+      <w:r>
+        <w:rPr>
+          <w:color w:val="2F5496"/>
+        </w:rPr>
+        <w:t xml:space="preserve"> </w:t>
+      </w:r>
+      <w:r>
+        <w:t xml:space="preserve"> </w:t>
+      </w:r>
+    </w:p>
+    <w:p>
+      <w:pPr>
+        <w:spacing w:after="4" w:line="259" w:lineRule="auto"/>
+        <w:ind w:left="3172" w:firstLine="0"/>
+        <w:jc w:val="left"/>
+      </w:pPr>
+      <w:r>
+        <w:rPr>
+          <w:color w:val="2F5496"/>
+        </w:rPr>
+        <w:t xml:space="preserve"> </w:t>
+      </w:r>
+      <w:r>
+        <w:t xml:space="preserve"> </w:t>
+      </w:r>
+    </w:p>
+    <w:p>
+      <w:pPr>
+        <w:spacing w:after="45" w:line="259" w:lineRule="auto"/>
+        <w:ind w:left="2552" w:firstLine="0"/>
+        <w:jc w:val="left"/>
+      </w:pPr>
+      <w:r>
+        <w:t xml:space="preserve">As part of the transition plan for the </w:t>
+      </w:r>
+      <w:proofErr w:type="spellStart"/>
+      <w:r>
+        <w:t>SurveiRams</w:t>
+      </w:r>
+      <w:proofErr w:type="spellEnd"/>
+      <w:r>
+        <w:t xml:space="preserve"> Ticketing System project, it is crucial to address the transfer of user accounts and passwords. The following outlines the steps and considerations for this </w:t>
+      </w:r>
+      <w:proofErr w:type="gramStart"/>
+      <w:r>
+        <w:t>particular aspect</w:t>
+      </w:r>
+      <w:proofErr w:type="gramEnd"/>
+      <w:r>
+        <w:t xml:space="preserve"> of the transition:</w:t>
+      </w:r>
+    </w:p>
+    <w:p>
+      <w:pPr>
+        <w:spacing w:after="45" w:line="259" w:lineRule="auto"/>
+        <w:ind w:left="2552" w:firstLine="0"/>
+        <w:jc w:val="left"/>
+        <w:rPr>
+          <w:b/>
+          <w:bCs/>
+        </w:rPr>
+      </w:pPr>
+    </w:p>
+    <w:p>
+      <w:pPr>
+        <w:spacing w:after="45" w:line="259" w:lineRule="auto"/>
+        <w:ind w:left="2552" w:firstLine="0"/>
+        <w:jc w:val="left"/>
+        <w:rPr>
+          <w:b/>
+          <w:bCs/>
+        </w:rPr>
+      </w:pPr>
+      <w:r>
+        <w:rPr>
+          <w:b/>
+          <w:bCs/>
+        </w:rPr>
+        <w:t>User Account Inventory:</w:t>
+      </w:r>
+    </w:p>
+    <w:p>
+      <w:pPr>
+        <w:spacing w:after="45" w:line="259" w:lineRule="auto"/>
+        <w:ind w:left="2552" w:firstLine="0"/>
+        <w:jc w:val="left"/>
+      </w:pPr>
+      <w:r>
+        <w:t xml:space="preserve">• Initially, it is necessary to create a comprehensive inventory that lists all user accounts and their associated privileges. This inventory should encompass both internal and external users, such as system administrators, BMO, ITRO, and end users (security personnel). Additionally, it should </w:t>
+      </w:r>
+      <w:proofErr w:type="gramStart"/>
+      <w:r>
+        <w:t>identify</w:t>
+      </w:r>
+      <w:proofErr w:type="gramEnd"/>
+      <w:r>
+        <w:t xml:space="preserve"> which accounts are no longer active or necessary for the system.</w:t>
+      </w:r>
+    </w:p>
+    <w:p>
+      <w:pPr>
+        <w:spacing w:after="45" w:line="259" w:lineRule="auto"/>
+        <w:ind w:left="2552" w:firstLine="0"/>
+        <w:jc w:val="left"/>
+        <w:rPr>
+          <w:b/>
+          <w:bCs/>
+        </w:rPr>
+      </w:pPr>
+    </w:p>
+    <w:p>
+      <w:pPr>
+        <w:spacing w:after="45" w:line="259" w:lineRule="auto"/>
+        <w:ind w:left="2552" w:firstLine="0"/>
+        <w:jc w:val="left"/>
+        <w:rPr>
+          <w:b/>
+          <w:bCs/>
+        </w:rPr>
+      </w:pPr>
+      <w:r>
+        <w:rPr>
+          <w:b/>
+          <w:bCs/>
+        </w:rPr>
+        <w:t>Password Security:</w:t>
+      </w:r>
+    </w:p>
+    <w:p>
+      <w:pPr>
+        <w:spacing w:after="45" w:line="259" w:lineRule="auto"/>
+        <w:ind w:left="2552" w:firstLine="0"/>
+        <w:jc w:val="left"/>
+      </w:pPr>
+      <w:r>
+        <w:t xml:space="preserve">• Ensuring security </w:t>
+      </w:r>
+      <w:proofErr w:type="gramStart"/>
+      <w:r>
+        <w:t>remains</w:t>
+      </w:r>
+      <w:proofErr w:type="gramEnd"/>
+      <w:r>
+        <w:t xml:space="preserve"> a top priority throughout the transition process, which involves resetting or disabling all user passwords upon transition. This step serves to prevent unauthorized access to the system and its data. Before the transition, users should be notified to change their passwords to a temporary password provided to them. Then, during the transition, the system owner should enforce the creation of new, robust passwords by all users.</w:t>
+      </w:r>
+    </w:p>
+    <w:p>
+      <w:pPr>
+        <w:spacing w:after="45" w:line="259" w:lineRule="auto"/>
+        <w:ind w:left="2552" w:firstLine="0"/>
+        <w:jc w:val="left"/>
+      </w:pPr>
+    </w:p>
+    <w:p>
+      <w:pPr>
+        <w:spacing w:after="45" w:line="259" w:lineRule="auto"/>
+        <w:ind w:left="2552" w:firstLine="0"/>
+        <w:jc w:val="left"/>
+        <w:rPr>
+          <w:b/>
+          <w:bCs/>
+        </w:rPr>
+      </w:pPr>
+      <w:r>
+        <w:rPr>
+          <w:b/>
+          <w:bCs/>
+        </w:rPr>
+        <w:t>User Account Table:</w:t>
+      </w:r>
+    </w:p>
+    <w:p>
+      <w:pPr>
+        <w:spacing w:after="45" w:line="259" w:lineRule="auto"/>
+        <w:ind w:left="2552" w:firstLine="0"/>
+        <w:jc w:val="left"/>
+      </w:pPr>
+      <w:r>
+        <w:t xml:space="preserve">• The transition plan should include a table that outlines all user accounts to be transferred or disabled. This table should include details such as the username, associated email address, and </w:t>
+      </w:r>
+      <w:r>
+        <w:lastRenderedPageBreak/>
+        <w:t xml:space="preserve">corresponding privileges or access rights. Additionally, it should </w:t>
+      </w:r>
+      <w:proofErr w:type="gramStart"/>
+      <w:r>
+        <w:t>indicate</w:t>
+      </w:r>
+      <w:proofErr w:type="gramEnd"/>
+      <w:r>
+        <w:t xml:space="preserve"> whether the account will be transferred or disabled, along with any specific instructions regarding the transition.</w:t>
+      </w:r>
+    </w:p>
+    <w:p>
+      <w:pPr>
+        <w:spacing w:after="45" w:line="259" w:lineRule="auto"/>
+        <w:ind w:left="2552" w:firstLine="0"/>
+        <w:jc w:val="left"/>
+      </w:pPr>
+    </w:p>
+    <w:p>
+      <w:pPr>
+        <w:spacing w:after="45" w:line="259" w:lineRule="auto"/>
+        <w:ind w:left="2552" w:firstLine="0"/>
+        <w:jc w:val="left"/>
+      </w:pPr>
+      <w:r>
+        <w:t xml:space="preserve">In summary, the transition of user accounts and passwords is a critical aspect of the property transition plan for the </w:t>
+      </w:r>
+      <w:proofErr w:type="spellStart"/>
+      <w:r>
+        <w:t>SurveiRams</w:t>
+      </w:r>
+      <w:proofErr w:type="spellEnd"/>
+      <w:r>
+        <w:t xml:space="preserve"> Ticketing System project. By implementing a comprehensive account inventory, prioritizing password security, </w:t>
+      </w:r>
+      <w:proofErr w:type="gramStart"/>
+      <w:r>
+        <w:t>establishing</w:t>
+      </w:r>
+      <w:proofErr w:type="gramEnd"/>
+      <w:r>
+        <w:t xml:space="preserve"> clear procedures for account transition and disablement, and providing a user account table, a seamless and secure transition can be achieved.</w:t>
+      </w:r>
+      <w:r>
+        <w:rPr>
+          <w:color w:val="1F3864"/>
+        </w:rPr>
+        <w:t xml:space="preserve"> </w:t>
+      </w:r>
+      <w:r>
+        <w:t xml:space="preserve"> </w:t>
+      </w:r>
+    </w:p>
+    <w:p>
+      <w:pPr>
+        <w:spacing w:after="45" w:line="259" w:lineRule="auto"/>
+        <w:ind w:left="2552" w:firstLine="0"/>
+        <w:jc w:val="left"/>
+      </w:pPr>
+    </w:p>
+    <w:p>
+      <w:pPr>
+        <w:spacing w:after="3" w:line="259" w:lineRule="auto"/>
+        <w:ind w:left="2141"/>
+        <w:jc w:val="left"/>
+      </w:pPr>
+      <w:r>
+        <w:rPr>
+          <w:color w:val="1F3864"/>
+        </w:rPr>
+        <w:t>6.11.8.</w:t>
+      </w:r>
+      <w:r>
+        <w:rPr>
+          <w:rFonts w:ascii="Arial" w:eastAsia="Arial" w:hAnsi="Arial" w:cs="Arial"/>
+          <w:color w:val="1F3864"/>
+        </w:rPr>
+        <w:t xml:space="preserve"> </w:t>
+      </w:r>
+      <w:r>
+        <w:rPr>
+          <w:color w:val="1F3864"/>
+        </w:rPr>
+        <w:t xml:space="preserve">Knowledge Transfer </w:t>
+      </w:r>
+      <w:r>
+        <w:t xml:space="preserve"> </w:t>
+      </w:r>
+    </w:p>
+    <w:p>
+      <w:pPr>
+        <w:spacing w:after="4" w:line="259" w:lineRule="auto"/>
+        <w:ind w:left="2666" w:firstLine="0"/>
+        <w:jc w:val="left"/>
+      </w:pPr>
+      <w:r>
+        <w:rPr>
+          <w:color w:val="1F3864"/>
+        </w:rPr>
+        <w:t xml:space="preserve"> </w:t>
+      </w:r>
+      <w:r>
+        <w:t xml:space="preserve"> </w:t>
+      </w:r>
+    </w:p>
+    <w:p>
+      <w:pPr>
+        <w:spacing w:after="85" w:line="259" w:lineRule="auto"/>
+        <w:ind w:left="2161" w:firstLine="0"/>
+        <w:jc w:val="left"/>
+      </w:pPr>
+      <w:r>
+        <w:t>Documentation/Manuals:</w:t>
+      </w:r>
+    </w:p>
+    <w:p>
+      <w:pPr>
+        <w:spacing w:after="85" w:line="259" w:lineRule="auto"/>
+        <w:ind w:left="2880" w:firstLine="0"/>
+        <w:jc w:val="left"/>
+      </w:pPr>
+      <w:r>
+        <w:t>• The project team and senior developer will provide APC management, BMO, ITRO, and security personnel with comprehensive documentation and manuals.</w:t>
+      </w:r>
+    </w:p>
+    <w:p>
+      <w:pPr>
+        <w:spacing w:after="85" w:line="259" w:lineRule="auto"/>
+        <w:ind w:left="2880" w:firstLine="0"/>
+        <w:jc w:val="left"/>
+      </w:pPr>
+      <w:r>
+        <w:t>• The documentation will encompass a project overview, system architecture, functional requirements, technical specifications, and other relevant materials to enhance APC management's understanding of the system's workings.</w:t>
+      </w:r>
+    </w:p>
+    <w:p>
+      <w:pPr>
+        <w:spacing w:after="85" w:line="259" w:lineRule="auto"/>
+        <w:ind w:left="2880" w:firstLine="0"/>
+        <w:jc w:val="left"/>
+      </w:pPr>
+      <w:r>
+        <w:t>• The manuals will offer detailed, step-by-step instructions on performing specific tasks related to the system.</w:t>
+      </w:r>
+    </w:p>
+    <w:p>
+      <w:pPr>
+        <w:spacing w:after="85" w:line="259" w:lineRule="auto"/>
+        <w:ind w:left="2161" w:firstLine="0"/>
+        <w:jc w:val="left"/>
+      </w:pPr>
+    </w:p>
+    <w:p>
+      <w:pPr>
+        <w:spacing w:after="85" w:line="259" w:lineRule="auto"/>
+        <w:ind w:left="2161" w:firstLine="0"/>
+        <w:jc w:val="left"/>
+      </w:pPr>
+      <w:r>
+        <w:t>Training:</w:t>
+      </w:r>
+    </w:p>
+    <w:p>
+      <w:pPr>
+        <w:spacing w:after="85" w:line="259" w:lineRule="auto"/>
+        <w:ind w:left="2880" w:firstLine="0"/>
+        <w:jc w:val="left"/>
+      </w:pPr>
+      <w:r>
+        <w:t>• APC management will receive personalized training from the project team and senior developer to ensure a thorough grasp of the system and its processes.</w:t>
+      </w:r>
+    </w:p>
+    <w:p>
+      <w:pPr>
+        <w:spacing w:after="85" w:line="259" w:lineRule="auto"/>
+        <w:ind w:left="2880" w:firstLine="0"/>
+        <w:jc w:val="left"/>
+      </w:pPr>
+      <w:r>
+        <w:t>• Access to online training materials and resources will be granted to APC management for further knowledge and skill development related to the system.</w:t>
+      </w:r>
+    </w:p>
+    <w:p>
+      <w:pPr>
+        <w:spacing w:after="85" w:line="259" w:lineRule="auto"/>
+        <w:ind w:left="2880" w:firstLine="0"/>
+        <w:jc w:val="left"/>
+      </w:pPr>
+      <w:r>
+        <w:t xml:space="preserve">• APC management will </w:t>
+      </w:r>
+      <w:proofErr w:type="gramStart"/>
+      <w:r>
+        <w:t>be responsible for</w:t>
+      </w:r>
+      <w:proofErr w:type="gramEnd"/>
+      <w:r>
+        <w:t xml:space="preserve"> disseminating the information to BMO, ITRO, and security personnel, as formal classes may not be suitable given the fast-paced environment.</w:t>
+      </w:r>
+    </w:p>
+    <w:p>
+      <w:pPr>
+        <w:spacing w:after="85" w:line="259" w:lineRule="auto"/>
+        <w:ind w:left="2161" w:firstLine="0"/>
+        <w:jc w:val="left"/>
+      </w:pPr>
+    </w:p>
+    <w:p>
+      <w:pPr>
+        <w:spacing w:after="85" w:line="259" w:lineRule="auto"/>
+        <w:ind w:left="2161" w:firstLine="0"/>
+        <w:jc w:val="left"/>
+      </w:pPr>
+      <w:r>
+        <w:t xml:space="preserve">As part of the Knowledge Transfer Plan, regular check-ins and meetings will be scheduled between the project team, senior developer, and APC </w:t>
+      </w:r>
+      <w:r>
+        <w:lastRenderedPageBreak/>
+        <w:t>management to ensure successful knowledge transfer and prompt resolution of any questions or issues. Additionally, any system updates or changes will be documented and shared with APC management to ensure they are equipped with the latest information.</w:t>
       </w:r>
       <w:r>
         <w:rPr>
@@ -1979,1131 +2808,15 @@
         </w:rPr>
         <w:t xml:space="preserve"> </w:t>
       </w:r>
-      <w:r>
-        <w:t xml:space="preserve"> </w:t>
-      </w:r>
-    </w:p>
-    <w:p>
-      <w:pPr>
-        <w:spacing w:after="100" w:line="259" w:lineRule="auto"/>
-        <w:ind w:left="2251" w:firstLine="0"/>
-        <w:jc w:val="left"/>
-      </w:pPr>
-      <w:r>
-        <w:rPr>
-          <w:rFonts w:ascii="Segoe UI" w:eastAsia="Segoe UI" w:hAnsi="Segoe UI" w:cs="Segoe UI"/>
-          <w:sz w:val="18"/>
-        </w:rPr>
-        <w:t xml:space="preserve"> </w:t>
-      </w:r>
-      <w:r>
-        <w:t xml:space="preserve"> </w:t>
-      </w:r>
-    </w:p>
-    <w:p>
-      <w:pPr>
-        <w:spacing w:after="2" w:line="259" w:lineRule="auto"/>
-        <w:ind w:left="2501"/>
-        <w:jc w:val="left"/>
-      </w:pPr>
-      <w:r>
-        <w:rPr>
-          <w:color w:val="2F5496"/>
-        </w:rPr>
-        <w:t>6.11.7.2.</w:t>
-      </w:r>
-      <w:r>
-        <w:rPr>
-          <w:rFonts w:ascii="Arial" w:eastAsia="Arial" w:hAnsi="Arial" w:cs="Arial"/>
-          <w:color w:val="2F5496"/>
-        </w:rPr>
-        <w:t xml:space="preserve"> </w:t>
-      </w:r>
-      <w:r>
-        <w:rPr>
-          <w:color w:val="2F5496"/>
-        </w:rPr>
-        <w:t xml:space="preserve">Incumbent Owned Equipment </w:t>
-      </w:r>
-      <w:r>
-        <w:rPr>
-          <w:color w:val="008000"/>
-        </w:rPr>
-        <w:t xml:space="preserve"> </w:t>
-      </w:r>
-      <w:r>
-        <w:rPr>
-          <w:color w:val="2F5496"/>
-        </w:rPr>
-        <w:t xml:space="preserve"> </w:t>
-      </w:r>
-      <w:r>
-        <w:t xml:space="preserve"> </w:t>
-      </w:r>
-    </w:p>
-    <w:p>
-      <w:pPr>
-        <w:ind w:left="2531" w:right="873"/>
-      </w:pPr>
-      <w:r>
-        <w:t xml:space="preserve">It is important to clearly identify the equipment that is owned by the incumbent and will remain with them. If there is any equipment that is needed to support the customer's applications and services, the plan should state whether the new contractor or customer has the option to purchase or use it. The plan should also include a timeline for the transfer of ownership and any necessary documentation, such as bills of sale or transfer of ownership agreements. </w:t>
-      </w:r>
-      <w:r>
-        <w:rPr>
-          <w:rFonts w:ascii="Segoe UI" w:eastAsia="Segoe UI" w:hAnsi="Segoe UI" w:cs="Segoe UI"/>
-          <w:sz w:val="18"/>
-        </w:rPr>
-        <w:t xml:space="preserve"> </w:t>
-      </w:r>
-      <w:r>
-        <w:t xml:space="preserve"> </w:t>
-      </w:r>
-    </w:p>
-    <w:p>
-      <w:pPr>
-        <w:spacing w:after="5" w:line="259" w:lineRule="auto"/>
-        <w:ind w:left="2521" w:firstLine="0"/>
-        <w:jc w:val="left"/>
-      </w:pPr>
-      <w:r>
-        <w:t xml:space="preserve"> </w:t>
-      </w:r>
-      <w:r>
-        <w:rPr>
-          <w:rFonts w:ascii="Segoe UI" w:eastAsia="Segoe UI" w:hAnsi="Segoe UI" w:cs="Segoe UI"/>
-          <w:sz w:val="18"/>
-        </w:rPr>
-        <w:t xml:space="preserve"> </w:t>
-      </w:r>
-      <w:r>
-        <w:t xml:space="preserve"> </w:t>
-      </w:r>
-    </w:p>
-    <w:p>
-      <w:pPr>
-        <w:ind w:left="2531" w:right="873"/>
-      </w:pPr>
-      <w:r>
-        <w:t xml:space="preserve">In the case of the dispatch directory system project, if TELUS can provide the necessary equipment upon transition, there may not be a need for the project team to transition the equipment to CREST. However, it is still important to clearly identify which equipment is incumbent-owned and which will be provided by TELUS to ensure a smooth transition and avoid any potential conflicts or misunderstandings. The project team should work closely with TELUS and CREST to ensure that all necessary equipment is available and properly transferred. </w:t>
-      </w:r>
-      <w:r>
-        <w:rPr>
-          <w:rFonts w:ascii="Segoe UI" w:eastAsia="Segoe UI" w:hAnsi="Segoe UI" w:cs="Segoe UI"/>
-          <w:sz w:val="18"/>
-        </w:rPr>
-        <w:t xml:space="preserve"> </w:t>
-      </w:r>
-      <w:r>
-        <w:t xml:space="preserve"> </w:t>
-      </w:r>
-    </w:p>
-    <w:p>
-      <w:pPr>
-        <w:spacing w:after="30" w:line="259" w:lineRule="auto"/>
-        <w:ind w:left="2251" w:firstLine="0"/>
-        <w:jc w:val="left"/>
-      </w:pPr>
-      <w:r>
-        <w:t xml:space="preserve"> </w:t>
-      </w:r>
-      <w:r>
-        <w:rPr>
-          <w:rFonts w:ascii="Segoe UI" w:eastAsia="Segoe UI" w:hAnsi="Segoe UI" w:cs="Segoe UI"/>
-          <w:sz w:val="18"/>
-        </w:rPr>
-        <w:t xml:space="preserve"> </w:t>
-      </w:r>
-      <w:r>
-        <w:t xml:space="preserve"> </w:t>
-      </w:r>
-    </w:p>
-    <w:p>
-      <w:pPr>
-        <w:spacing w:after="61" w:line="259" w:lineRule="auto"/>
-        <w:ind w:left="2251" w:firstLine="0"/>
-        <w:jc w:val="left"/>
-      </w:pPr>
-      <w:r>
-        <w:t xml:space="preserve"> </w:t>
-      </w:r>
-      <w:r>
-        <w:rPr>
-          <w:rFonts w:ascii="Segoe UI" w:eastAsia="Segoe UI" w:hAnsi="Segoe UI" w:cs="Segoe UI"/>
-          <w:sz w:val="18"/>
-        </w:rPr>
-        <w:t xml:space="preserve"> </w:t>
-      </w:r>
-      <w:r>
-        <w:t xml:space="preserve"> </w:t>
-      </w:r>
-    </w:p>
-    <w:p>
-      <w:pPr>
-        <w:spacing w:after="2" w:line="259" w:lineRule="auto"/>
-        <w:ind w:left="2501"/>
-        <w:jc w:val="left"/>
-      </w:pPr>
-      <w:r>
-        <w:rPr>
-          <w:color w:val="2F5496"/>
-        </w:rPr>
-        <w:t>6.11.7.3.</w:t>
-      </w:r>
-      <w:r>
-        <w:rPr>
-          <w:rFonts w:ascii="Arial" w:eastAsia="Arial" w:hAnsi="Arial" w:cs="Arial"/>
-          <w:color w:val="2F5496"/>
-        </w:rPr>
-        <w:t xml:space="preserve"> </w:t>
-      </w:r>
-      <w:r>
-        <w:rPr>
-          <w:color w:val="2F5496"/>
-        </w:rPr>
-        <w:t xml:space="preserve">Intellectual Property </w:t>
-      </w:r>
-      <w:r>
-        <w:rPr>
-          <w:color w:val="008000"/>
-        </w:rPr>
-        <w:t xml:space="preserve"> </w:t>
-      </w:r>
-      <w:r>
-        <w:rPr>
-          <w:color w:val="2F5496"/>
-        </w:rPr>
-        <w:t xml:space="preserve"> </w:t>
-      </w:r>
-      <w:r>
-        <w:t xml:space="preserve"> </w:t>
-      </w:r>
     </w:p>
     <w:p>
       <w:pPr>
         <w:spacing w:after="0" w:line="259" w:lineRule="auto"/>
-        <w:ind w:left="3172" w:firstLine="0"/>
-        <w:jc w:val="left"/>
-      </w:pPr>
-      <w:r>
-        <w:rPr>
-          <w:color w:val="2F5496"/>
-        </w:rPr>
-        <w:t xml:space="preserve"> </w:t>
-      </w:r>
-      <w:r>
-        <w:t xml:space="preserve"> </w:t>
-      </w:r>
-    </w:p>
-    <w:p>
-      <w:pPr>
-        <w:ind w:left="2531" w:right="873"/>
-      </w:pPr>
-      <w:r>
-        <w:lastRenderedPageBreak/>
-        <w:t xml:space="preserve">During the transition process of the Dispatch Directory System Project, it is important to consider the handling of intellectual property (IP) to ensure a smooth transfer of all relevant documentation, supplier and subcontractor information, service agreements, or original designs or plans. IP generates many legal considerations and may include the completion of non-disclosure agreements (NDAs) between the incumbent and the customer. </w:t>
-      </w:r>
-      <w:r>
-        <w:rPr>
-          <w:rFonts w:ascii="Segoe UI" w:eastAsia="Segoe UI" w:hAnsi="Segoe UI" w:cs="Segoe UI"/>
-          <w:sz w:val="18"/>
-        </w:rPr>
-        <w:t xml:space="preserve"> </w:t>
-      </w:r>
-      <w:r>
-        <w:t xml:space="preserve"> </w:t>
-      </w:r>
-    </w:p>
-    <w:p>
-      <w:pPr>
-        <w:spacing w:after="5" w:line="259" w:lineRule="auto"/>
-        <w:ind w:left="2521" w:firstLine="0"/>
-        <w:jc w:val="left"/>
-      </w:pPr>
-      <w:r>
-        <w:t xml:space="preserve"> </w:t>
-      </w:r>
-      <w:r>
-        <w:rPr>
-          <w:rFonts w:ascii="Segoe UI" w:eastAsia="Segoe UI" w:hAnsi="Segoe UI" w:cs="Segoe UI"/>
-          <w:sz w:val="18"/>
-        </w:rPr>
-        <w:t xml:space="preserve"> </w:t>
-      </w:r>
-      <w:r>
-        <w:t xml:space="preserve"> </w:t>
-      </w:r>
-    </w:p>
-    <w:p>
-      <w:pPr>
-        <w:ind w:left="2531" w:right="873"/>
-      </w:pPr>
-      <w:r>
-        <w:t xml:space="preserve">The following steps will be taken to ensure proper handling of intellectual property during the transition: </w:t>
-      </w:r>
-      <w:r>
-        <w:rPr>
-          <w:rFonts w:ascii="Segoe UI" w:eastAsia="Segoe UI" w:hAnsi="Segoe UI" w:cs="Segoe UI"/>
-          <w:sz w:val="18"/>
-        </w:rPr>
-        <w:t xml:space="preserve"> </w:t>
-      </w:r>
-      <w:r>
-        <w:t xml:space="preserve"> </w:t>
-      </w:r>
-    </w:p>
-    <w:p>
-      <w:pPr>
-        <w:spacing w:after="46" w:line="259" w:lineRule="auto"/>
-        <w:ind w:left="2521" w:firstLine="0"/>
-        <w:jc w:val="left"/>
-      </w:pPr>
-      <w:r>
-        <w:t xml:space="preserve"> </w:t>
-      </w:r>
-      <w:r>
-        <w:rPr>
-          <w:rFonts w:ascii="Segoe UI" w:eastAsia="Segoe UI" w:hAnsi="Segoe UI" w:cs="Segoe UI"/>
-          <w:sz w:val="18"/>
-        </w:rPr>
-        <w:t xml:space="preserve"> </w:t>
-      </w:r>
-      <w:r>
-        <w:t xml:space="preserve"> </w:t>
-      </w:r>
-    </w:p>
-    <w:p>
-      <w:pPr>
-        <w:numPr>
-          <w:ilvl w:val="0"/>
-          <w:numId w:val="4"/>
-        </w:numPr>
-        <w:ind w:right="873" w:hanging="720"/>
-      </w:pPr>
-      <w:r>
-        <w:t xml:space="preserve">Identification of all relevant intellectual property:   </w:t>
-      </w:r>
-    </w:p>
-    <w:p>
-      <w:pPr>
-        <w:numPr>
-          <w:ilvl w:val="1"/>
-          <w:numId w:val="4"/>
-        </w:numPr>
-        <w:ind w:right="873"/>
-      </w:pPr>
-      <w:r>
-        <w:t xml:space="preserve">All intellectual property related to the project will be identified, including but not limited to design documents, patents, trademarks, copyrights, software code, and any proprietary information or trade secrets.   </w:t>
-      </w:r>
-    </w:p>
-    <w:p>
-      <w:pPr>
-        <w:spacing w:after="66" w:line="259" w:lineRule="auto"/>
-        <w:ind w:left="3602" w:firstLine="0"/>
-        <w:jc w:val="left"/>
-      </w:pPr>
-      <w:r>
-        <w:t xml:space="preserve"> </w:t>
-      </w:r>
-      <w:r>
-        <w:rPr>
-          <w:rFonts w:ascii="Segoe UI" w:eastAsia="Segoe UI" w:hAnsi="Segoe UI" w:cs="Segoe UI"/>
-          <w:sz w:val="18"/>
-        </w:rPr>
-        <w:t xml:space="preserve"> </w:t>
-      </w:r>
-      <w:r>
-        <w:t xml:space="preserve"> </w:t>
-      </w:r>
-    </w:p>
-    <w:p>
-      <w:pPr>
-        <w:numPr>
-          <w:ilvl w:val="0"/>
-          <w:numId w:val="4"/>
-        </w:numPr>
-        <w:ind w:right="873" w:hanging="720"/>
-      </w:pPr>
-      <w:r>
-        <w:t xml:space="preserve">Evaluation of contractual agreements:   </w:t>
-      </w:r>
-    </w:p>
-    <w:p>
-      <w:pPr>
-        <w:numPr>
-          <w:ilvl w:val="1"/>
-          <w:numId w:val="4"/>
-        </w:numPr>
-        <w:ind w:right="873"/>
-      </w:pPr>
-      <w:r>
-        <w:t xml:space="preserve">Existing contractual agreements related to intellectual property ownership and transfer will be reviewed and evaluated to ensure compliance during the transition.   </w:t>
-      </w:r>
-    </w:p>
-    <w:p>
-      <w:pPr>
-        <w:spacing w:after="66" w:line="259" w:lineRule="auto"/>
-        <w:ind w:left="3602" w:firstLine="0"/>
-        <w:jc w:val="left"/>
-      </w:pPr>
-      <w:r>
-        <w:t xml:space="preserve"> </w:t>
-      </w:r>
-      <w:r>
-        <w:rPr>
-          <w:rFonts w:ascii="Segoe UI" w:eastAsia="Segoe UI" w:hAnsi="Segoe UI" w:cs="Segoe UI"/>
-          <w:sz w:val="18"/>
-        </w:rPr>
-        <w:t xml:space="preserve"> </w:t>
-      </w:r>
-      <w:r>
-        <w:t xml:space="preserve"> </w:t>
-      </w:r>
-    </w:p>
-    <w:p>
-      <w:pPr>
-        <w:numPr>
-          <w:ilvl w:val="0"/>
-          <w:numId w:val="4"/>
-        </w:numPr>
-        <w:ind w:right="873" w:hanging="720"/>
-      </w:pPr>
-      <w:r>
-        <w:t xml:space="preserve">Negotiation of new agreements:   </w:t>
-      </w:r>
-    </w:p>
-    <w:p>
-      <w:pPr>
-        <w:numPr>
-          <w:ilvl w:val="1"/>
-          <w:numId w:val="4"/>
-        </w:numPr>
-        <w:ind w:right="873"/>
-      </w:pPr>
-      <w:r>
-        <w:t xml:space="preserve">In case of any gaps or inconsistencies in the existing agreements, new agreements will be negotiated between the incumbent, new contractor, and the customer to ensure proper ownership and transfer of all intellectual property.   </w:t>
-      </w:r>
-    </w:p>
-    <w:p>
-      <w:pPr>
-        <w:spacing w:after="67" w:line="259" w:lineRule="auto"/>
-        <w:ind w:left="3602" w:firstLine="0"/>
-        <w:jc w:val="left"/>
-      </w:pPr>
-      <w:r>
-        <w:t xml:space="preserve"> </w:t>
-      </w:r>
-      <w:r>
-        <w:rPr>
-          <w:rFonts w:ascii="Segoe UI" w:eastAsia="Segoe UI" w:hAnsi="Segoe UI" w:cs="Segoe UI"/>
-          <w:sz w:val="18"/>
-        </w:rPr>
-        <w:t xml:space="preserve"> </w:t>
-      </w:r>
-      <w:r>
-        <w:t xml:space="preserve"> </w:t>
-      </w:r>
-    </w:p>
-    <w:p>
-      <w:pPr>
-        <w:numPr>
-          <w:ilvl w:val="0"/>
-          <w:numId w:val="4"/>
-        </w:numPr>
-        <w:ind w:right="873" w:hanging="720"/>
-      </w:pPr>
-      <w:r>
-        <w:t xml:space="preserve">Protection of intellectual property:   </w:t>
-      </w:r>
-    </w:p>
-    <w:p>
-      <w:pPr>
-        <w:numPr>
-          <w:ilvl w:val="1"/>
-          <w:numId w:val="4"/>
-        </w:numPr>
-        <w:ind w:right="873"/>
-      </w:pPr>
-      <w:r>
-        <w:t xml:space="preserve">During the transition period, all intellectual property will be protected through the use of non-disclosure agreements (NDAs) and other legal measures.   </w:t>
-      </w:r>
-    </w:p>
-    <w:p>
-      <w:pPr>
-        <w:spacing w:after="67" w:line="259" w:lineRule="auto"/>
-        <w:ind w:left="3602" w:firstLine="0"/>
-        <w:jc w:val="left"/>
-      </w:pPr>
-      <w:r>
-        <w:t xml:space="preserve"> </w:t>
-      </w:r>
-      <w:r>
-        <w:rPr>
-          <w:rFonts w:ascii="Segoe UI" w:eastAsia="Segoe UI" w:hAnsi="Segoe UI" w:cs="Segoe UI"/>
-          <w:sz w:val="18"/>
-        </w:rPr>
-        <w:t xml:space="preserve"> </w:t>
-      </w:r>
-      <w:r>
-        <w:t xml:space="preserve"> </w:t>
-      </w:r>
-    </w:p>
-    <w:p>
-      <w:pPr>
-        <w:numPr>
-          <w:ilvl w:val="0"/>
-          <w:numId w:val="4"/>
-        </w:numPr>
-        <w:ind w:right="873" w:hanging="720"/>
-      </w:pPr>
-      <w:r>
-        <w:lastRenderedPageBreak/>
-        <w:t xml:space="preserve">Transfer of intellectual property:   </w:t>
-      </w:r>
-    </w:p>
-    <w:p>
-      <w:pPr>
-        <w:numPr>
-          <w:ilvl w:val="1"/>
-          <w:numId w:val="4"/>
-        </w:numPr>
-        <w:ind w:right="873"/>
-      </w:pPr>
-      <w:r>
-        <w:t xml:space="preserve">Upon completion of the transition process, all relevant intellectual property will be transferred to the new contractor, the customer, or retained by the incumbent based on the contractual agreements in place.   </w:t>
-      </w:r>
-    </w:p>
-    <w:p>
-      <w:pPr>
-        <w:spacing w:after="5" w:line="259" w:lineRule="auto"/>
-        <w:ind w:left="3602" w:firstLine="0"/>
-        <w:jc w:val="left"/>
-      </w:pPr>
-      <w:r>
-        <w:t xml:space="preserve"> </w:t>
-      </w:r>
-      <w:r>
-        <w:rPr>
-          <w:rFonts w:ascii="Segoe UI" w:eastAsia="Segoe UI" w:hAnsi="Segoe UI" w:cs="Segoe UI"/>
-          <w:sz w:val="18"/>
-        </w:rPr>
-        <w:t xml:space="preserve"> </w:t>
-      </w:r>
-      <w:r>
-        <w:t xml:space="preserve"> </w:t>
-      </w:r>
-    </w:p>
-    <w:p>
-      <w:pPr>
-        <w:ind w:left="2531" w:right="873"/>
-      </w:pPr>
-      <w:r>
-        <w:t xml:space="preserve">By following these steps, the Dispatch Directory System Project can ensure a smooth and secure transition of all intellectual property related to the project. </w:t>
-      </w:r>
-      <w:r>
-        <w:rPr>
-          <w:rFonts w:ascii="Segoe UI" w:eastAsia="Segoe UI" w:hAnsi="Segoe UI" w:cs="Segoe UI"/>
-          <w:sz w:val="18"/>
-        </w:rPr>
-        <w:t xml:space="preserve"> </w:t>
-      </w:r>
-      <w:r>
-        <w:t xml:space="preserve"> </w:t>
-      </w:r>
-    </w:p>
-    <w:p>
-      <w:pPr>
-        <w:spacing w:after="66" w:line="259" w:lineRule="auto"/>
-        <w:ind w:left="2251" w:firstLine="0"/>
-        <w:jc w:val="left"/>
-      </w:pPr>
-      <w:r>
-        <w:t xml:space="preserve"> </w:t>
-      </w:r>
-      <w:r>
-        <w:rPr>
-          <w:rFonts w:ascii="Segoe UI" w:eastAsia="Segoe UI" w:hAnsi="Segoe UI" w:cs="Segoe UI"/>
-          <w:sz w:val="18"/>
-        </w:rPr>
-        <w:t xml:space="preserve"> </w:t>
-      </w:r>
-      <w:r>
-        <w:t xml:space="preserve"> </w:t>
-      </w:r>
-    </w:p>
-    <w:p>
-      <w:pPr>
-        <w:spacing w:after="2" w:line="259" w:lineRule="auto"/>
-        <w:ind w:left="2501"/>
-        <w:jc w:val="left"/>
-      </w:pPr>
-      <w:r>
-        <w:rPr>
-          <w:color w:val="2F5496"/>
-        </w:rPr>
-        <w:t>6.11.7.4.</w:t>
-      </w:r>
-      <w:r>
-        <w:rPr>
-          <w:rFonts w:ascii="Arial" w:eastAsia="Arial" w:hAnsi="Arial" w:cs="Arial"/>
-          <w:color w:val="2F5496"/>
-        </w:rPr>
-        <w:t xml:space="preserve"> </w:t>
-      </w:r>
-      <w:r>
-        <w:rPr>
-          <w:color w:val="2F5496"/>
-        </w:rPr>
-        <w:t xml:space="preserve">User Accounts and Passwords </w:t>
-      </w:r>
-      <w:r>
-        <w:rPr>
-          <w:color w:val="008000"/>
-        </w:rPr>
-        <w:t xml:space="preserve"> </w:t>
-      </w:r>
-      <w:r>
-        <w:rPr>
-          <w:color w:val="2F5496"/>
-        </w:rPr>
-        <w:t xml:space="preserve"> </w:t>
-      </w:r>
-      <w:r>
-        <w:t xml:space="preserve"> </w:t>
-      </w:r>
-    </w:p>
-    <w:p>
-      <w:pPr>
-        <w:spacing w:after="4" w:line="259" w:lineRule="auto"/>
-        <w:ind w:left="3172" w:firstLine="0"/>
-        <w:jc w:val="left"/>
-      </w:pPr>
-      <w:r>
-        <w:rPr>
-          <w:color w:val="2F5496"/>
-        </w:rPr>
-        <w:t xml:space="preserve"> </w:t>
-      </w:r>
-      <w:r>
-        <w:t xml:space="preserve"> </w:t>
-      </w:r>
-    </w:p>
-    <w:p>
-      <w:pPr>
-        <w:ind w:left="2531" w:right="873"/>
-      </w:pPr>
-      <w:r>
-        <w:t xml:space="preserve">As part of the transition plan for the Dispatch Directory System project, it is important to address the transition of user accounts and passwords. The following details the steps and considerations for this aspect of the property transition: </w:t>
-      </w:r>
-      <w:r>
-        <w:rPr>
-          <w:rFonts w:ascii="Segoe UI" w:eastAsia="Segoe UI" w:hAnsi="Segoe UI" w:cs="Segoe UI"/>
-          <w:sz w:val="18"/>
-        </w:rPr>
-        <w:t xml:space="preserve"> </w:t>
-      </w:r>
-      <w:r>
-        <w:t xml:space="preserve"> </w:t>
-      </w:r>
-    </w:p>
-    <w:p>
-      <w:pPr>
-        <w:spacing w:after="66" w:line="259" w:lineRule="auto"/>
-        <w:ind w:left="2521" w:firstLine="0"/>
-        <w:jc w:val="left"/>
-      </w:pPr>
-      <w:r>
-        <w:t xml:space="preserve"> </w:t>
-      </w:r>
-      <w:r>
-        <w:rPr>
-          <w:rFonts w:ascii="Segoe UI" w:eastAsia="Segoe UI" w:hAnsi="Segoe UI" w:cs="Segoe UI"/>
-          <w:sz w:val="18"/>
-        </w:rPr>
-        <w:t xml:space="preserve"> </w:t>
-      </w:r>
-      <w:r>
-        <w:t xml:space="preserve"> </w:t>
-      </w:r>
-    </w:p>
-    <w:p>
-      <w:pPr>
-        <w:numPr>
-          <w:ilvl w:val="0"/>
-          <w:numId w:val="5"/>
-        </w:numPr>
-        <w:spacing w:after="102"/>
-        <w:ind w:right="873" w:hanging="360"/>
-      </w:pPr>
-      <w:r>
-        <w:t xml:space="preserve">User Account Inventory   </w:t>
-      </w:r>
-    </w:p>
-    <w:p>
-      <w:pPr>
-        <w:numPr>
-          <w:ilvl w:val="1"/>
-          <w:numId w:val="5"/>
-        </w:numPr>
-        <w:ind w:right="873" w:hanging="361"/>
-      </w:pPr>
-      <w:r>
-        <w:t xml:space="preserve">To begin, a comprehensive inventory of all user accounts and their associated privileges should be created. This inventory should include both internal and external users, such as system administrators, third-party vendors, and end users. The inventory should also specify which accounts are no longer active or necessary for the system. </w:t>
-      </w:r>
-      <w:r>
-        <w:rPr>
-          <w:rFonts w:ascii="Segoe UI" w:eastAsia="Segoe UI" w:hAnsi="Segoe UI" w:cs="Segoe UI"/>
-        </w:rPr>
-        <w:t xml:space="preserve"> </w:t>
-      </w:r>
-      <w:r>
-        <w:t xml:space="preserve"> </w:t>
-      </w:r>
-    </w:p>
-    <w:p>
-      <w:pPr>
-        <w:numPr>
-          <w:ilvl w:val="0"/>
-          <w:numId w:val="5"/>
-        </w:numPr>
-        <w:ind w:right="873" w:hanging="360"/>
-      </w:pPr>
-      <w:r>
-        <w:t xml:space="preserve">Password Security </w:t>
-      </w:r>
-      <w:r>
-        <w:rPr>
-          <w:rFonts w:ascii="Segoe UI" w:eastAsia="Segoe UI" w:hAnsi="Segoe UI" w:cs="Segoe UI"/>
-        </w:rPr>
-        <w:t xml:space="preserve"> </w:t>
-      </w:r>
-      <w:r>
-        <w:t xml:space="preserve"> </w:t>
-      </w:r>
-    </w:p>
-    <w:p>
-      <w:pPr>
-        <w:numPr>
-          <w:ilvl w:val="1"/>
-          <w:numId w:val="5"/>
-        </w:numPr>
-        <w:spacing w:after="0"/>
-        <w:ind w:right="873" w:hanging="361"/>
-      </w:pPr>
-      <w:r>
-        <w:t xml:space="preserve">It is essential to maintain security throughout the transition process by ensuring that all user passwords are reset or disabled upon transition. This step helps to prevent unauthorized access to the system and its data. Prior to the transition, users should be notified to change their passwords to a temporary password that will be provided to them. During the transition, the new contractor or system owner should then require all users to create new, secure passwords. </w:t>
-      </w:r>
-      <w:r>
-        <w:rPr>
-          <w:rFonts w:ascii="Segoe UI" w:eastAsia="Segoe UI" w:hAnsi="Segoe UI" w:cs="Segoe UI"/>
-        </w:rPr>
-        <w:t xml:space="preserve"> </w:t>
-      </w:r>
-      <w:r>
-        <w:t xml:space="preserve"> </w:t>
-      </w:r>
-    </w:p>
-    <w:p>
-      <w:pPr>
-        <w:spacing w:after="17" w:line="259" w:lineRule="auto"/>
-        <w:ind w:left="3242" w:firstLine="0"/>
-        <w:jc w:val="left"/>
-      </w:pPr>
-      <w:r>
-        <w:rPr>
-          <w:rFonts w:ascii="Segoe UI" w:eastAsia="Segoe UI" w:hAnsi="Segoe UI" w:cs="Segoe UI"/>
-        </w:rPr>
-        <w:t xml:space="preserve"> </w:t>
-      </w:r>
-      <w:r>
-        <w:t xml:space="preserve"> </w:t>
-      </w:r>
-    </w:p>
-    <w:p>
-      <w:pPr>
-        <w:numPr>
-          <w:ilvl w:val="0"/>
-          <w:numId w:val="5"/>
-        </w:numPr>
-        <w:ind w:right="873" w:hanging="360"/>
-      </w:pPr>
-      <w:r>
-        <w:t xml:space="preserve">Account Transition and Disablement </w:t>
-      </w:r>
-      <w:r>
-        <w:rPr>
-          <w:rFonts w:ascii="Segoe UI" w:eastAsia="Segoe UI" w:hAnsi="Segoe UI" w:cs="Segoe UI"/>
-        </w:rPr>
-        <w:t xml:space="preserve"> </w:t>
-      </w:r>
-      <w:r>
-        <w:t xml:space="preserve"> </w:t>
-      </w:r>
-    </w:p>
-    <w:p>
-      <w:pPr>
-        <w:numPr>
-          <w:ilvl w:val="1"/>
-          <w:numId w:val="5"/>
-        </w:numPr>
-        <w:ind w:right="873" w:hanging="361"/>
-      </w:pPr>
-      <w:r>
-        <w:t xml:space="preserve">Once the inventory and password security measures have been addressed, the next step is to identify which accounts will be transitioned and which accounts will </w:t>
-      </w:r>
-      <w:r>
-        <w:lastRenderedPageBreak/>
-        <w:t xml:space="preserve">be disabled. The transition plan should specify the individuals responsible for overseeing the transfer of accounts and passwords to ensure a smooth transition. </w:t>
-      </w:r>
-      <w:r>
-        <w:rPr>
-          <w:rFonts w:ascii="Segoe UI" w:eastAsia="Segoe UI" w:hAnsi="Segoe UI" w:cs="Segoe UI"/>
-        </w:rPr>
-        <w:t xml:space="preserve"> </w:t>
-      </w:r>
-      <w:r>
-        <w:t xml:space="preserve"> </w:t>
-      </w:r>
-    </w:p>
-    <w:p>
-      <w:pPr>
-        <w:numPr>
-          <w:ilvl w:val="1"/>
-          <w:numId w:val="5"/>
-        </w:numPr>
-        <w:ind w:right="873" w:hanging="361"/>
-      </w:pPr>
-      <w:r>
-        <w:t xml:space="preserve">In cases where accounts are to be disabled, the transition plan should detail the process and procedures for disabling accounts, ensuring that the access rights of terminated employees, contractors or third-party vendors are revoked immediately.   </w:t>
-      </w:r>
-    </w:p>
-    <w:p>
-      <w:pPr>
-        <w:spacing w:after="12" w:line="259" w:lineRule="auto"/>
-        <w:ind w:left="3602" w:firstLine="0"/>
-        <w:jc w:val="left"/>
-      </w:pPr>
-      <w:r>
-        <w:t xml:space="preserve"> </w:t>
-      </w:r>
-      <w:r>
-        <w:rPr>
-          <w:rFonts w:ascii="Segoe UI" w:eastAsia="Segoe UI" w:hAnsi="Segoe UI" w:cs="Segoe UI"/>
-        </w:rPr>
-        <w:t xml:space="preserve"> </w:t>
-      </w:r>
-      <w:r>
-        <w:t xml:space="preserve"> </w:t>
-      </w:r>
-    </w:p>
-    <w:p>
-      <w:pPr>
-        <w:numPr>
-          <w:ilvl w:val="0"/>
-          <w:numId w:val="5"/>
-        </w:numPr>
-        <w:spacing w:after="102"/>
-        <w:ind w:right="873" w:hanging="360"/>
-      </w:pPr>
-      <w:r>
-        <w:t xml:space="preserve">Table of User Accounts   </w:t>
-      </w:r>
-    </w:p>
-    <w:p>
-      <w:pPr>
-        <w:numPr>
-          <w:ilvl w:val="1"/>
-          <w:numId w:val="5"/>
-        </w:numPr>
-        <w:ind w:right="873" w:hanging="361"/>
-      </w:pPr>
-      <w:r>
-        <w:t xml:space="preserve">The transition plan should provide a table of all user accounts to be transitioned or disabled. This table should include the username, the associated email address, and the corresponding privileges or access rights. The table should also indicate whether the account will be transitioned or disabled, along with any specific transition instructions. </w:t>
-      </w:r>
-      <w:r>
-        <w:rPr>
-          <w:rFonts w:ascii="Segoe UI" w:eastAsia="Segoe UI" w:hAnsi="Segoe UI" w:cs="Segoe UI"/>
-        </w:rPr>
-        <w:t xml:space="preserve"> </w:t>
-      </w:r>
-      <w:r>
-        <w:t xml:space="preserve"> </w:t>
-      </w:r>
-    </w:p>
-    <w:p>
-      <w:pPr>
-        <w:spacing w:after="5" w:line="259" w:lineRule="auto"/>
-        <w:ind w:left="2251" w:firstLine="0"/>
-        <w:jc w:val="left"/>
-      </w:pPr>
-      <w:r>
-        <w:t xml:space="preserve"> </w:t>
-      </w:r>
-      <w:r>
-        <w:rPr>
-          <w:rFonts w:ascii="Segoe UI" w:eastAsia="Segoe UI" w:hAnsi="Segoe UI" w:cs="Segoe UI"/>
-          <w:sz w:val="18"/>
-        </w:rPr>
-        <w:t xml:space="preserve"> </w:t>
-      </w:r>
-      <w:r>
-        <w:t xml:space="preserve"> </w:t>
-      </w:r>
-    </w:p>
-    <w:p>
-      <w:pPr>
-        <w:ind w:left="2156" w:right="873"/>
-      </w:pPr>
-      <w:r>
-        <w:t xml:space="preserve">In summary, the transition of user accounts and passwords is an essential aspect of the property transition plan for the Dispatch Directory System project. By following a comprehensive inventory, password security measures, account transition and disablement procedures, and providing a table of user accounts, a smooth and secure transition can be achieved. </w:t>
-      </w:r>
-      <w:r>
-        <w:rPr>
-          <w:rFonts w:ascii="Segoe UI" w:eastAsia="Segoe UI" w:hAnsi="Segoe UI" w:cs="Segoe UI"/>
-          <w:sz w:val="18"/>
-        </w:rPr>
-        <w:t xml:space="preserve"> </w:t>
-      </w:r>
-      <w:r>
-        <w:t xml:space="preserve"> </w:t>
-      </w:r>
-    </w:p>
-    <w:p>
-      <w:pPr>
-        <w:spacing w:after="45" w:line="259" w:lineRule="auto"/>
-        <w:ind w:left="1441" w:firstLine="0"/>
-        <w:jc w:val="left"/>
-      </w:pPr>
-      <w:r>
-        <w:rPr>
-          <w:color w:val="1F3864"/>
-        </w:rPr>
-        <w:t xml:space="preserve"> </w:t>
-      </w:r>
-      <w:r>
-        <w:t xml:space="preserve"> </w:t>
-      </w:r>
-    </w:p>
-    <w:p>
-      <w:pPr>
-        <w:spacing w:after="3" w:line="259" w:lineRule="auto"/>
-        <w:ind w:left="2141"/>
-        <w:jc w:val="left"/>
-      </w:pPr>
-      <w:r>
-        <w:rPr>
-          <w:color w:val="1F3864"/>
-        </w:rPr>
-        <w:t>6.11.8.</w:t>
-      </w:r>
-      <w:r>
-        <w:rPr>
-          <w:rFonts w:ascii="Arial" w:eastAsia="Arial" w:hAnsi="Arial" w:cs="Arial"/>
-          <w:color w:val="1F3864"/>
-        </w:rPr>
-        <w:t xml:space="preserve"> </w:t>
-      </w:r>
-      <w:r>
-        <w:rPr>
-          <w:color w:val="1F3864"/>
-        </w:rPr>
-        <w:t xml:space="preserve">Knowledge Transfer </w:t>
-      </w:r>
-      <w:r>
-        <w:t xml:space="preserve"> </w:t>
-      </w:r>
-    </w:p>
-    <w:p>
-      <w:pPr>
-        <w:spacing w:after="4" w:line="259" w:lineRule="auto"/>
-        <w:ind w:left="2666" w:firstLine="0"/>
-        <w:jc w:val="left"/>
-      </w:pPr>
-      <w:r>
-        <w:rPr>
-          <w:color w:val="1F3864"/>
-        </w:rPr>
-        <w:t xml:space="preserve"> </w:t>
-      </w:r>
-      <w:r>
-        <w:t xml:space="preserve"> </w:t>
-      </w:r>
-    </w:p>
-    <w:p>
-      <w:pPr>
-        <w:spacing w:after="67"/>
-        <w:ind w:left="2156" w:right="873"/>
-      </w:pPr>
-      <w:r>
-        <w:t xml:space="preserve">Documentation/Manuals: </w:t>
-      </w:r>
-      <w:r>
-        <w:rPr>
-          <w:rFonts w:ascii="Segoe UI" w:eastAsia="Segoe UI" w:hAnsi="Segoe UI" w:cs="Segoe UI"/>
-          <w:sz w:val="18"/>
-        </w:rPr>
-        <w:t xml:space="preserve"> </w:t>
-      </w:r>
-      <w:r>
-        <w:t xml:space="preserve"> </w:t>
-      </w:r>
-    </w:p>
-    <w:p>
-      <w:pPr>
-        <w:numPr>
-          <w:ilvl w:val="3"/>
-          <w:numId w:val="6"/>
-        </w:numPr>
-        <w:spacing w:after="73"/>
-        <w:ind w:right="873" w:hanging="361"/>
-      </w:pPr>
-      <w:r>
-        <w:t xml:space="preserve">The project team and senior developer will provide documentation and manuals to the CREST SME.   </w:t>
-      </w:r>
-    </w:p>
-    <w:p>
-      <w:pPr>
-        <w:numPr>
-          <w:ilvl w:val="3"/>
-          <w:numId w:val="6"/>
-        </w:numPr>
-        <w:spacing w:after="79"/>
-        <w:ind w:right="873" w:hanging="361"/>
-      </w:pPr>
-      <w:r>
-        <w:t xml:space="preserve">The documentation will include a project overview, system architecture, functional requirements, technical specifications, and other relevant documentation that can help the CREST team better understand the system and how it works.   </w:t>
-      </w:r>
-    </w:p>
-    <w:p>
-      <w:pPr>
-        <w:numPr>
-          <w:ilvl w:val="3"/>
-          <w:numId w:val="6"/>
-        </w:numPr>
-        <w:ind w:right="873" w:hanging="361"/>
-      </w:pPr>
-      <w:r>
-        <w:t xml:space="preserve">The manuals will provide step-by-step instructions on how to perform specific tasks related to the system.   </w:t>
-      </w:r>
-    </w:p>
-    <w:p>
-      <w:pPr>
-        <w:spacing w:after="12" w:line="259" w:lineRule="auto"/>
         <w:ind w:left="2161" w:firstLine="0"/>
         <w:jc w:val="left"/>
       </w:pPr>
       <w:r>
         <w:t xml:space="preserve"> </w:t>
-      </w:r>
-      <w:r>
-        <w:rPr>
-          <w:rFonts w:ascii="Segoe UI" w:eastAsia="Segoe UI" w:hAnsi="Segoe UI" w:cs="Segoe UI"/>
-          <w:sz w:val="18"/>
-        </w:rPr>
-        <w:t xml:space="preserve"> </w:t>
-      </w:r>
-      <w:r>
-        <w:t xml:space="preserve"> </w:t>
-      </w:r>
-    </w:p>
-    <w:p>
-      <w:pPr>
-        <w:spacing w:after="73"/>
-        <w:ind w:left="2156" w:right="873"/>
-      </w:pPr>
-      <w:r>
-        <w:t xml:space="preserve">Training: </w:t>
-      </w:r>
-      <w:r>
-        <w:rPr>
-          <w:rFonts w:ascii="Segoe UI" w:eastAsia="Segoe UI" w:hAnsi="Segoe UI" w:cs="Segoe UI"/>
-          <w:sz w:val="18"/>
-        </w:rPr>
-        <w:t xml:space="preserve"> </w:t>
-      </w:r>
-      <w:r>
-        <w:t xml:space="preserve"> </w:t>
-      </w:r>
-    </w:p>
-    <w:p>
-      <w:pPr>
-        <w:numPr>
-          <w:ilvl w:val="3"/>
-          <w:numId w:val="6"/>
-        </w:numPr>
-        <w:spacing w:after="74"/>
-        <w:ind w:right="873" w:hanging="361"/>
-      </w:pPr>
-      <w:r>
-        <w:lastRenderedPageBreak/>
-        <w:t xml:space="preserve">The CREST SME will receive one-on-one training from the project team and senior developer to ensure they fully understand the system and its processes.   </w:t>
-      </w:r>
-    </w:p>
-    <w:p>
-      <w:pPr>
-        <w:numPr>
-          <w:ilvl w:val="3"/>
-          <w:numId w:val="6"/>
-        </w:numPr>
-        <w:spacing w:after="79"/>
-        <w:ind w:right="873" w:hanging="361"/>
-      </w:pPr>
-      <w:r>
-        <w:t xml:space="preserve">The CREST SME will also receive access to online training materials and resources that can help them further develop their knowledge and skills related to the system.   </w:t>
-      </w:r>
-    </w:p>
-    <w:p>
-      <w:pPr>
-        <w:numPr>
-          <w:ilvl w:val="3"/>
-          <w:numId w:val="6"/>
-        </w:numPr>
-        <w:ind w:right="873" w:hanging="361"/>
-      </w:pPr>
-      <w:r>
-        <w:t xml:space="preserve">The CREST SME will be responsible for cascading the information to the CREST staff as they do not have to be trained in an actual class or accommodate scheduled classes due to the fast-paced environment.   </w:t>
-      </w:r>
-    </w:p>
-    <w:p>
-      <w:pPr>
-        <w:spacing w:after="5" w:line="259" w:lineRule="auto"/>
-        <w:ind w:left="2881" w:firstLine="0"/>
-        <w:jc w:val="left"/>
-      </w:pPr>
-      <w:r>
-        <w:t xml:space="preserve"> </w:t>
-      </w:r>
-      <w:r>
-        <w:rPr>
-          <w:rFonts w:ascii="Segoe UI" w:eastAsia="Segoe UI" w:hAnsi="Segoe UI" w:cs="Segoe UI"/>
-          <w:sz w:val="18"/>
-        </w:rPr>
-        <w:t xml:space="preserve"> </w:t>
-      </w:r>
-      <w:r>
-        <w:t xml:space="preserve"> </w:t>
-      </w:r>
-    </w:p>
-    <w:p>
-      <w:pPr>
-        <w:spacing w:after="0"/>
-        <w:ind w:left="2156" w:right="873"/>
-      </w:pPr>
-      <w:r>
-        <w:t xml:space="preserve">As part of the Knowledge Transfer Plan, regular check-ins and meetings will be scheduled between the project team, senior developer, and CREST SME to ensure that the transfer of knowledge is successful and that any questions or issues are addressed in a timely manner. Additionally, any updates or changes to the system will be documented and shared with the CREST team to ensure they have access to the most up-to-date information.   </w:t>
-      </w:r>
-    </w:p>
-    <w:p>
-      <w:pPr>
-        <w:spacing w:after="45" w:line="259" w:lineRule="auto"/>
-        <w:ind w:left="2161" w:firstLine="0"/>
-        <w:jc w:val="left"/>
-      </w:pPr>
-      <w:r>
-        <w:rPr>
-          <w:rFonts w:ascii="Segoe UI" w:eastAsia="Segoe UI" w:hAnsi="Segoe UI" w:cs="Segoe UI"/>
-          <w:sz w:val="18"/>
-        </w:rPr>
-        <w:t xml:space="preserve">  </w:t>
       </w:r>
     </w:p>
     <w:p>
@@ -3272,7 +2985,6 @@
         <w:rPr>
           <w:color w:val="1F3864"/>
         </w:rPr>
-        <w:lastRenderedPageBreak/>
         <w:t xml:space="preserve">Handover and Acceptance </w:t>
       </w:r>
       <w:r>
@@ -3376,6 +3088,7 @@
         <w:ind w:left="2156" w:right="873"/>
       </w:pPr>
       <w:r>
+        <w:lastRenderedPageBreak/>
         <w:t xml:space="preserve">Once all issues have been resolved, the project sponsor and stakeholders will sign the formal acceptance document, which will serve as evidence that the handover has been completed successfully. The acceptance document will also include a checklist of all required deliverables and documentation, along with the signatures of all stakeholders who have reviewed and approved the materials. </w:t>
       </w:r>
       <w:r>

</xml_diff>

<commit_message>
Implementation Plan - append Handover and Acceptance
</commit_message>
<xml_diff>
--- a/documentation/projman/W5-KAYVI byte - Implementation Plan.docx
+++ b/documentation/projman/W5-KAYVI byte - Implementation Plan.docx
@@ -77,23 +77,7 @@
         <w:jc w:val="left"/>
       </w:pPr>
       <w:r>
-        <w:t xml:space="preserve">The </w:t>
-      </w:r>
-      <w:proofErr w:type="spellStart"/>
-      <w:r>
-        <w:t>SurveiRams</w:t>
-      </w:r>
-      <w:proofErr w:type="spellEnd"/>
-      <w:r>
-        <w:t xml:space="preserve"> Ticketing System project is nearing completion, and as part of the project closeout, a transition out plan has been developed to ensure a smooth handover of the system to its new owners. The purpose of this plan is to </w:t>
-      </w:r>
-      <w:proofErr w:type="gramStart"/>
-      <w:r>
-        <w:t>provide</w:t>
-      </w:r>
-      <w:proofErr w:type="gramEnd"/>
-      <w:r>
-        <w:t xml:space="preserve"> a high-level overview of the transition process, including the history of the contract, the current state of the system, and the planned transition to the new owners.   </w:t>
+        <w:t xml:space="preserve">The SurveiRams Ticketing System project is nearing completion, and as part of the project closeout, a transition out plan has been developed to ensure a smooth handover of the system to its new owners. The purpose of this plan is to provide a high-level overview of the transition process, including the history of the contract, the current state of the system, and the planned transition to the new owners.   </w:t>
       </w:r>
     </w:p>
     <w:p>
@@ -113,23 +97,7 @@
         <w:jc w:val="left"/>
       </w:pPr>
       <w:r>
-        <w:t xml:space="preserve">The </w:t>
-      </w:r>
-      <w:proofErr w:type="spellStart"/>
-      <w:r>
-        <w:t>SurveiRams</w:t>
-      </w:r>
-      <w:proofErr w:type="spellEnd"/>
-      <w:r>
-        <w:t xml:space="preserve"> Ticketing System was developed by our organization in collaboration with the client to improve their dispatch operations. The system has been in use for the past year and has successfully achieved the project </w:t>
-      </w:r>
-      <w:proofErr w:type="gramStart"/>
-      <w:r>
-        <w:t>objectives</w:t>
-      </w:r>
-      <w:proofErr w:type="gramEnd"/>
-      <w:r>
-        <w:t xml:space="preserve">. As per the contract agreement, the system is now transitioning to the client's ownership.   </w:t>
+        <w:t xml:space="preserve">The SurveiRams Ticketing System was developed by our organization in collaboration with the client to improve their dispatch operations. The system has been in use for the past year and has successfully achieved the project objectives. As per the contract agreement, the system is now transitioning to the client's ownership.   </w:t>
       </w:r>
     </w:p>
     <w:p>
@@ -149,23 +117,7 @@
         <w:jc w:val="left"/>
       </w:pPr>
       <w:r>
-        <w:t xml:space="preserve">The current state of the system is stable and operational. All required functionalities have been tested and </w:t>
-      </w:r>
-      <w:proofErr w:type="gramStart"/>
-      <w:r>
-        <w:t>validated</w:t>
-      </w:r>
-      <w:proofErr w:type="gramEnd"/>
-      <w:r>
-        <w:t xml:space="preserve">, and user training has been completed. As we transition out, we aim to ensure that the client is equipped with all necessary documentation and support to manage and </w:t>
-      </w:r>
-      <w:proofErr w:type="gramStart"/>
-      <w:r>
-        <w:t>maintain</w:t>
-      </w:r>
-      <w:proofErr w:type="gramEnd"/>
-      <w:r>
-        <w:t xml:space="preserve"> the system effectively.    </w:t>
+        <w:t xml:space="preserve">The current state of the system is stable and operational. All required functionalities have been tested and validated, and user training has been completed. As we transition out, we aim to ensure that the client is equipped with all necessary documentation and support to manage and maintain the system effectively.    </w:t>
       </w:r>
     </w:p>
     <w:p>
@@ -185,15 +137,7 @@
         <w:jc w:val="left"/>
       </w:pPr>
       <w:r>
-        <w:t xml:space="preserve">The new owners will receive all project deliverables, including technical documentation, user manuals, and source code, to ensure they have a comprehensive understanding of the system. We will also </w:t>
-      </w:r>
-      <w:proofErr w:type="gramStart"/>
-      <w:r>
-        <w:t>provide</w:t>
-      </w:r>
-      <w:proofErr w:type="gramEnd"/>
-      <w:r>
-        <w:t xml:space="preserve"> knowledge transfer sessions to the new owners, covering system operations, maintenance, and troubleshooting.   </w:t>
+        <w:t xml:space="preserve">The new owners will receive all project deliverables, including technical documentation, user manuals, and source code, to ensure they have a comprehensive understanding of the system. We will also provide knowledge transfer sessions to the new owners, covering system operations, maintenance, and troubleshooting.   </w:t>
       </w:r>
     </w:p>
     <w:p>
@@ -213,35 +157,11 @@
         <w:jc w:val="left"/>
       </w:pPr>
       <w:r>
-        <w:t xml:space="preserve">The transition out plan for the project includes a detailed timeline with a focus on a smooth and successful handover to the new contractor. The execution phase of the transition plan involves user training and go-live, which will take place at the end of March 2024. The closeout phase of the plan involves several key activities, including documenting lessons learned, updating files and records, gaining formal acceptance, archiving files and documents, and holding a project closeout meeting. These activities will take place throughout April 2024, with the project closeout meeting scheduled for </w:t>
-      </w:r>
-      <w:proofErr w:type="gramStart"/>
-      <w:r>
-        <w:t>the month of May</w:t>
-      </w:r>
-      <w:proofErr w:type="gramEnd"/>
-      <w:r>
-        <w:t xml:space="preserve">. Throughout the transition, the transition team will work closely together to ensure a smooth handover </w:t>
+        <w:t xml:space="preserve">The transition out plan for the project includes a detailed timeline with a focus on a smooth and successful handover to the new contractor. The execution phase of the transition plan involves user training and go-live, which will take place at the end of March 2024. The closeout phase of the plan involves several key activities, including documenting lessons learned, updating files and records, gaining formal acceptance, archiving files and documents, and holding a project closeout meeting. These activities will take place throughout April 2024, with the project closeout meeting scheduled for the month of May. Throughout the transition, the transition team will work closely together to ensure a smooth handover </w:t>
       </w:r>
       <w:r>
         <w:lastRenderedPageBreak/>
-        <w:t xml:space="preserve">and minimize any disruptions to the project's operations. The team will consist of various roles, including the Transition Project Manager, Technical </w:t>
-      </w:r>
-      <w:proofErr w:type="gramStart"/>
-      <w:r>
-        <w:t>Lead,,</w:t>
-      </w:r>
-      <w:proofErr w:type="gramEnd"/>
-      <w:r>
-        <w:t xml:space="preserve"> Quality Assurance Lead, and Project Team Members. By following this transition plan and timeline, the project team aims to ensure a successful and seamless handover to the new contractor while </w:t>
-      </w:r>
-      <w:proofErr w:type="gramStart"/>
-      <w:r>
-        <w:t>maintaining</w:t>
-      </w:r>
-      <w:proofErr w:type="gramEnd"/>
-      <w:r>
-        <w:t xml:space="preserve"> the quality of the project's deliverables.  </w:t>
+        <w:t xml:space="preserve">and minimize any disruptions to the project's operations. The team will consist of various roles, including the Transition Project Manager, Technical Lead,, Quality Assurance Lead, and Project Team Members. By following this transition plan and timeline, the project team aims to ensure a successful and seamless handover to the new contractor while maintaining the quality of the project's deliverables.  </w:t>
       </w:r>
     </w:p>
     <w:p>
@@ -364,19 +284,11 @@
         </w:rPr>
         <w:t xml:space="preserve">To ensure a smooth and uninterrupted transition for the </w:t>
       </w:r>
-      <w:proofErr w:type="spellStart"/>
-      <w:r>
-        <w:rPr>
-          <w:bCs/>
-        </w:rPr>
-        <w:t>SurveiRams</w:t>
-      </w:r>
-      <w:proofErr w:type="spellEnd"/>
-      <w:r>
-        <w:rPr>
-          <w:bCs/>
-        </w:rPr>
-        <w:t xml:space="preserve"> Ticketing</w:t>
+      <w:r>
+        <w:rPr>
+          <w:bCs/>
+        </w:rPr>
+        <w:t>SurveiRams Ticketing</w:t>
       </w:r>
       <w:r>
         <w:rPr>
@@ -434,39 +346,17 @@
           <w:bCs/>
         </w:rPr>
       </w:pPr>
-      <w:proofErr w:type="gramStart"/>
       <w:r>
         <w:rPr>
           <w:b/>
         </w:rPr>
-        <w:t>Identifying</w:t>
-      </w:r>
-      <w:proofErr w:type="gramEnd"/>
-      <w:r>
-        <w:rPr>
-          <w:b/>
-        </w:rPr>
-        <w:t xml:space="preserve"> Key Variables:</w:t>
-      </w:r>
-      <w:r>
-        <w:rPr>
-          <w:bCs/>
-        </w:rPr>
-        <w:t xml:space="preserve"> An in-depth understanding of the essential factors, variables, or parameters relevant to the project will be established. This involves recognizing crucial elements that significantly </w:t>
-      </w:r>
-      <w:proofErr w:type="gramStart"/>
-      <w:r>
-        <w:rPr>
-          <w:bCs/>
-        </w:rPr>
-        <w:t>impact</w:t>
-      </w:r>
-      <w:proofErr w:type="gramEnd"/>
-      <w:r>
-        <w:rPr>
-          <w:bCs/>
-        </w:rPr>
-        <w:t xml:space="preserve"> the project's overall success.</w:t>
+        <w:t>Identifying Key Variables:</w:t>
+      </w:r>
+      <w:r>
+        <w:rPr>
+          <w:bCs/>
+        </w:rPr>
+        <w:t xml:space="preserve"> An in-depth understanding of the essential factors, variables, or parameters relevant to the project will be established. This involves recognizing crucial elements that significantly impact the project's overall success.</w:t>
       </w:r>
     </w:p>
     <w:p>
@@ -492,39 +382,17 @@
           <w:bCs/>
         </w:rPr>
       </w:pPr>
-      <w:proofErr w:type="gramStart"/>
       <w:r>
         <w:rPr>
           <w:b/>
         </w:rPr>
-        <w:t>Determining</w:t>
-      </w:r>
-      <w:proofErr w:type="gramEnd"/>
-      <w:r>
-        <w:rPr>
-          <w:b/>
-        </w:rPr>
-        <w:t xml:space="preserve"> Roles:</w:t>
-      </w:r>
-      <w:r>
-        <w:rPr>
-          <w:bCs/>
-        </w:rPr>
-        <w:t xml:space="preserve"> The specific roles and responsibilities of each team member will be determined. This entails assigning </w:t>
-      </w:r>
-      <w:proofErr w:type="gramStart"/>
-      <w:r>
-        <w:rPr>
-          <w:bCs/>
-        </w:rPr>
-        <w:t>particular tasks</w:t>
-      </w:r>
-      <w:proofErr w:type="gramEnd"/>
-      <w:r>
-        <w:rPr>
-          <w:bCs/>
-        </w:rPr>
-        <w:t xml:space="preserve"> and clearly defining the roles and duties of individuals involved in the project.</w:t>
+        <w:t>Determining Roles:</w:t>
+      </w:r>
+      <w:r>
+        <w:rPr>
+          <w:bCs/>
+        </w:rPr>
+        <w:t xml:space="preserve"> The specific roles and responsibilities of each team member will be determined. This entails assigning particular tasks and clearly defining the roles and duties of individuals involved in the project.</w:t>
       </w:r>
     </w:p>
     <w:p>
@@ -560,21 +428,7 @@
         <w:rPr>
           <w:bCs/>
         </w:rPr>
-        <w:t xml:space="preserve"> Clear and concise responsibilities will be outlined for each team member. This ensures that everyone </w:t>
-      </w:r>
-      <w:proofErr w:type="gramStart"/>
-      <w:r>
-        <w:rPr>
-          <w:bCs/>
-        </w:rPr>
-        <w:t>possesses</w:t>
-      </w:r>
-      <w:proofErr w:type="gramEnd"/>
-      <w:r>
-        <w:rPr>
-          <w:bCs/>
-        </w:rPr>
-        <w:t xml:space="preserve"> a precise understanding of their specific duties and the expectations placed upon them.</w:t>
+        <w:t xml:space="preserve"> Clear and concise responsibilities will be outlined for each team member. This ensures that everyone possesses a precise understanding of their specific duties and the expectations placed upon them.</w:t>
       </w:r>
     </w:p>
     <w:p>
@@ -611,21 +465,7 @@
         <w:rPr>
           <w:bCs/>
         </w:rPr>
-        <w:t xml:space="preserve"> Tasks and activities will be delegated to team members who </w:t>
-      </w:r>
-      <w:proofErr w:type="gramStart"/>
-      <w:r>
-        <w:rPr>
-          <w:bCs/>
-        </w:rPr>
-        <w:t>possess</w:t>
-      </w:r>
-      <w:proofErr w:type="gramEnd"/>
-      <w:r>
-        <w:rPr>
-          <w:bCs/>
-        </w:rPr>
-        <w:t xml:space="preserve"> the appropriate skills and expertise. This delegation process ensures an effective and efficient distribution of workload.</w:t>
+        <w:t xml:space="preserve"> Tasks and activities will be delegated to team members who possess the appropriate skills and expertise. This delegation process ensures an effective and efficient distribution of workload.</w:t>
       </w:r>
     </w:p>
     <w:p>
@@ -661,21 +501,7 @@
         <w:rPr>
           <w:bCs/>
         </w:rPr>
-        <w:t xml:space="preserve"> The progress of the project will be closely </w:t>
-      </w:r>
-      <w:proofErr w:type="gramStart"/>
-      <w:r>
-        <w:rPr>
-          <w:bCs/>
-        </w:rPr>
-        <w:t>monitored</w:t>
-      </w:r>
-      <w:proofErr w:type="gramEnd"/>
-      <w:r>
-        <w:rPr>
-          <w:bCs/>
-        </w:rPr>
-        <w:t xml:space="preserve"> to track the timely completion of tasks and milestones. This allows for the prompt identification of any issues or delays, enabling proactive corrective actions.</w:t>
+        <w:t xml:space="preserve"> The progress of the project will be closely monitored to track the timely completion of tasks and milestones. This allows for the prompt identification of any issues or delays, enabling proactive corrective actions.</w:t>
       </w:r>
     </w:p>
     <w:p>
@@ -711,35 +537,7 @@
         <w:rPr>
           <w:bCs/>
         </w:rPr>
-        <w:t xml:space="preserve"> </w:t>
-      </w:r>
-      <w:proofErr w:type="gramStart"/>
-      <w:r>
-        <w:rPr>
-          <w:bCs/>
-        </w:rPr>
-        <w:t>In the event of</w:t>
-      </w:r>
-      <w:proofErr w:type="gramEnd"/>
-      <w:r>
-        <w:rPr>
-          <w:bCs/>
-        </w:rPr>
-        <w:t xml:space="preserve"> any project-related challenges or issues, suitable corrective actions will be undertaken. This may involve </w:t>
-      </w:r>
-      <w:proofErr w:type="gramStart"/>
-      <w:r>
-        <w:rPr>
-          <w:bCs/>
-        </w:rPr>
-        <w:t>modifying</w:t>
-      </w:r>
-      <w:proofErr w:type="gramEnd"/>
-      <w:r>
-        <w:rPr>
-          <w:bCs/>
-        </w:rPr>
-        <w:t xml:space="preserve"> the project plan, reallocating resources, or making necessary adjustments to ensure the achievement of project success.</w:t>
+        <w:t xml:space="preserve"> In the event of any project-related challenges or issues, suitable corrective actions will be undertaken. This may involve modifying the project plan, reallocating resources, or making necessary adjustments to ensure the achievement of project success.</w:t>
       </w:r>
     </w:p>
     <w:p>
@@ -765,21 +563,7 @@
         <w:rPr>
           <w:bCs/>
         </w:rPr>
-        <w:t xml:space="preserve">By following these steps, the project management process </w:t>
-      </w:r>
-      <w:proofErr w:type="gramStart"/>
-      <w:r>
-        <w:rPr>
-          <w:bCs/>
-        </w:rPr>
-        <w:t>facilitates</w:t>
-      </w:r>
-      <w:proofErr w:type="gramEnd"/>
-      <w:r>
-        <w:rPr>
-          <w:bCs/>
-        </w:rPr>
-        <w:t xml:space="preserve"> effective communication, meticulous planning, knowledge transfer, efficient allocation of staff, and the ability to actively monitor progress while addressing any emerging issues.</w:t>
+        <w:t>By following these steps, the project management process facilitates effective communication, meticulous planning, knowledge transfer, efficient allocation of staff, and the ability to actively monitor progress while addressing any emerging issues.</w:t>
       </w:r>
     </w:p>
     <w:p>
@@ -878,15 +662,7 @@
         <w:jc w:val="left"/>
       </w:pPr>
       <w:r>
-        <w:t xml:space="preserve">The timeline </w:t>
-      </w:r>
-      <w:proofErr w:type="gramStart"/>
-      <w:r>
-        <w:t>provides</w:t>
-      </w:r>
-      <w:proofErr w:type="gramEnd"/>
-      <w:r>
-        <w:t xml:space="preserve"> a detailed schedule for each activity, ensuring that all transition tasks are completed promptly. The success of the transition plan hinges on the careful planning and execution of each activity as outlined in the timeline.</w:t>
+        <w:t>The timeline provides a detailed schedule for each activity, ensuring that all transition tasks are completed promptly. The success of the transition plan hinges on the careful planning and execution of each activity as outlined in the timeline.</w:t>
       </w:r>
     </w:p>
     <w:p>
@@ -929,15 +705,7 @@
       </w:pPr>
       <w:r>
         <w:lastRenderedPageBreak/>
-        <w:t xml:space="preserve">To </w:t>
-      </w:r>
-      <w:proofErr w:type="gramStart"/>
-      <w:r>
-        <w:t>facilitate</w:t>
-      </w:r>
-      <w:proofErr w:type="gramEnd"/>
-      <w:r>
-        <w:t xml:space="preserve"> the transition approach, the following assumptions will be made:</w:t>
+        <w:t>To facilitate the transition approach, the following assumptions will be made:</w:t>
       </w:r>
     </w:p>
     <w:p>
@@ -959,15 +727,7 @@
         <w:jc w:val="left"/>
       </w:pPr>
       <w:r>
-        <w:t xml:space="preserve">The Project Developers and Software testers will be physically present on-site or available for online meetings to actively </w:t>
-      </w:r>
-      <w:proofErr w:type="gramStart"/>
-      <w:r>
-        <w:t>participate</w:t>
-      </w:r>
-      <w:proofErr w:type="gramEnd"/>
-      <w:r>
-        <w:t xml:space="preserve"> in the transition process and receive knowledge transfer.</w:t>
+        <w:t>The Project Developers and Software testers will be physically present on-site or available for online meetings to actively participate in the transition process and receive knowledge transfer.</w:t>
       </w:r>
     </w:p>
     <w:p>
@@ -989,15 +749,7 @@
         <w:jc w:val="left"/>
       </w:pPr>
       <w:r>
-        <w:t xml:space="preserve">The project team will provide the Quality Assurance Lead with all necessary documentation, training materials, and instruction manuals to </w:t>
-      </w:r>
-      <w:proofErr w:type="gramStart"/>
-      <w:r>
-        <w:t>facilitate</w:t>
-      </w:r>
-      <w:proofErr w:type="gramEnd"/>
-      <w:r>
-        <w:t xml:space="preserve"> the transfer of knowledge.</w:t>
+        <w:t>The project team will provide the Quality Assurance Lead with all necessary documentation, training materials, and instruction manuals to facilitate the transfer of knowledge.</w:t>
       </w:r>
     </w:p>
     <w:p>
@@ -1041,15 +793,7 @@
         <w:jc w:val="left"/>
       </w:pPr>
       <w:r>
-        <w:t xml:space="preserve">The project team </w:t>
-      </w:r>
-      <w:proofErr w:type="gramStart"/>
-      <w:r>
-        <w:t>possesses</w:t>
-      </w:r>
-      <w:proofErr w:type="gramEnd"/>
-      <w:r>
-        <w:t xml:space="preserve"> the requisite skills and knowledge to sustainably support the system once the transition is completed.</w:t>
+        <w:t>The project team possesses the requisite skills and knowledge to sustainably support the system once the transition is completed.</w:t>
       </w:r>
     </w:p>
     <w:p>
@@ -1124,15 +868,7 @@
         <w:t>Transition Project Manager (TPM):</w:t>
       </w:r>
       <w:r>
-        <w:t xml:space="preserve"> The individual accountable for the overall success of the transition. The TPM oversees the transition team, ensures the </w:t>
-      </w:r>
-      <w:proofErr w:type="gramStart"/>
-      <w:r>
-        <w:t>timely</w:t>
-      </w:r>
-      <w:proofErr w:type="gramEnd"/>
-      <w:r>
-        <w:t xml:space="preserve"> completion of transition tasks, maintains coordination with the customer, and guarantees adherence to the transition plan.</w:t>
+        <w:t xml:space="preserve"> The individual accountable for the overall success of the transition. The TPM oversees the transition team, ensures the timely completion of transition tasks, maintains coordination with the customer, and guarantees adherence to the transition plan.</w:t>
       </w:r>
     </w:p>
     <w:p>
@@ -1157,31 +893,7 @@
         <w:t xml:space="preserve">Developers/Technical Lead (DTL): </w:t>
       </w:r>
       <w:r>
-        <w:t xml:space="preserve">Responsible for offering technical </w:t>
-      </w:r>
-      <w:proofErr w:type="gramStart"/>
-      <w:r>
-        <w:t>proficiency</w:t>
-      </w:r>
-      <w:proofErr w:type="gramEnd"/>
-      <w:r>
-        <w:t xml:space="preserve"> throughout the project. The Developers/Technical Lead collaborates closely with the project team to </w:t>
-      </w:r>
-      <w:proofErr w:type="gramStart"/>
-      <w:r>
-        <w:t>comprehend</w:t>
-      </w:r>
-      <w:proofErr w:type="gramEnd"/>
-      <w:r>
-        <w:t xml:space="preserve"> the system and establish a transition plan. Additionally, the TL </w:t>
-      </w:r>
-      <w:proofErr w:type="gramStart"/>
-      <w:r>
-        <w:t>facilitates</w:t>
-      </w:r>
-      <w:proofErr w:type="gramEnd"/>
-      <w:r>
-        <w:t xml:space="preserve"> coordination with the new contractor to ensure a seamless transfer of technical knowledge and expertise.</w:t>
+        <w:t>Responsible for offering technical proficiency throughout the project. The Developers/Technical Lead collaborates closely with the project team to comprehend the system and establish a transition plan. Additionally, the TL facilitates coordination with the new contractor to ensure a seamless transfer of technical knowledge and expertise.</w:t>
       </w:r>
     </w:p>
     <w:p>
@@ -1260,23 +972,7 @@
         <w:t xml:space="preserve">Project Team Members: </w:t>
       </w:r>
       <w:r>
-        <w:t xml:space="preserve">Responsible for </w:t>
-      </w:r>
-      <w:proofErr w:type="gramStart"/>
-      <w:r>
-        <w:t>providing</w:t>
-      </w:r>
-      <w:proofErr w:type="gramEnd"/>
-      <w:r>
-        <w:t xml:space="preserve"> support, knowledge, and expertise regarding the system. They work closely with the TPM, developers, and other team members to </w:t>
-      </w:r>
-      <w:proofErr w:type="gramStart"/>
-      <w:r>
-        <w:t>facilitate</w:t>
-      </w:r>
-      <w:proofErr w:type="gramEnd"/>
-      <w:r>
-        <w:t xml:space="preserve"> a seamless transition of knowledge and expertise.</w:t>
+        <w:t>Responsible for providing support, knowledge, and expertise regarding the system. They work closely with the TPM, developers, and other team members to facilitate a seamless transition of knowledge and expertise.</w:t>
       </w:r>
     </w:p>
     <w:tbl>
@@ -1413,23 +1109,7 @@
               <w:jc w:val="left"/>
             </w:pPr>
             <w:r>
-              <w:t xml:space="preserve">The individual </w:t>
-            </w:r>
-            <w:proofErr w:type="gramStart"/>
-            <w:r>
-              <w:t>accountable</w:t>
-            </w:r>
-            <w:proofErr w:type="gramEnd"/>
-            <w:r>
-              <w:t xml:space="preserve"> for the overall success of the transition. The TPM oversees the transition team, ensures the </w:t>
-            </w:r>
-            <w:proofErr w:type="gramStart"/>
-            <w:r>
-              <w:t>timely</w:t>
-            </w:r>
-            <w:proofErr w:type="gramEnd"/>
-            <w:r>
-              <w:t xml:space="preserve"> completion of transition tasks, maintains coordination with the customer, and guarantees adherence to the transition plan.</w:t>
+              <w:t>The individual accountable for the overall success of the transition. The TPM oversees the transition team, ensures the timely completion of transition tasks, maintains coordination with the customer, and guarantees adherence to the transition plan.</w:t>
             </w:r>
           </w:p>
         </w:tc>
@@ -1486,31 +1166,7 @@
               <w:jc w:val="left"/>
             </w:pPr>
             <w:r>
-              <w:t xml:space="preserve">Responsible for offering technical </w:t>
-            </w:r>
-            <w:proofErr w:type="gramStart"/>
-            <w:r>
-              <w:t>proficiency</w:t>
-            </w:r>
-            <w:proofErr w:type="gramEnd"/>
-            <w:r>
-              <w:t xml:space="preserve"> throughout the project. The Developers/Technical Lead collaborates closely with the project team to </w:t>
-            </w:r>
-            <w:proofErr w:type="gramStart"/>
-            <w:r>
-              <w:t>comprehend</w:t>
-            </w:r>
-            <w:proofErr w:type="gramEnd"/>
-            <w:r>
-              <w:t xml:space="preserve"> the system and establish a transition plan. Additionally, the TL </w:t>
-            </w:r>
-            <w:proofErr w:type="gramStart"/>
-            <w:r>
-              <w:t>facilitates</w:t>
-            </w:r>
-            <w:proofErr w:type="gramEnd"/>
-            <w:r>
-              <w:t xml:space="preserve"> coordination with the new contractor to ensure a seamless transfer of technical knowledge and expertise.</w:t>
+              <w:t>Responsible for offering technical proficiency throughout the project. The Developers/Technical Lead collaborates closely with the project team to comprehend the system and establish a transition plan. Additionally, the TL facilitates coordination with the new contractor to ensure a seamless transfer of technical knowledge and expertise.</w:t>
             </w:r>
           </w:p>
         </w:tc>
@@ -1673,23 +1329,7 @@
               <w:jc w:val="left"/>
             </w:pPr>
             <w:r>
-              <w:t xml:space="preserve">Responsible for </w:t>
-            </w:r>
-            <w:proofErr w:type="gramStart"/>
-            <w:r>
-              <w:t>providing</w:t>
-            </w:r>
-            <w:proofErr w:type="gramEnd"/>
-            <w:r>
-              <w:t xml:space="preserve"> support, knowledge, and expertise regarding the system. They work closely with the TPM, developers, and other team members to </w:t>
-            </w:r>
-            <w:proofErr w:type="gramStart"/>
-            <w:r>
-              <w:t>facilitate</w:t>
-            </w:r>
-            <w:proofErr w:type="gramEnd"/>
-            <w:r>
-              <w:t xml:space="preserve"> a seamless transition of knowledge and expertise</w:t>
+              <w:t>Responsible for providing support, knowledge, and expertise regarding the system. They work closely with the TPM, developers, and other team members to facilitate a seamless transition of knowledge and expertise</w:t>
             </w:r>
           </w:p>
         </w:tc>
@@ -1807,23 +1447,7 @@
         <w:jc w:val="left"/>
       </w:pPr>
       <w:r>
-        <w:t xml:space="preserve">The transition of the workforce holds significant importance within the </w:t>
-      </w:r>
-      <w:proofErr w:type="spellStart"/>
-      <w:r>
-        <w:t>SurveiRams</w:t>
-      </w:r>
-      <w:proofErr w:type="spellEnd"/>
-      <w:r>
-        <w:t xml:space="preserve"> Ticketing System project's plan for transitioning out. To ensure a seamless and efficient transition, it is imperative to </w:t>
-      </w:r>
-      <w:proofErr w:type="gramStart"/>
-      <w:r>
-        <w:t>establish</w:t>
-      </w:r>
-      <w:proofErr w:type="gramEnd"/>
-      <w:r>
-        <w:t xml:space="preserve"> and effectively communicate a comprehensive workforce plan.</w:t>
+        <w:t>The transition of the workforce holds significant importance within the SurveiRams Ticketing System project's plan for transitioning out. To ensure a seamless and efficient transition, it is imperative to establish and effectively communicate a comprehensive workforce plan.</w:t>
       </w:r>
     </w:p>
     <w:p>
@@ -1840,23 +1464,7 @@
         <w:jc w:val="left"/>
       </w:pPr>
       <w:r>
-        <w:t xml:space="preserve">As an integral part of the transition team, the Transition Project Manager will closely collaborate with both the existing and new contractors, as well as the customer, to </w:t>
-      </w:r>
-      <w:proofErr w:type="gramStart"/>
-      <w:r>
-        <w:t>determine</w:t>
-      </w:r>
-      <w:proofErr w:type="gramEnd"/>
-      <w:r>
-        <w:t xml:space="preserve"> the most optimal approach for managing the workforce. This may encompass various actions, such as </w:t>
-      </w:r>
-      <w:proofErr w:type="gramStart"/>
-      <w:r>
-        <w:t>retaining</w:t>
-      </w:r>
-      <w:proofErr w:type="gramEnd"/>
-      <w:r>
-        <w:t xml:space="preserve"> the current staff, transitioning employees to the new contractor, or even recruiting new personnel.</w:t>
+        <w:t>As an integral part of the transition team, the Transition Project Manager will closely collaborate with both the existing and new contractors, as well as the customer, to determine the most optimal approach for managing the workforce. This may encompass various actions, such as retaining the current staff, transitioning employees to the new contractor, or even recruiting new personnel.</w:t>
       </w:r>
     </w:p>
     <w:p>
@@ -1873,15 +1481,7 @@
         <w:jc w:val="left"/>
       </w:pPr>
       <w:r>
-        <w:t xml:space="preserve">Clear and </w:t>
-      </w:r>
-      <w:proofErr w:type="gramStart"/>
-      <w:r>
-        <w:t>timely</w:t>
-      </w:r>
-      <w:proofErr w:type="gramEnd"/>
-      <w:r>
-        <w:t xml:space="preserve"> communication plays a pivotal role in this process, as it is crucial to keep the workforce informed of any changes in a respectful manner. Working closely with BMO, ITRO, and security management, the Transition Project Manager will ensure that all staff members are well-informed about their options and receive the necessary support throughout the transition.</w:t>
+        <w:t>Clear and timely communication plays a pivotal role in this process, as it is crucial to keep the workforce informed of any changes in a respectful manner. Working closely with BMO, ITRO, and security management, the Transition Project Manager will ensure that all staff members are well-informed about their options and receive the necessary support throughout the transition.</w:t>
       </w:r>
     </w:p>
     <w:p>
@@ -1898,23 +1498,7 @@
         <w:jc w:val="left"/>
       </w:pPr>
       <w:r>
-        <w:t xml:space="preserve">Furthermore, any required training or re-training will be </w:t>
-      </w:r>
-      <w:proofErr w:type="gramStart"/>
-      <w:r>
-        <w:t>provided</w:t>
-      </w:r>
-      <w:proofErr w:type="gramEnd"/>
-      <w:r>
-        <w:t xml:space="preserve"> to ensure that the workforce is fully equipped to deliver exceptional services during and after the transition period. The workforce transition plan will be subject to regular review and updates as necessary, with the </w:t>
-      </w:r>
-      <w:proofErr w:type="gramStart"/>
-      <w:r>
-        <w:t>ultimate goal</w:t>
-      </w:r>
-      <w:proofErr w:type="gramEnd"/>
-      <w:r>
-        <w:t xml:space="preserve"> of successfully completing the project within the designated timeframe and budget.</w:t>
+        <w:t>Furthermore, any required training or re-training will be provided to ensure that the workforce is fully equipped to deliver exceptional services during and after the transition period. The workforce transition plan will be subject to regular review and updates as necessary, with the ultimate goal of successfully completing the project within the designated timeframe and budget.</w:t>
       </w:r>
     </w:p>
     <w:p>
@@ -2043,15 +1627,7 @@
         <w:t>:</w:t>
       </w:r>
       <w:r>
-        <w:t xml:space="preserve"> This signifies the actual launch of the new system. Before making it available to users, the team must ensure that all necessary systems are in place and functioning properly. This will likely involve conducting final system tests and verifying the </w:t>
-      </w:r>
-      <w:proofErr w:type="gramStart"/>
-      <w:r>
-        <w:t>accurate</w:t>
-      </w:r>
-      <w:proofErr w:type="gramEnd"/>
-      <w:r>
-        <w:t xml:space="preserve"> migration of data.</w:t>
+        <w:t xml:space="preserve"> This signifies the actual launch of the new system. Before making it available to users, the team must ensure that all necessary systems are in place and functioning properly. This will likely involve conducting final system tests and verifying the accurate migration of data.</w:t>
       </w:r>
     </w:p>
     <w:p>
@@ -2075,15 +1651,7 @@
         <w:t>Documentation of Lessons Learned:</w:t>
       </w:r>
       <w:r>
-        <w:t xml:space="preserve"> This phase involves documenting the insights gained throughout the project. It entails </w:t>
-      </w:r>
-      <w:proofErr w:type="gramStart"/>
-      <w:r>
-        <w:t>identifying</w:t>
-      </w:r>
-      <w:proofErr w:type="gramEnd"/>
-      <w:r>
-        <w:t xml:space="preserve"> areas where the team performed well and areas where improvements can be made. The document will serve as a valuable resource for future projects, promoting the adoption of best practices.</w:t>
+        <w:t xml:space="preserve"> This phase involves documenting the insights gained throughout the project. It entails identifying areas where the team performed well and areas where improvements can be made. The document will serve as a valuable resource for future projects, promoting the adoption of best practices.</w:t>
       </w:r>
     </w:p>
     <w:p>
@@ -2107,15 +1675,7 @@
         <w:t>Updating Files/Records:</w:t>
       </w:r>
       <w:r>
-        <w:t xml:space="preserve"> The team will </w:t>
-      </w:r>
-      <w:proofErr w:type="gramStart"/>
-      <w:r>
-        <w:t>be responsible for</w:t>
-      </w:r>
-      <w:proofErr w:type="gramEnd"/>
-      <w:r>
-        <w:t xml:space="preserve"> updating relevant files and records to reflect the project's completion. This may include archiving specific documents or updating contracts and agreements with updated information.</w:t>
+        <w:t xml:space="preserve"> The team will be responsible for updating relevant files and records to reflect the project's completion. This may include archiving specific documents or updating contracts and agreements with updated information.</w:t>
       </w:r>
     </w:p>
     <w:p>
@@ -2139,23 +1699,7 @@
         <w:t>Formal Acceptance:</w:t>
       </w:r>
       <w:r>
-        <w:t xml:space="preserve"> This phase involves obtaining formal acceptance from the customer, </w:t>
-      </w:r>
-      <w:proofErr w:type="gramStart"/>
-      <w:r>
-        <w:t>indicating</w:t>
-      </w:r>
-      <w:proofErr w:type="gramEnd"/>
-      <w:r>
-        <w:t xml:space="preserve"> successful completion of the transition. The team must ensure that all deliverables have been </w:t>
-      </w:r>
-      <w:proofErr w:type="gramStart"/>
-      <w:r>
-        <w:t>met</w:t>
-      </w:r>
-      <w:proofErr w:type="gramEnd"/>
-      <w:r>
-        <w:t xml:space="preserve"> and that the customer is satisfied with the new system.</w:t>
+        <w:t xml:space="preserve"> This phase involves obtaining formal acceptance from the customer, indicating successful completion of the transition. The team must ensure that all deliverables have been met and that the customer is satisfied with the new system.</w:t>
       </w:r>
     </w:p>
     <w:p>
@@ -2203,15 +1747,7 @@
         <w:t>Project Closeout Meeting:</w:t>
       </w:r>
       <w:r>
-        <w:t xml:space="preserve"> The final phase of the transition includes a project closeout meeting with all stakeholders. This meeting </w:t>
-      </w:r>
-      <w:proofErr w:type="gramStart"/>
-      <w:r>
-        <w:t>provides</w:t>
-      </w:r>
-      <w:proofErr w:type="gramEnd"/>
-      <w:r>
-        <w:t xml:space="preserve"> an </w:t>
+        <w:t xml:space="preserve"> The final phase of the transition includes a project closeout meeting with all stakeholders. This meeting provides an </w:t>
       </w:r>
       <w:r>
         <w:lastRenderedPageBreak/>
@@ -2432,23 +1968,7 @@
         <w:jc w:val="left"/>
       </w:pPr>
       <w:r>
-        <w:t xml:space="preserve">As part of the transition plan for the </w:t>
-      </w:r>
-      <w:proofErr w:type="spellStart"/>
-      <w:r>
-        <w:t>SurveiRams</w:t>
-      </w:r>
-      <w:proofErr w:type="spellEnd"/>
-      <w:r>
-        <w:t xml:space="preserve"> Ticketing System project, it is crucial to address the transfer of user accounts and passwords. The following outlines the steps and considerations for this </w:t>
-      </w:r>
-      <w:proofErr w:type="gramStart"/>
-      <w:r>
-        <w:t>particular aspect</w:t>
-      </w:r>
-      <w:proofErr w:type="gramEnd"/>
-      <w:r>
-        <w:t xml:space="preserve"> of the transition:</w:t>
+        <w:t>As part of the transition plan for the SurveiRams Ticketing System project, it is crucial to address the transfer of user accounts and passwords. The following outlines the steps and considerations for this particular aspect of the transition:</w:t>
       </w:r>
     </w:p>
     <w:p>
@@ -2487,15 +2007,7 @@
         <w:jc w:val="left"/>
       </w:pPr>
       <w:r>
-        <w:t xml:space="preserve">• Initially, it is necessary to create a comprehensive inventory that lists all user accounts and their associated privileges. This inventory should encompass both internal and external users, such as system administrators, BMO, ITRO, and end users (security personnel). Additionally, it should </w:t>
-      </w:r>
-      <w:proofErr w:type="gramStart"/>
-      <w:r>
-        <w:t>identify</w:t>
-      </w:r>
-      <w:proofErr w:type="gramEnd"/>
-      <w:r>
-        <w:t xml:space="preserve"> which accounts are no longer active or necessary for the system.</w:t>
+        <w:t>• Initially, it is necessary to create a comprehensive inventory that lists all user accounts and their associated privileges. This inventory should encompass both internal and external users, such as system administrators, BMO, ITRO, and end users (security personnel). Additionally, it should identify which accounts are no longer active or necessary for the system.</w:t>
       </w:r>
     </w:p>
     <w:p>
@@ -2534,15 +2046,7 @@
         <w:jc w:val="left"/>
       </w:pPr>
       <w:r>
-        <w:t xml:space="preserve">• Ensuring security </w:t>
-      </w:r>
-      <w:proofErr w:type="gramStart"/>
-      <w:r>
-        <w:t>remains</w:t>
-      </w:r>
-      <w:proofErr w:type="gramEnd"/>
-      <w:r>
-        <w:t xml:space="preserve"> a top priority throughout the transition process, which involves resetting or disabling all user passwords upon transition. This step serves to prevent unauthorized access to the system and its data. Before the transition, users should be notified to change their passwords to a temporary password provided to them. Then, during the transition, the system owner should enforce the creation of new, robust passwords by all users.</w:t>
+        <w:t>• Ensuring security remains a top priority throughout the transition process, which involves resetting or disabling all user passwords upon transition. This step serves to prevent unauthorized access to the system and its data. Before the transition, users should be notified to change their passwords to a temporary password provided to them. Then, during the transition, the system owner should enforce the creation of new, robust passwords by all users.</w:t>
       </w:r>
     </w:p>
     <w:p>
@@ -2581,15 +2085,7 @@
       </w:r>
       <w:r>
         <w:lastRenderedPageBreak/>
-        <w:t xml:space="preserve">corresponding privileges or access rights. Additionally, it should </w:t>
-      </w:r>
-      <w:proofErr w:type="gramStart"/>
-      <w:r>
-        <w:t>indicate</w:t>
-      </w:r>
-      <w:proofErr w:type="gramEnd"/>
-      <w:r>
-        <w:t xml:space="preserve"> whether the account will be transferred or disabled, along with any specific instructions regarding the transition.</w:t>
+        <w:t>corresponding privileges or access rights. Additionally, it should indicate whether the account will be transferred or disabled, along with any specific instructions regarding the transition.</w:t>
       </w:r>
     </w:p>
     <w:p>
@@ -2606,23 +2102,7 @@
         <w:jc w:val="left"/>
       </w:pPr>
       <w:r>
-        <w:t xml:space="preserve">In summary, the transition of user accounts and passwords is a critical aspect of the property transition plan for the </w:t>
-      </w:r>
-      <w:proofErr w:type="spellStart"/>
-      <w:r>
-        <w:t>SurveiRams</w:t>
-      </w:r>
-      <w:proofErr w:type="spellEnd"/>
-      <w:r>
-        <w:t xml:space="preserve"> Ticketing System project. By implementing a comprehensive account inventory, prioritizing password security, </w:t>
-      </w:r>
-      <w:proofErr w:type="gramStart"/>
-      <w:r>
-        <w:t>establishing</w:t>
-      </w:r>
-      <w:proofErr w:type="gramEnd"/>
-      <w:r>
-        <w:t xml:space="preserve"> clear procedures for account transition and disablement, and providing a user account table, a seamless and secure transition can be achieved.</w:t>
+        <w:t>In summary, the transition of user accounts and passwords is a critical aspect of the property transition plan for the SurveiRams Ticketing System project. By implementing a comprehensive account inventory, prioritizing password security, establishing clear procedures for account transition and disablement, and providing a user account table, a seamless and secure transition can be achieved.</w:t>
       </w:r>
       <w:r>
         <w:rPr>
@@ -2770,15 +2250,7 @@
         <w:jc w:val="left"/>
       </w:pPr>
       <w:r>
-        <w:t xml:space="preserve">• APC management will </w:t>
-      </w:r>
-      <w:proofErr w:type="gramStart"/>
-      <w:r>
-        <w:t>be responsible for</w:t>
-      </w:r>
-      <w:proofErr w:type="gramEnd"/>
-      <w:r>
-        <w:t xml:space="preserve"> disseminating the information to BMO, ITRO, and security personnel, as formal classes may not be suitable given the fast-paced environment.</w:t>
+        <w:t>• APC management will be responsible for disseminating the information to BMO, ITRO, and security personnel, as formal classes may not be suitable given the fast-paced environment.</w:t>
       </w:r>
     </w:p>
     <w:p>
@@ -2886,89 +2358,7 @@
         <w:jc w:val="right"/>
       </w:pPr>
       <w:r>
-        <w:rPr>
-          <w:noProof/>
-        </w:rPr>
-        <w:drawing>
-          <wp:inline distT="0" distB="0" distL="0" distR="0" wp14:anchorId="7A39A39B" wp14:editId="104672CA">
-            <wp:extent cx="5943600" cy="2360295"/>
-            <wp:effectExtent l="0" t="0" r="0" b="0"/>
-            <wp:docPr id="16594" name="Picture 16594"/>
-            <wp:cNvGraphicFramePr/>
-            <a:graphic xmlns:a="http://schemas.openxmlformats.org/drawingml/2006/main">
-              <a:graphicData uri="http://schemas.openxmlformats.org/drawingml/2006/picture">
-                <pic:pic xmlns:pic="http://schemas.openxmlformats.org/drawingml/2006/picture">
-                  <pic:nvPicPr>
-                    <pic:cNvPr id="16594" name="Picture 16594"/>
-                    <pic:cNvPicPr/>
-                  </pic:nvPicPr>
-                  <pic:blipFill>
-                    <a:blip r:embed="rId5"/>
-                    <a:stretch>
-                      <a:fillRect/>
-                    </a:stretch>
-                  </pic:blipFill>
-                  <pic:spPr>
-                    <a:xfrm>
-                      <a:off x="0" y="0"/>
-                      <a:ext cx="5943600" cy="2360295"/>
-                    </a:xfrm>
-                    <a:prstGeom prst="rect">
-                      <a:avLst/>
-                    </a:prstGeom>
-                  </pic:spPr>
-                </pic:pic>
-              </a:graphicData>
-            </a:graphic>
-          </wp:inline>
-        </w:drawing>
-      </w:r>
-      <w:r>
         <w:t xml:space="preserve">  </w:t>
-      </w:r>
-    </w:p>
-    <w:p>
-      <w:pPr>
-        <w:spacing w:after="175" w:line="259" w:lineRule="auto"/>
-        <w:ind w:left="140" w:firstLine="0"/>
-        <w:jc w:val="center"/>
-      </w:pPr>
-      <w:r>
-        <w:rPr>
-          <w:i/>
-          <w:color w:val="44546A"/>
-          <w:sz w:val="18"/>
-        </w:rPr>
-        <w:t xml:space="preserve"> </w:t>
-      </w:r>
-      <w:r>
-        <w:t xml:space="preserve"> </w:t>
-      </w:r>
-    </w:p>
-    <w:p>
-      <w:pPr>
-        <w:spacing w:after="305" w:line="259" w:lineRule="auto"/>
-        <w:ind w:left="59"/>
-        <w:jc w:val="center"/>
-      </w:pPr>
-      <w:r>
-        <w:rPr>
-          <w:i/>
-          <w:color w:val="44546A"/>
-          <w:sz w:val="18"/>
-        </w:rPr>
-        <w:t>Figure 6.11—1: Transition Out Plan Schedule</w:t>
-      </w:r>
-      <w:r>
-        <w:rPr>
-          <w:i/>
-          <w:color w:val="1F3864"/>
-          <w:sz w:val="18"/>
-        </w:rPr>
-        <w:t xml:space="preserve"> </w:t>
-      </w:r>
-      <w:r>
-        <w:t xml:space="preserve"> </w:t>
       </w:r>
     </w:p>
     <w:p>
@@ -3009,171 +2399,66 @@
     </w:p>
     <w:p>
       <w:pPr>
-        <w:ind w:left="2156" w:right="873"/>
-      </w:pPr>
-      <w:r>
-        <w:t xml:space="preserve">The handover and acceptance process will begin with the completion of the transition plan, which will include all required documentation and deliverables. The project team will then schedule a formal handover meeting with the project sponsor and other relevant stakeholders to review the transition plan and ensure that all requirements have been met. </w:t>
-      </w:r>
-      <w:r>
-        <w:rPr>
-          <w:rFonts w:ascii="Segoe UI" w:eastAsia="Segoe UI" w:hAnsi="Segoe UI" w:cs="Segoe UI"/>
-          <w:sz w:val="18"/>
-        </w:rPr>
-        <w:t xml:space="preserve"> </w:t>
-      </w:r>
-      <w:r>
-        <w:t xml:space="preserve"> </w:t>
-      </w:r>
-    </w:p>
-    <w:p>
-      <w:pPr>
-        <w:spacing w:after="5" w:line="259" w:lineRule="auto"/>
-        <w:ind w:left="2161" w:firstLine="0"/>
-        <w:jc w:val="left"/>
-      </w:pPr>
-      <w:r>
-        <w:t xml:space="preserve"> </w:t>
-      </w:r>
-      <w:r>
-        <w:rPr>
-          <w:rFonts w:ascii="Segoe UI" w:eastAsia="Segoe UI" w:hAnsi="Segoe UI" w:cs="Segoe UI"/>
-          <w:sz w:val="18"/>
-        </w:rPr>
-        <w:t xml:space="preserve"> </w:t>
-      </w:r>
-      <w:r>
-        <w:t xml:space="preserve"> </w:t>
-      </w:r>
-    </w:p>
-    <w:p>
-      <w:pPr>
-        <w:ind w:left="2156" w:right="873"/>
-      </w:pPr>
-      <w:r>
-        <w:t xml:space="preserve">During the handover meeting, the project team will present the completed transition plan and all required documentation and deliverables to the project sponsor and other relevant stakeholders. The project sponsor and stakeholders will then review the materials and discuss any outstanding issues or concerns. </w:t>
-      </w:r>
-      <w:r>
-        <w:rPr>
-          <w:rFonts w:ascii="Segoe UI" w:eastAsia="Segoe UI" w:hAnsi="Segoe UI" w:cs="Segoe UI"/>
-          <w:sz w:val="18"/>
-        </w:rPr>
-        <w:t xml:space="preserve"> </w:t>
-      </w:r>
-      <w:r>
-        <w:t xml:space="preserve"> </w:t>
-      </w:r>
-    </w:p>
-    <w:p>
-      <w:pPr>
-        <w:spacing w:after="5" w:line="259" w:lineRule="auto"/>
-        <w:ind w:left="2161" w:firstLine="0"/>
-        <w:jc w:val="left"/>
-      </w:pPr>
-      <w:r>
-        <w:t xml:space="preserve"> </w:t>
-      </w:r>
-      <w:r>
-        <w:rPr>
-          <w:rFonts w:ascii="Segoe UI" w:eastAsia="Segoe UI" w:hAnsi="Segoe UI" w:cs="Segoe UI"/>
-          <w:sz w:val="18"/>
-        </w:rPr>
-        <w:t xml:space="preserve"> </w:t>
-      </w:r>
-      <w:r>
-        <w:t xml:space="preserve"> </w:t>
-      </w:r>
-    </w:p>
-    <w:p>
-      <w:pPr>
-        <w:ind w:left="2156" w:right="873"/>
-      </w:pPr>
+        <w:ind w:left="2268"/>
+      </w:pPr>
+      <w:r>
+        <w:t>The initiation of the handover and acceptance process will commence upon the fulfillment of the implementation phase, encompassing all necessary documentation and deliverables. Subsequently, the project team will arrange a formal meeting with the project sponsor and other pertinent stakeholders to review the transition plan and verify the fulfillment of all requirements.</w:t>
+      </w:r>
+    </w:p>
+    <w:p>
+      <w:pPr>
+        <w:ind w:left="2268"/>
+      </w:pPr>
+    </w:p>
+    <w:p>
+      <w:pPr>
+        <w:ind w:left="2268"/>
+      </w:pPr>
+      <w:r>
+        <w:t>During the handover meeting, the project team will present the completed transition plan, along with all essential documentation and deliverables, to the project sponsor and relevant stakeholders. The presented materials will be thoroughly examined and discussed to address any remaining issues or concerns.</w:t>
+      </w:r>
+    </w:p>
+    <w:p>
+      <w:pPr>
+        <w:ind w:left="2268"/>
+      </w:pPr>
+    </w:p>
+    <w:p>
+      <w:pPr>
+        <w:ind w:left="2268"/>
+      </w:pPr>
+      <w:r>
+        <w:t>Once all matters are resolved, the project sponsor and stakeholders will endorse the formal acceptance document as proof of the successful completion of the handover. This acceptance document will encompass a checklist of all obligatory deliverables and documentation, featuring the signatures of the stakeholders who have reviewed and approved the materials.</w:t>
+      </w:r>
+    </w:p>
+    <w:p>
+      <w:pPr>
+        <w:ind w:left="2268"/>
+      </w:pPr>
+    </w:p>
+    <w:p>
+      <w:pPr>
+        <w:ind w:left="2268"/>
+      </w:pPr>
+      <w:r>
+        <w:t>Additionally, the handover and acceptance section will outline the procedure for resolving any lingering issues or concerns that may arise subsequent to the handover. This may involve following a formal dispute resolution process or implementing corrective measures to rectify identified deficiencies.</w:t>
+      </w:r>
+    </w:p>
+    <w:p>
+      <w:pPr>
+        <w:ind w:left="2268"/>
+      </w:pPr>
+    </w:p>
+    <w:p>
+      <w:pPr>
+        <w:ind w:left="2268"/>
+      </w:pPr>
+      <w:r>
+        <w:t xml:space="preserve">Overall, the handover and acceptance section within the contract transition out plan will offer a comprehensive and detailed roadmap for </w:t>
+      </w:r>
       <w:r>
         <w:lastRenderedPageBreak/>
-        <w:t xml:space="preserve">Once all issues have been resolved, the project sponsor and stakeholders will sign the formal acceptance document, which will serve as evidence that the handover has been completed successfully. The acceptance document will also include a checklist of all required deliverables and documentation, along with the signatures of all stakeholders who have reviewed and approved the materials. </w:t>
-      </w:r>
-      <w:r>
-        <w:rPr>
-          <w:rFonts w:ascii="Segoe UI" w:eastAsia="Segoe UI" w:hAnsi="Segoe UI" w:cs="Segoe UI"/>
-          <w:sz w:val="18"/>
-        </w:rPr>
-        <w:t xml:space="preserve"> </w:t>
-      </w:r>
-      <w:r>
-        <w:t xml:space="preserve"> </w:t>
-      </w:r>
-    </w:p>
-    <w:p>
-      <w:pPr>
-        <w:spacing w:after="5" w:line="259" w:lineRule="auto"/>
-        <w:ind w:left="2161" w:firstLine="0"/>
-        <w:jc w:val="left"/>
-      </w:pPr>
-      <w:r>
-        <w:t xml:space="preserve"> </w:t>
-      </w:r>
-      <w:r>
-        <w:rPr>
-          <w:rFonts w:ascii="Segoe UI" w:eastAsia="Segoe UI" w:hAnsi="Segoe UI" w:cs="Segoe UI"/>
-          <w:sz w:val="18"/>
-        </w:rPr>
-        <w:t xml:space="preserve"> </w:t>
-      </w:r>
-      <w:r>
-        <w:t xml:space="preserve"> </w:t>
-      </w:r>
-    </w:p>
-    <w:p>
-      <w:pPr>
-        <w:ind w:left="2156" w:right="873"/>
-      </w:pPr>
-      <w:r>
-        <w:t xml:space="preserve">The handover and acceptance section will also outline the process for resolving any outstanding issues or concerns that may arise after the handover is complete. This may include the use of a formal dispute resolution process or the implementation of corrective actions to address any identified deficiencies. </w:t>
-      </w:r>
-      <w:r>
-        <w:rPr>
-          <w:rFonts w:ascii="Segoe UI" w:eastAsia="Segoe UI" w:hAnsi="Segoe UI" w:cs="Segoe UI"/>
-          <w:sz w:val="18"/>
-        </w:rPr>
-        <w:t xml:space="preserve"> </w:t>
-      </w:r>
-      <w:r>
-        <w:t xml:space="preserve"> </w:t>
-      </w:r>
-    </w:p>
-    <w:p>
-      <w:pPr>
-        <w:spacing w:after="0" w:line="259" w:lineRule="auto"/>
-        <w:ind w:left="2161" w:firstLine="0"/>
-        <w:jc w:val="left"/>
-      </w:pPr>
-      <w:r>
-        <w:t xml:space="preserve"> </w:t>
-      </w:r>
-      <w:r>
-        <w:rPr>
-          <w:rFonts w:ascii="Segoe UI" w:eastAsia="Segoe UI" w:hAnsi="Segoe UI" w:cs="Segoe UI"/>
-          <w:sz w:val="18"/>
-        </w:rPr>
-        <w:t xml:space="preserve"> </w:t>
-      </w:r>
-      <w:r>
-        <w:t xml:space="preserve"> </w:t>
-      </w:r>
-    </w:p>
-    <w:p>
-      <w:pPr>
-        <w:spacing w:after="88"/>
-        <w:ind w:left="2156" w:right="873"/>
-      </w:pPr>
-      <w:r>
-        <w:t xml:space="preserve">Overall, the handover and acceptance section of the contract transition out plan will provide a clear and detailed roadmap for completing the handover process and ensuring that all stakeholders are satisfied with the results. </w:t>
-      </w:r>
-      <w:r>
-        <w:rPr>
-          <w:rFonts w:ascii="Segoe UI" w:eastAsia="Segoe UI" w:hAnsi="Segoe UI" w:cs="Segoe UI"/>
-          <w:sz w:val="18"/>
-        </w:rPr>
-        <w:t xml:space="preserve">  </w:t>
+        <w:t>accomplishing the handover process, ensuring the satisfaction of all stakeholders with the outcomes.</w:t>
       </w:r>
     </w:p>
     <w:p/>

</xml_diff>